<commit_message>
manuscript v 30 Dec
</commit_message>
<xml_diff>
--- a/manuscript/steibl_et_al_global_seabird_model_01.docx
+++ b/manuscript/steibl_et_al_global_seabird_model_01.docx
@@ -55,7 +55,19 @@
         <w:rPr>
           <w:rFonts w:ascii="Arial" w:hAnsi="Arial" w:cs="Arial"/>
         </w:rPr>
-        <w:t>Coral atolls are global hubs for tropical seabirds</w:t>
+        <w:t>Coral atolls are global</w:t>
+      </w:r>
+      <w:r>
+        <w:rPr>
+          <w:rFonts w:ascii="Arial" w:hAnsi="Arial" w:cs="Arial"/>
+        </w:rPr>
+        <w:t>ly significant</w:t>
+      </w:r>
+      <w:r>
+        <w:rPr>
+          <w:rFonts w:ascii="Arial" w:hAnsi="Arial" w:cs="Arial"/>
+        </w:rPr>
+        <w:t xml:space="preserve"> hubs for tropical seabirds</w:t>
       </w:r>
     </w:p>
     <w:p>
@@ -1088,13 +1100,31 @@
         <w:rPr>
           <w:rFonts w:ascii="Arial" w:hAnsi="Arial" w:cs="Arial"/>
         </w:rPr>
-        <w:t>, comp</w:t>
-      </w:r>
-      <w:r>
-        <w:rPr>
-          <w:rFonts w:ascii="Arial" w:hAnsi="Arial" w:cs="Arial"/>
-        </w:rPr>
-        <w:t>rising a ring-shaped coral reef</w:t>
+        <w:t xml:space="preserve">. They </w:t>
+      </w:r>
+      <w:r>
+        <w:rPr>
+          <w:rFonts w:ascii="Arial" w:hAnsi="Arial" w:cs="Arial"/>
+        </w:rPr>
+        <w:t>comp</w:t>
+      </w:r>
+      <w:r>
+        <w:rPr>
+          <w:rFonts w:ascii="Arial" w:hAnsi="Arial" w:cs="Arial"/>
+        </w:rPr>
+        <w:t>ris</w:t>
+      </w:r>
+      <w:r>
+        <w:rPr>
+          <w:rFonts w:ascii="Arial" w:hAnsi="Arial" w:cs="Arial"/>
+        </w:rPr>
+        <w:t>e</w:t>
+      </w:r>
+      <w:r>
+        <w:rPr>
+          <w:rFonts w:ascii="Arial" w:hAnsi="Arial" w:cs="Arial"/>
+        </w:rPr>
+        <w:t xml:space="preserve"> a ring-shaped coral reef</w:t>
       </w:r>
       <w:r>
         <w:rPr>
@@ -1838,25 +1868,13 @@
         <w:rPr>
           <w:rFonts w:ascii="Arial" w:hAnsi="Arial" w:cs="Arial"/>
         </w:rPr>
-        <w:t xml:space="preserve">perception that </w:t>
-      </w:r>
-      <w:r>
-        <w:rPr>
-          <w:rFonts w:ascii="Arial" w:hAnsi="Arial" w:cs="Arial"/>
-        </w:rPr>
-        <w:t xml:space="preserve">regards </w:t>
-      </w:r>
-      <w:r>
-        <w:rPr>
-          <w:rFonts w:ascii="Arial" w:hAnsi="Arial" w:cs="Arial"/>
-        </w:rPr>
-        <w:t xml:space="preserve">atoll islands </w:t>
-      </w:r>
-      <w:r>
-        <w:rPr>
-          <w:rFonts w:ascii="Arial" w:hAnsi="Arial" w:cs="Arial"/>
-        </w:rPr>
-        <w:t>as</w:t>
+        <w:t xml:space="preserve">perception that atoll islands </w:t>
+      </w:r>
+      <w:r>
+        <w:rPr>
+          <w:rFonts w:ascii="Arial" w:hAnsi="Arial" w:cs="Arial"/>
+        </w:rPr>
+        <w:t>are</w:t>
       </w:r>
       <w:r>
         <w:rPr>
@@ -1898,7 +1916,19 @@
         <w:rPr>
           <w:rFonts w:ascii="Arial" w:hAnsi="Arial" w:cs="Arial"/>
         </w:rPr>
-        <w:t>biodiversity and ecological value – sometimes even dubbed ‘biodiversity coolspots’</w:t>
+        <w:t>biodiversity and ecological value – sometimes even dubbed ‘biodiversity cool</w:t>
+      </w:r>
+      <w:r>
+        <w:rPr>
+          <w:rFonts w:ascii="Arial" w:hAnsi="Arial" w:cs="Arial"/>
+        </w:rPr>
+        <w:t xml:space="preserve"> </w:t>
+      </w:r>
+      <w:r>
+        <w:rPr>
+          <w:rFonts w:ascii="Arial" w:hAnsi="Arial" w:cs="Arial"/>
+        </w:rPr>
+        <w:t>spots’</w:t>
       </w:r>
       <w:r>
         <w:rPr>
@@ -2088,7 +2118,19 @@
         <w:rPr>
           <w:rFonts w:ascii="Arial" w:hAnsi="Arial" w:cs="Arial"/>
         </w:rPr>
-        <w:t xml:space="preserve">as most large oceanic islands </w:t>
+        <w:t xml:space="preserve">as large </w:t>
+      </w:r>
+      <w:r>
+        <w:rPr>
+          <w:rFonts w:ascii="Arial" w:hAnsi="Arial" w:cs="Arial"/>
+        </w:rPr>
+        <w:t>volcanic</w:t>
+      </w:r>
+      <w:r>
+        <w:rPr>
+          <w:rFonts w:ascii="Arial" w:hAnsi="Arial" w:cs="Arial"/>
+        </w:rPr>
+        <w:t xml:space="preserve"> islands </w:t>
       </w:r>
       <w:r>
         <w:rPr>
@@ -2214,7 +2256,19 @@
         <w:rPr>
           <w:rFonts w:ascii="Arial" w:hAnsi="Arial" w:cs="Arial"/>
         </w:rPr>
-        <w:t>T</w:t>
+        <w:t xml:space="preserve">Most readily evident are seabirds, which </w:t>
+      </w:r>
+      <w:r>
+        <w:rPr>
+          <w:rFonts w:ascii="Arial" w:hAnsi="Arial" w:cs="Arial"/>
+        </w:rPr>
+        <w:t>act as</w:t>
+      </w:r>
+      <w:r>
+        <w:rPr>
+          <w:rFonts w:ascii="Arial" w:hAnsi="Arial" w:cs="Arial"/>
+        </w:rPr>
+        <w:t xml:space="preserve"> t</w:t>
       </w:r>
       <w:r>
         <w:rPr>
@@ -2244,25 +2298,19 @@
         <w:rPr>
           <w:rFonts w:ascii="Arial" w:hAnsi="Arial" w:cs="Arial"/>
         </w:rPr>
-        <w:t xml:space="preserve"> islands</w:t>
-      </w:r>
-      <w:r>
-        <w:rPr>
-          <w:rFonts w:ascii="Arial" w:hAnsi="Arial" w:cs="Arial"/>
-        </w:rPr>
-        <w:t xml:space="preserve"> is </w:t>
-      </w:r>
-      <w:r>
-        <w:rPr>
-          <w:rFonts w:ascii="Arial" w:hAnsi="Arial" w:cs="Arial"/>
-        </w:rPr>
-        <w:t>formed by seabirds</w:t>
-      </w:r>
-      <w:r>
-        <w:rPr>
-          <w:rFonts w:ascii="Arial" w:hAnsi="Arial" w:cs="Arial"/>
-        </w:rPr>
-        <w:t>. Their nutrient input in the form of guano catalyses terrestrial carbon sequestration</w:t>
+        <w:t xml:space="preserve"> islands. </w:t>
+      </w:r>
+      <w:r>
+        <w:rPr>
+          <w:rFonts w:ascii="Arial" w:hAnsi="Arial" w:cs="Arial"/>
+        </w:rPr>
+        <w:t>Their</w:t>
+      </w:r>
+      <w:r>
+        <w:rPr>
+          <w:rFonts w:ascii="Arial" w:hAnsi="Arial" w:cs="Arial"/>
+        </w:rPr>
+        <w:t xml:space="preserve"> nutrient input in the form of guano catalyses terrestrial carbon sequestration</w:t>
       </w:r>
       <w:r>
         <w:rPr>
@@ -2389,7 +2437,13 @@
         <w:rPr>
           <w:rFonts w:ascii="Arial" w:hAnsi="Arial" w:cs="Arial"/>
         </w:rPr>
-        <w:t xml:space="preserve">in marine consumer communities </w:t>
+        <w:t>and</w:t>
+      </w:r>
+      <w:r>
+        <w:rPr>
+          <w:rFonts w:ascii="Arial" w:hAnsi="Arial" w:cs="Arial"/>
+        </w:rPr>
+        <w:t xml:space="preserve"> marine consumer communities </w:t>
       </w:r>
       <w:r>
         <w:rPr>
@@ -2545,7 +2599,19 @@
         <w:rPr>
           <w:rFonts w:ascii="Arial" w:hAnsi="Arial" w:cs="Arial"/>
         </w:rPr>
-        <w:t>often implied but remains to be directly tested and quantified</w:t>
+        <w:t xml:space="preserve">often implied but </w:t>
+      </w:r>
+      <w:r>
+        <w:rPr>
+          <w:rFonts w:ascii="Arial" w:hAnsi="Arial" w:cs="Arial"/>
+        </w:rPr>
+        <w:t>has not been</w:t>
+      </w:r>
+      <w:r>
+        <w:rPr>
+          <w:rFonts w:ascii="Arial" w:hAnsi="Arial" w:cs="Arial"/>
+        </w:rPr>
+        <w:t xml:space="preserve"> directly tested and quantified</w:t>
       </w:r>
       <w:r>
         <w:rPr>
@@ -2602,7 +2668,7 @@
         <w:rPr>
           <w:rFonts w:ascii="Arial" w:hAnsi="Arial" w:cs="Arial"/>
         </w:rPr>
-        <w:t xml:space="preserve">A direct global assessment of the relevance of atoll islands for tropical seabird species, and their </w:t>
+        <w:t xml:space="preserve">A global assessment of the relevance of atoll islands for tropical seabird species, and their </w:t>
       </w:r>
       <w:r>
         <w:rPr>
@@ -2674,37 +2740,62 @@
         <w:rPr>
           <w:rFonts w:ascii="Arial" w:hAnsi="Arial" w:cs="Arial"/>
         </w:rPr>
-        <w:t xml:space="preserve"> tested the </w:t>
-      </w:r>
-      <w:r>
-        <w:rPr>
-          <w:rFonts w:ascii="Arial" w:hAnsi="Arial" w:cs="Arial"/>
-        </w:rPr>
-        <w:t>hypothesis that atoll islands are major seabird nesting hubs</w:t>
-      </w:r>
-      <w:r>
-        <w:rPr>
-          <w:rFonts w:ascii="Arial" w:hAnsi="Arial" w:cs="Arial"/>
-        </w:rPr>
-        <w:t xml:space="preserve"> on a global scale</w:t>
-      </w:r>
-      <w:r>
-        <w:rPr>
-          <w:rFonts w:ascii="Arial" w:hAnsi="Arial" w:cs="Arial"/>
-        </w:rPr>
-        <w:t xml:space="preserve"> and with</w:t>
-      </w:r>
-      <w:r>
-        <w:rPr>
-          <w:rFonts w:ascii="Arial" w:hAnsi="Arial" w:cs="Arial"/>
-        </w:rPr>
         <w:t xml:space="preserve"> </w:t>
       </w:r>
       <w:r>
         <w:rPr>
           <w:rFonts w:ascii="Arial" w:hAnsi="Arial" w:cs="Arial"/>
         </w:rPr>
-        <w:t>international</w:t>
+        <w:t xml:space="preserve">quantified </w:t>
+      </w:r>
+      <w:r>
+        <w:rPr>
+          <w:rFonts w:ascii="Arial" w:hAnsi="Arial" w:cs="Arial"/>
+        </w:rPr>
+        <w:t xml:space="preserve">and modelled seabird nesting colonies on all 280 Indo-Pacific atolls and </w:t>
+      </w:r>
+      <w:r>
+        <w:rPr>
+          <w:rFonts w:ascii="Arial" w:hAnsi="Arial" w:cs="Arial"/>
+        </w:rPr>
+        <w:t xml:space="preserve">tested the </w:t>
+      </w:r>
+      <w:r>
+        <w:rPr>
+          <w:rFonts w:ascii="Arial" w:hAnsi="Arial" w:cs="Arial"/>
+        </w:rPr>
+        <w:t xml:space="preserve">hypothesis that atoll islands are major seabird nesting </w:t>
+      </w:r>
+      <w:r>
+        <w:rPr>
+          <w:rFonts w:ascii="Arial" w:hAnsi="Arial" w:cs="Arial"/>
+        </w:rPr>
+        <w:lastRenderedPageBreak/>
+        <w:t>hubs</w:t>
+      </w:r>
+      <w:r>
+        <w:rPr>
+          <w:rFonts w:ascii="Arial" w:hAnsi="Arial" w:cs="Arial"/>
+        </w:rPr>
+        <w:t xml:space="preserve"> </w:t>
+      </w:r>
+      <w:r>
+        <w:rPr>
+          <w:rFonts w:ascii="Arial" w:hAnsi="Arial" w:cs="Arial"/>
+        </w:rPr>
+        <w:t>with</w:t>
+      </w:r>
+      <w:r>
+        <w:rPr>
+          <w:rFonts w:ascii="Arial" w:hAnsi="Arial" w:cs="Arial"/>
+        </w:rPr>
+        <w:t xml:space="preserve"> </w:t>
+      </w:r>
+      <w:r>
+        <w:rPr>
+          <w:rFonts w:ascii="Arial" w:hAnsi="Arial" w:cs="Arial"/>
+        </w:rPr>
+        <w:t>global</w:t>
       </w:r>
       <w:r>
         <w:rPr>
@@ -2722,44 +2813,55 @@
         <w:rPr>
           <w:rFonts w:ascii="Arial" w:hAnsi="Arial" w:cs="Arial"/>
         </w:rPr>
+        <w:t xml:space="preserve"> conservation. </w:t>
+      </w:r>
+      <w:r>
+        <w:rPr>
+          <w:rFonts w:ascii="Arial" w:hAnsi="Arial" w:cs="Arial"/>
+        </w:rPr>
+        <w:t>Additionally</w:t>
+      </w:r>
+      <w:r>
+        <w:rPr>
+          <w:rFonts w:ascii="Arial" w:hAnsi="Arial" w:cs="Arial"/>
+        </w:rPr>
+        <w:t>,</w:t>
+      </w:r>
+      <w:r>
+        <w:rPr>
+          <w:rFonts w:ascii="Arial" w:hAnsi="Arial" w:cs="Arial"/>
+        </w:rPr>
+        <w:t xml:space="preserve"> and reciprocally, </w:t>
+      </w:r>
+      <w:r>
+        <w:rPr>
+          <w:rFonts w:ascii="Arial" w:hAnsi="Arial" w:cs="Arial"/>
+        </w:rPr>
+        <w:t xml:space="preserve">we further </w:t>
+      </w:r>
+      <w:r>
+        <w:rPr>
+          <w:rFonts w:ascii="Arial" w:hAnsi="Arial" w:cs="Arial"/>
+        </w:rPr>
+        <w:t>assessed</w:t>
+      </w:r>
+      <w:r>
+        <w:rPr>
+          <w:rFonts w:ascii="Arial" w:hAnsi="Arial" w:cs="Arial"/>
+        </w:rPr>
         <w:t xml:space="preserve"> </w:t>
       </w:r>
       <w:r>
         <w:rPr>
           <w:rFonts w:ascii="Arial" w:hAnsi="Arial" w:cs="Arial"/>
         </w:rPr>
-        <w:lastRenderedPageBreak/>
-        <w:t xml:space="preserve">conservation. </w:t>
-      </w:r>
-      <w:r>
-        <w:rPr>
-          <w:rFonts w:ascii="Arial" w:hAnsi="Arial" w:cs="Arial"/>
-        </w:rPr>
-        <w:t>Additionally</w:t>
-      </w:r>
-      <w:r>
-        <w:rPr>
-          <w:rFonts w:ascii="Arial" w:hAnsi="Arial" w:cs="Arial"/>
-        </w:rPr>
-        <w:t>,</w:t>
-      </w:r>
-      <w:r>
-        <w:rPr>
-          <w:rFonts w:ascii="Arial" w:hAnsi="Arial" w:cs="Arial"/>
-        </w:rPr>
-        <w:t xml:space="preserve"> and reciprocally, </w:t>
-      </w:r>
-      <w:r>
-        <w:rPr>
-          <w:rFonts w:ascii="Arial" w:hAnsi="Arial" w:cs="Arial"/>
-        </w:rPr>
-        <w:t xml:space="preserve">we further </w:t>
-      </w:r>
-      <w:r>
-        <w:rPr>
-          <w:rFonts w:ascii="Arial" w:hAnsi="Arial" w:cs="Arial"/>
-        </w:rPr>
-        <w:t>assessed</w:t>
+        <w:t>the</w:t>
+      </w:r>
+      <w:r>
+        <w:rPr>
+          <w:rFonts w:ascii="Arial" w:hAnsi="Arial" w:cs="Arial"/>
+        </w:rPr>
+        <w:t xml:space="preserve"> seabird-driven</w:t>
       </w:r>
       <w:r>
         <w:rPr>
@@ -2771,13 +2873,13 @@
         <w:rPr>
           <w:rFonts w:ascii="Arial" w:hAnsi="Arial" w:cs="Arial"/>
         </w:rPr>
-        <w:t>the</w:t>
-      </w:r>
-      <w:r>
-        <w:rPr>
-          <w:rFonts w:ascii="Arial" w:hAnsi="Arial" w:cs="Arial"/>
-        </w:rPr>
-        <w:t xml:space="preserve"> seabird-driven</w:t>
+        <w:t xml:space="preserve">nutrient transfer systems for atoll </w:t>
+      </w:r>
+      <w:r>
+        <w:rPr>
+          <w:rFonts w:ascii="Arial" w:hAnsi="Arial" w:cs="Arial"/>
+        </w:rPr>
+        <w:t>ecosystems</w:t>
       </w:r>
       <w:r>
         <w:rPr>
@@ -2789,13 +2891,61 @@
         <w:rPr>
           <w:rFonts w:ascii="Arial" w:hAnsi="Arial" w:cs="Arial"/>
         </w:rPr>
-        <w:t xml:space="preserve">nutrient transfer systems for atoll </w:t>
-      </w:r>
-      <w:r>
-        <w:rPr>
-          <w:rFonts w:ascii="Arial" w:hAnsi="Arial" w:cs="Arial"/>
-        </w:rPr>
-        <w:t>ecosystems</w:t>
+        <w:t>across</w:t>
+      </w:r>
+      <w:r>
+        <w:rPr>
+          <w:rFonts w:ascii="Arial" w:hAnsi="Arial" w:cs="Arial"/>
+        </w:rPr>
+        <w:t xml:space="preserve"> the </w:t>
+      </w:r>
+      <w:r>
+        <w:rPr>
+          <w:rFonts w:ascii="Arial" w:hAnsi="Arial" w:cs="Arial"/>
+        </w:rPr>
+        <w:t xml:space="preserve">entire </w:t>
+      </w:r>
+      <w:r>
+        <w:rPr>
+          <w:rFonts w:ascii="Arial" w:hAnsi="Arial" w:cs="Arial"/>
+        </w:rPr>
+        <w:t>Indo-Pacific</w:t>
+      </w:r>
+      <w:r>
+        <w:rPr>
+          <w:rFonts w:ascii="Arial" w:hAnsi="Arial" w:cs="Arial"/>
+        </w:rPr>
+        <w:t xml:space="preserve"> atoll landscape</w:t>
+      </w:r>
+      <w:r>
+        <w:rPr>
+          <w:rFonts w:ascii="Arial" w:hAnsi="Arial" w:cs="Arial"/>
+        </w:rPr>
+        <w:t>.</w:t>
+      </w:r>
+      <w:r>
+        <w:rPr>
+          <w:rFonts w:ascii="Arial" w:hAnsi="Arial" w:cs="Arial"/>
+        </w:rPr>
+        <w:t xml:space="preserve"> By quantifying global seabird population sizes on atolls and the</w:t>
+      </w:r>
+      <w:r>
+        <w:rPr>
+          <w:rFonts w:ascii="Arial" w:hAnsi="Arial" w:cs="Arial"/>
+        </w:rPr>
+        <w:t xml:space="preserve">ir role as nutrient delivery system to atoll islands, this study </w:t>
+      </w:r>
+      <w:r>
+        <w:rPr>
+          <w:rFonts w:ascii="Arial" w:hAnsi="Arial" w:cs="Arial"/>
+        </w:rPr>
+        <w:t>establish</w:t>
+      </w:r>
+      <w:r>
+        <w:rPr>
+          <w:rFonts w:ascii="Arial" w:hAnsi="Arial" w:cs="Arial"/>
+        </w:rPr>
+        <w:t>es</w:t>
       </w:r>
       <w:r>
         <w:rPr>
@@ -2807,37 +2957,37 @@
         <w:rPr>
           <w:rFonts w:ascii="Arial" w:hAnsi="Arial" w:cs="Arial"/>
         </w:rPr>
-        <w:t xml:space="preserve">throughout the </w:t>
-      </w:r>
-      <w:r>
-        <w:rPr>
-          <w:rFonts w:ascii="Arial" w:hAnsi="Arial" w:cs="Arial"/>
-        </w:rPr>
-        <w:t>Indo-Pacific.</w:t>
-      </w:r>
-      <w:r>
-        <w:rPr>
-          <w:rFonts w:ascii="Arial" w:hAnsi="Arial" w:cs="Arial"/>
-        </w:rPr>
-        <w:t xml:space="preserve"> By quantifying global seabird population sizes on atolls and the</w:t>
-      </w:r>
-      <w:r>
-        <w:rPr>
-          <w:rFonts w:ascii="Arial" w:hAnsi="Arial" w:cs="Arial"/>
-        </w:rPr>
-        <w:t xml:space="preserve">ir role as nutrient delivery system to atoll islands, this study </w:t>
-      </w:r>
-      <w:r>
-        <w:rPr>
-          <w:rFonts w:ascii="Arial" w:hAnsi="Arial" w:cs="Arial"/>
-        </w:rPr>
-        <w:t>establish</w:t>
-      </w:r>
-      <w:r>
-        <w:rPr>
-          <w:rFonts w:ascii="Arial" w:hAnsi="Arial" w:cs="Arial"/>
-        </w:rPr>
-        <w:t>es</w:t>
+        <w:t>a</w:t>
+      </w:r>
+      <w:r>
+        <w:rPr>
+          <w:rFonts w:ascii="Arial" w:hAnsi="Arial" w:cs="Arial"/>
+        </w:rPr>
+        <w:t xml:space="preserve">n empirically-tested </w:t>
+      </w:r>
+      <w:r>
+        <w:rPr>
+          <w:rFonts w:ascii="Arial" w:hAnsi="Arial" w:cs="Arial"/>
+        </w:rPr>
+        <w:t xml:space="preserve">global conservation </w:t>
+      </w:r>
+      <w:r>
+        <w:rPr>
+          <w:rFonts w:ascii="Arial" w:hAnsi="Arial" w:cs="Arial"/>
+        </w:rPr>
+        <w:t>argument</w:t>
+      </w:r>
+      <w:r>
+        <w:rPr>
+          <w:rFonts w:ascii="Arial" w:hAnsi="Arial" w:cs="Arial"/>
+        </w:rPr>
+        <w:t xml:space="preserve"> for atoll</w:t>
+      </w:r>
+      <w:r>
+        <w:rPr>
+          <w:rFonts w:ascii="Arial" w:hAnsi="Arial" w:cs="Arial"/>
+        </w:rPr>
+        <w:t xml:space="preserve"> islands</w:t>
       </w:r>
       <w:r>
         <w:rPr>
@@ -2849,55 +2999,31 @@
         <w:rPr>
           <w:rFonts w:ascii="Arial" w:hAnsi="Arial" w:cs="Arial"/>
         </w:rPr>
-        <w:t>a</w:t>
-      </w:r>
-      <w:r>
-        <w:rPr>
-          <w:rFonts w:ascii="Arial" w:hAnsi="Arial" w:cs="Arial"/>
-        </w:rPr>
-        <w:t xml:space="preserve">n empirically-tested </w:t>
-      </w:r>
-      <w:r>
-        <w:rPr>
-          <w:rFonts w:ascii="Arial" w:hAnsi="Arial" w:cs="Arial"/>
-        </w:rPr>
-        <w:t xml:space="preserve">global conservation </w:t>
-      </w:r>
-      <w:r>
-        <w:rPr>
-          <w:rFonts w:ascii="Arial" w:hAnsi="Arial" w:cs="Arial"/>
-        </w:rPr>
-        <w:t>argument</w:t>
-      </w:r>
-      <w:r>
-        <w:rPr>
-          <w:rFonts w:ascii="Arial" w:hAnsi="Arial" w:cs="Arial"/>
-        </w:rPr>
-        <w:t xml:space="preserve"> for atoll</w:t>
-      </w:r>
-      <w:r>
-        <w:rPr>
-          <w:rFonts w:ascii="Arial" w:hAnsi="Arial" w:cs="Arial"/>
-        </w:rPr>
-        <w:t>s</w:t>
-      </w:r>
-      <w:r>
-        <w:rPr>
-          <w:rFonts w:ascii="Arial" w:hAnsi="Arial" w:cs="Arial"/>
-        </w:rPr>
-        <w:t xml:space="preserve"> </w:t>
-      </w:r>
-      <w:r>
-        <w:rPr>
-          <w:rFonts w:ascii="Arial" w:hAnsi="Arial" w:cs="Arial"/>
-        </w:rPr>
-        <w:t>as sites with exceptional ecological value for seabird protection</w:t>
-      </w:r>
-      <w:r>
-        <w:rPr>
-          <w:rFonts w:ascii="Arial" w:hAnsi="Arial" w:cs="Arial"/>
-        </w:rPr>
-        <w:t xml:space="preserve"> and, reciprocally, for seabird protection on </w:t>
+        <w:t>as sites with exceptional ecological value for seabird</w:t>
+      </w:r>
+      <w:r>
+        <w:rPr>
+          <w:rFonts w:ascii="Arial" w:hAnsi="Arial" w:cs="Arial"/>
+        </w:rPr>
+        <w:t xml:space="preserve">s </w:t>
+      </w:r>
+      <w:r>
+        <w:rPr>
+          <w:rFonts w:ascii="Arial" w:hAnsi="Arial" w:cs="Arial"/>
+        </w:rPr>
+        <w:t xml:space="preserve">and, reciprocally, for seabird </w:t>
+      </w:r>
+      <w:r>
+        <w:rPr>
+          <w:rFonts w:ascii="Arial" w:hAnsi="Arial" w:cs="Arial"/>
+        </w:rPr>
+        <w:t>conservation</w:t>
+      </w:r>
+      <w:r>
+        <w:rPr>
+          <w:rFonts w:ascii="Arial" w:hAnsi="Arial" w:cs="Arial"/>
+        </w:rPr>
+        <w:t xml:space="preserve"> on </w:t>
       </w:r>
       <w:r>
         <w:rPr>
@@ -3113,7 +3239,19 @@
         <w:rPr>
           <w:rFonts w:ascii="Arial" w:hAnsi="Arial" w:cs="Arial"/>
         </w:rPr>
-        <w:t xml:space="preserve"> and nesting population size </w:t>
+        <w:t xml:space="preserve"> and </w:t>
+      </w:r>
+      <w:r>
+        <w:rPr>
+          <w:rFonts w:ascii="Arial" w:hAnsi="Arial" w:cs="Arial"/>
+        </w:rPr>
+        <w:t>breeding</w:t>
+      </w:r>
+      <w:r>
+        <w:rPr>
+          <w:rFonts w:ascii="Arial" w:hAnsi="Arial" w:cs="Arial"/>
+        </w:rPr>
+        <w:t xml:space="preserve"> population size </w:t>
       </w:r>
       <w:r>
         <w:rPr>
@@ -3207,7 +3345,13 @@
         <w:rPr>
           <w:rFonts w:ascii="Arial" w:hAnsi="Arial" w:cs="Arial"/>
         </w:rPr>
-        <w:t>992</w:t>
+        <w:t>99</w:t>
+      </w:r>
+      <w:r>
+        <w:rPr>
+          <w:rFonts w:ascii="Arial" w:hAnsi="Arial" w:cs="Arial"/>
+        </w:rPr>
+        <w:t>3</w:t>
       </w:r>
       <w:r>
         <w:rPr>
@@ -3219,7 +3363,7 @@
         <w:rPr>
           <w:rFonts w:ascii="Arial" w:hAnsi="Arial" w:cs="Arial"/>
         </w:rPr>
-        <w:t>662</w:t>
+        <w:t>000</w:t>
       </w:r>
       <w:r>
         <w:rPr>
@@ -3285,7 +3429,7 @@
         <w:rPr>
           <w:rFonts w:ascii="Arial" w:hAnsi="Arial" w:cs="Arial"/>
         </w:rPr>
-        <w:t xml:space="preserve">Importantly, ca. 25% of the </w:t>
+        <w:t xml:space="preserve">Importantly, 25% of the </w:t>
       </w:r>
       <w:r>
         <w:rPr>
@@ -3309,7 +3453,31 @@
         <w:rPr>
           <w:rFonts w:ascii="Arial" w:hAnsi="Arial" w:cs="Arial"/>
         </w:rPr>
-        <w:t xml:space="preserve"> have seabird nesting populations above the </w:t>
+        <w:t xml:space="preserve"> </w:t>
+      </w:r>
+      <w:r>
+        <w:rPr>
+          <w:rFonts w:ascii="Arial" w:hAnsi="Arial" w:cs="Arial"/>
+        </w:rPr>
+        <w:t xml:space="preserve">(70 atolls) </w:t>
+      </w:r>
+      <w:r>
+        <w:rPr>
+          <w:rFonts w:ascii="Arial" w:hAnsi="Arial" w:cs="Arial"/>
+        </w:rPr>
+        <w:t>h</w:t>
+      </w:r>
+      <w:r>
+        <w:rPr>
+          <w:rFonts w:ascii="Arial" w:hAnsi="Arial" w:cs="Arial"/>
+        </w:rPr>
+        <w:t>ouse</w:t>
+      </w:r>
+      <w:r>
+        <w:rPr>
+          <w:rFonts w:ascii="Arial" w:hAnsi="Arial" w:cs="Arial"/>
+        </w:rPr>
+        <w:t xml:space="preserve"> seabird nesting populations above the </w:t>
       </w:r>
       <w:r>
         <w:rPr>
@@ -3537,19 +3705,25 @@
         <w:rPr>
           <w:rFonts w:ascii="Arial" w:hAnsi="Arial" w:cs="Arial"/>
         </w:rPr>
-        <w:t xml:space="preserve">, </w:t>
-      </w:r>
-      <w:r>
-        <w:rPr>
-          <w:rFonts w:ascii="Arial" w:hAnsi="Arial" w:cs="Arial"/>
-        </w:rPr>
-        <w:t>as t</w:t>
-      </w:r>
-      <w:r>
-        <w:rPr>
-          <w:rFonts w:ascii="Arial" w:hAnsi="Arial" w:cs="Arial"/>
-        </w:rPr>
-        <w:t xml:space="preserve">hese atolls are home to distinct </w:t>
+        <w:t xml:space="preserve">, identifying </w:t>
+      </w:r>
+      <w:r>
+        <w:rPr>
+          <w:rFonts w:ascii="Arial" w:hAnsi="Arial" w:cs="Arial"/>
+        </w:rPr>
+        <w:t xml:space="preserve">atolls </w:t>
+      </w:r>
+      <w:r>
+        <w:rPr>
+          <w:rFonts w:ascii="Arial" w:hAnsi="Arial" w:cs="Arial"/>
+        </w:rPr>
+        <w:t xml:space="preserve">that </w:t>
+      </w:r>
+      <w:r>
+        <w:rPr>
+          <w:rFonts w:ascii="Arial" w:hAnsi="Arial" w:cs="Arial"/>
+        </w:rPr>
+        <w:t xml:space="preserve">are home to distinct </w:t>
       </w:r>
       <w:r>
         <w:rPr>
@@ -3709,7 +3883,19 @@
         <w:rPr>
           <w:rFonts w:ascii="Arial" w:hAnsi="Arial" w:cs="Arial"/>
         </w:rPr>
-        <w:t>, often above international threshold</w:t>
+        <w:t>, often above international</w:t>
+      </w:r>
+      <w:r>
+        <w:rPr>
+          <w:rFonts w:ascii="Arial" w:hAnsi="Arial" w:cs="Arial"/>
+        </w:rPr>
+        <w:t>ly recognised</w:t>
+      </w:r>
+      <w:r>
+        <w:rPr>
+          <w:rFonts w:ascii="Arial" w:hAnsi="Arial" w:cs="Arial"/>
+        </w:rPr>
+        <w:t xml:space="preserve"> threshold</w:t>
       </w:r>
       <w:r>
         <w:rPr>
@@ -3905,7 +4091,14 @@
         <w:rPr>
           <w:rFonts w:ascii="Arial" w:hAnsi="Arial" w:cs="Arial"/>
         </w:rPr>
-        <w:t xml:space="preserve"> Using bird biomass conversion factor</w:t>
+        <w:t xml:space="preserve"> Using bird </w:t>
+      </w:r>
+      <w:r>
+        <w:rPr>
+          <w:rFonts w:ascii="Arial" w:hAnsi="Arial" w:cs="Arial"/>
+        </w:rPr>
+        <w:lastRenderedPageBreak/>
+        <w:t>biomass conversion factor</w:t>
       </w:r>
       <w:r>
         <w:rPr>
@@ -3950,14 +4143,7 @@
         <w:rPr>
           <w:rFonts w:ascii="Arial" w:hAnsi="Arial" w:cs="Arial"/>
         </w:rPr>
-        <w:t xml:space="preserve">the total biomass of atoll-nesting seabirds </w:t>
-      </w:r>
-      <w:r>
-        <w:rPr>
-          <w:rFonts w:ascii="Arial" w:hAnsi="Arial" w:cs="Arial"/>
-        </w:rPr>
-        <w:lastRenderedPageBreak/>
-        <w:t>translate</w:t>
+        <w:t>the total biomass of atoll-nesting seabirds translate</w:t>
       </w:r>
       <w:r>
         <w:rPr>
@@ -4308,7 +4494,19 @@
         <w:rPr>
           <w:rFonts w:ascii="Arial" w:hAnsi="Arial" w:cs="Arial"/>
         </w:rPr>
-        <w:t xml:space="preserve"> for each of the 37 atoll-nesting seabird species to estimate how much of the world population is nesting on atolls. </w:t>
+        <w:t xml:space="preserve"> for each of the 37 atoll-nesting seabird species to estimate how much of the</w:t>
+      </w:r>
+      <w:r>
+        <w:rPr>
+          <w:rFonts w:ascii="Arial" w:hAnsi="Arial" w:cs="Arial"/>
+        </w:rPr>
+        <w:t>ir</w:t>
+      </w:r>
+      <w:r>
+        <w:rPr>
+          <w:rFonts w:ascii="Arial" w:hAnsi="Arial" w:cs="Arial"/>
+        </w:rPr>
+        <w:t xml:space="preserve"> world population is nesting on atolls. </w:t>
       </w:r>
       <w:r>
         <w:rPr>
@@ -4332,13 +4530,13 @@
         <w:rPr>
           <w:rFonts w:ascii="Arial" w:hAnsi="Arial" w:cs="Arial"/>
         </w:rPr>
-        <w:t xml:space="preserve"> of the 37</w:t>
-      </w:r>
-      <w:r>
-        <w:rPr>
-          <w:rFonts w:ascii="Arial" w:hAnsi="Arial" w:cs="Arial"/>
-        </w:rPr>
-        <w:t xml:space="preserve"> seabird species</w:t>
+        <w:t xml:space="preserve"> </w:t>
+      </w:r>
+      <w:r>
+        <w:rPr>
+          <w:rFonts w:ascii="Arial" w:hAnsi="Arial" w:cs="Arial"/>
+        </w:rPr>
+        <w:t>seabird species</w:t>
       </w:r>
       <w:r>
         <w:rPr>
@@ -4969,13 +5167,25 @@
         <w:rPr>
           <w:rFonts w:ascii="Arial" w:hAnsi="Arial" w:cs="Arial"/>
         </w:rPr>
-        <w:t xml:space="preserve">assessed global </w:t>
+        <w:t>quantified</w:t>
+      </w:r>
+      <w:r>
+        <w:rPr>
+          <w:rFonts w:ascii="Arial" w:hAnsi="Arial" w:cs="Arial"/>
+        </w:rPr>
+        <w:t xml:space="preserve"> global </w:t>
       </w:r>
       <w:r>
         <w:rPr>
           <w:rFonts w:ascii="Arial" w:hAnsi="Arial" w:cs="Arial"/>
         </w:rPr>
         <w:t>nutrient deposition</w:t>
+      </w:r>
+      <w:r>
+        <w:rPr>
+          <w:rFonts w:ascii="Arial" w:hAnsi="Arial" w:cs="Arial"/>
+        </w:rPr>
+        <w:t xml:space="preserve"> rates</w:t>
       </w:r>
       <w:r>
         <w:rPr>
@@ -5010,14 +5220,7 @@
           <w:rFonts w:ascii="Arial" w:hAnsi="Arial" w:cs="Arial"/>
           <w:color w:val="2F5496" w:themeColor="accent1" w:themeShade="BF"/>
         </w:rPr>
-        <w:t>2018</w:t>
-      </w:r>
-      <w:r>
-        <w:rPr>
-          <w:rFonts w:ascii="Arial" w:hAnsi="Arial" w:cs="Arial"/>
-          <w:color w:val="2F5496" w:themeColor="accent1" w:themeShade="BF"/>
-        </w:rPr>
-        <w:t xml:space="preserve">; Wilson </w:t>
+        <w:t xml:space="preserve">2018; Wilson </w:t>
       </w:r>
       <w:r>
         <w:rPr>
@@ -5396,7 +5599,31 @@
         <w:rPr>
           <w:rFonts w:ascii="Arial" w:hAnsi="Arial" w:cs="Arial"/>
         </w:rPr>
-        <w:t>However, because island-level information on seabird colonies was not available in most data sources, we did not further standardise</w:t>
+        <w:t xml:space="preserve">However, because island-level information on </w:t>
+      </w:r>
+      <w:r>
+        <w:rPr>
+          <w:rFonts w:ascii="Arial" w:hAnsi="Arial" w:cs="Arial"/>
+        </w:rPr>
+        <w:t>atoll-</w:t>
+      </w:r>
+      <w:r>
+        <w:rPr>
+          <w:rFonts w:ascii="Arial" w:hAnsi="Arial" w:cs="Arial"/>
+        </w:rPr>
+        <w:t>seabird colon</w:t>
+      </w:r>
+      <w:r>
+        <w:rPr>
+          <w:rFonts w:ascii="Arial" w:hAnsi="Arial" w:cs="Arial"/>
+        </w:rPr>
+        <w:t>y distribution</w:t>
+      </w:r>
+      <w:r>
+        <w:rPr>
+          <w:rFonts w:ascii="Arial" w:hAnsi="Arial" w:cs="Arial"/>
+        </w:rPr>
+        <w:t xml:space="preserve"> was not available in most data sources, we did not further standardise</w:t>
       </w:r>
       <w:r>
         <w:rPr>
@@ -5421,6 +5648,12 @@
           <w:rFonts w:ascii="Arial" w:hAnsi="Arial" w:cs="Arial"/>
         </w:rPr>
         <w:t>area.</w:t>
+      </w:r>
+      <w:r>
+        <w:rPr>
+          <w:rFonts w:ascii="Arial" w:hAnsi="Arial" w:cs="Arial"/>
+        </w:rPr>
+        <w:t xml:space="preserve"> Using the entire land area of an atoll would greatly underestimate the uneven and highly concentrated input rates on seabird-colony islands within an atoll.</w:t>
       </w:r>
     </w:p>
     <w:p>
@@ -5716,7 +5949,19 @@
         <w:rPr>
           <w:rFonts w:ascii="Arial" w:hAnsi="Arial" w:cs="Arial"/>
         </w:rPr>
-        <w:t>total annual ammonia emission of atoll seabird colonies is estimated at 2,</w:t>
+        <w:t xml:space="preserve">total annual ammonia emission of atoll seabird colonies </w:t>
+      </w:r>
+      <w:r>
+        <w:rPr>
+          <w:rFonts w:ascii="Arial" w:hAnsi="Arial" w:cs="Arial"/>
+        </w:rPr>
+        <w:t xml:space="preserve">across the Indo-Pacific </w:t>
+      </w:r>
+      <w:r>
+        <w:rPr>
+          <w:rFonts w:ascii="Arial" w:hAnsi="Arial" w:cs="Arial"/>
+        </w:rPr>
+        <w:t>is estimated at 2,</w:t>
       </w:r>
       <w:r>
         <w:rPr>
@@ -5908,19 +6153,7 @@
         <w:rPr>
           <w:rFonts w:ascii="Arial" w:hAnsi="Arial" w:cs="Arial"/>
         </w:rPr>
-        <w:t>over which seabirds are integrating nutrients during the breeding season and concentrate them onto the atoll ecosystem</w:t>
-      </w:r>
-      <w:r>
-        <w:rPr>
-          <w:rFonts w:ascii="Arial" w:hAnsi="Arial" w:cs="Arial"/>
-        </w:rPr>
-        <w:t xml:space="preserve"> in the form of guano</w:t>
-      </w:r>
-      <w:r>
-        <w:rPr>
-          <w:rFonts w:ascii="Arial" w:hAnsi="Arial" w:cs="Arial"/>
-        </w:rPr>
-        <w:t xml:space="preserve">. </w:t>
+        <w:t xml:space="preserve">over which seabirds are integrating nutrients during the breeding season and concentrate them onto the atoll ecosystem. </w:t>
       </w:r>
       <w:r>
         <w:rPr>
@@ -5950,7 +6183,13 @@
         <w:rPr>
           <w:rFonts w:ascii="Arial" w:hAnsi="Arial" w:cs="Arial"/>
         </w:rPr>
-        <w:t>2-</w:t>
+        <w:t>2</w:t>
+      </w:r>
+      <w:r>
+        <w:rPr>
+          <w:rFonts w:ascii="Arial" w:hAnsi="Arial" w:cs="Arial"/>
+        </w:rPr>
+        <w:t>–</w:t>
       </w:r>
       <w:r>
         <w:rPr>
@@ -6008,7 +6247,19 @@
         <w:rPr>
           <w:rFonts w:ascii="Arial" w:hAnsi="Arial" w:cs="Arial"/>
         </w:rPr>
-        <w:t xml:space="preserve">around an atoll. </w:t>
+        <w:t>around an atoll</w:t>
+      </w:r>
+      <w:r>
+        <w:rPr>
+          <w:rFonts w:ascii="Arial" w:hAnsi="Arial" w:cs="Arial"/>
+        </w:rPr>
+        <w:t xml:space="preserve"> during breeding</w:t>
+      </w:r>
+      <w:r>
+        <w:rPr>
+          <w:rFonts w:ascii="Arial" w:hAnsi="Arial" w:cs="Arial"/>
+        </w:rPr>
+        <w:t xml:space="preserve">. </w:t>
       </w:r>
       <w:r>
         <w:rPr>
@@ -6020,7 +6271,19 @@
         <w:rPr>
           <w:rFonts w:ascii="Arial" w:hAnsi="Arial" w:cs="Arial"/>
         </w:rPr>
-        <w:t xml:space="preserve">or the majority of atolls, seabirds are integrating nutrients over </w:t>
+        <w:t xml:space="preserve">or </w:t>
+      </w:r>
+      <w:r>
+        <w:rPr>
+          <w:rFonts w:ascii="Arial" w:hAnsi="Arial" w:cs="Arial"/>
+        </w:rPr>
+        <w:t>most</w:t>
+      </w:r>
+      <w:r>
+        <w:rPr>
+          <w:rFonts w:ascii="Arial" w:hAnsi="Arial" w:cs="Arial"/>
+        </w:rPr>
+        <w:t xml:space="preserve"> atolls, seabirds are integrating nutrients over </w:t>
       </w:r>
       <w:r>
         <w:rPr>
@@ -6032,7 +6295,31 @@
         <w:rPr>
           <w:rFonts w:ascii="Arial" w:hAnsi="Arial" w:cs="Arial"/>
         </w:rPr>
-        <w:t xml:space="preserve"> area of </w:t>
+        <w:t xml:space="preserve"> area</w:t>
+      </w:r>
+      <w:r>
+        <w:rPr>
+          <w:rFonts w:ascii="Arial" w:hAnsi="Arial" w:cs="Arial"/>
+        </w:rPr>
+        <w:t xml:space="preserve"> (50% highest density region</w:t>
+      </w:r>
+      <w:r>
+        <w:rPr>
+          <w:rFonts w:ascii="Arial" w:hAnsi="Arial" w:cs="Arial"/>
+        </w:rPr>
+        <w:t xml:space="preserve"> </w:t>
+      </w:r>
+      <w:r>
+        <w:rPr>
+          <w:rFonts w:ascii="Arial" w:hAnsi="Arial" w:cs="Arial"/>
+        </w:rPr>
+        <w:t xml:space="preserve">interval) </w:t>
+      </w:r>
+      <w:r>
+        <w:rPr>
+          <w:rFonts w:ascii="Arial" w:hAnsi="Arial" w:cs="Arial"/>
+        </w:rPr>
+        <w:t xml:space="preserve">of </w:t>
       </w:r>
       <w:r>
         <w:rPr>
@@ -6044,7 +6331,19 @@
         <w:rPr>
           <w:rFonts w:ascii="Arial" w:hAnsi="Arial" w:cs="Arial"/>
         </w:rPr>
-        <w:t xml:space="preserve"> - </w:t>
+        <w:t xml:space="preserve"> </w:t>
+      </w:r>
+      <w:r>
+        <w:rPr>
+          <w:rFonts w:ascii="Arial" w:hAnsi="Arial" w:cs="Arial"/>
+        </w:rPr>
+        <w:t>–</w:t>
+      </w:r>
+      <w:r>
+        <w:rPr>
+          <w:rFonts w:ascii="Arial" w:hAnsi="Arial" w:cs="Arial"/>
+        </w:rPr>
+        <w:t xml:space="preserve"> </w:t>
       </w:r>
       <w:r>
         <w:rPr>
@@ -6116,6 +6415,30 @@
         <w:rPr>
           <w:rFonts w:ascii="Arial" w:hAnsi="Arial" w:cs="Arial"/>
         </w:rPr>
+        <w:t xml:space="preserve"> (e.g.</w:t>
+      </w:r>
+      <w:r>
+        <w:rPr>
+          <w:rFonts w:ascii="Arial" w:hAnsi="Arial" w:cs="Arial"/>
+        </w:rPr>
+        <w:t>,</w:t>
+      </w:r>
+      <w:r>
+        <w:rPr>
+          <w:rFonts w:ascii="Arial" w:hAnsi="Arial" w:cs="Arial"/>
+        </w:rPr>
+        <w:t xml:space="preserve"> Ducie, Midway, Oeno</w:t>
+      </w:r>
+      <w:r>
+        <w:rPr>
+          <w:rFonts w:ascii="Arial" w:hAnsi="Arial" w:cs="Arial"/>
+        </w:rPr>
+        <w:t>)</w:t>
+      </w:r>
+      <w:r>
+        <w:rPr>
+          <w:rFonts w:ascii="Arial" w:hAnsi="Arial" w:cs="Arial"/>
+        </w:rPr>
         <w:t xml:space="preserve">, the </w:t>
       </w:r>
       <w:r>
@@ -6128,7 +6451,25 @@
         <w:rPr>
           <w:rFonts w:ascii="Arial" w:hAnsi="Arial" w:cs="Arial"/>
         </w:rPr>
-        <w:t xml:space="preserve">averages ca. 1,000,000 km² </w:t>
+        <w:t xml:space="preserve">extends to 100,000 </w:t>
+      </w:r>
+      <w:r>
+        <w:rPr>
+          <w:rFonts w:ascii="Arial" w:hAnsi="Arial" w:cs="Arial"/>
+        </w:rPr>
+        <w:t>–</w:t>
+      </w:r>
+      <w:r>
+        <w:rPr>
+          <w:rFonts w:ascii="Arial" w:hAnsi="Arial" w:cs="Arial"/>
+        </w:rPr>
+        <w:t xml:space="preserve"> </w:t>
+      </w:r>
+      <w:r>
+        <w:rPr>
+          <w:rFonts w:ascii="Arial" w:hAnsi="Arial" w:cs="Arial"/>
+        </w:rPr>
+        <w:t xml:space="preserve">1,000,000 km² </w:t>
       </w:r>
       <w:r>
         <w:rPr>
@@ -6212,7 +6553,43 @@
         <w:rPr>
           <w:rFonts w:ascii="Arial" w:hAnsi="Arial" w:cs="Arial"/>
         </w:rPr>
-        <w:t xml:space="preserve">onto the atoll islands by a factor of </w:t>
+        <w:t>onto the atoll islands by</w:t>
+      </w:r>
+      <w:r>
+        <w:rPr>
+          <w:rFonts w:ascii="Arial" w:hAnsi="Arial" w:cs="Arial"/>
+        </w:rPr>
+        <w:t>,</w:t>
+      </w:r>
+      <w:r>
+        <w:rPr>
+          <w:rFonts w:ascii="Arial" w:hAnsi="Arial" w:cs="Arial"/>
+        </w:rPr>
+        <w:t xml:space="preserve"> a</w:t>
+      </w:r>
+      <w:r>
+        <w:rPr>
+          <w:rFonts w:ascii="Arial" w:hAnsi="Arial" w:cs="Arial"/>
+        </w:rPr>
+        <w:t>t least</w:t>
+      </w:r>
+      <w:r>
+        <w:rPr>
+          <w:rFonts w:ascii="Arial" w:hAnsi="Arial" w:cs="Arial"/>
+        </w:rPr>
+        <w:t xml:space="preserve">, </w:t>
+      </w:r>
+      <w:r>
+        <w:rPr>
+          <w:rFonts w:ascii="Arial" w:hAnsi="Arial" w:cs="Arial"/>
+        </w:rPr>
+        <w:t>a</w:t>
+      </w:r>
+      <w:r>
+        <w:rPr>
+          <w:rFonts w:ascii="Arial" w:hAnsi="Arial" w:cs="Arial"/>
+        </w:rPr>
+        <w:t xml:space="preserve"> factor of </w:t>
       </w:r>
       <w:r>
         <w:rPr>
@@ -6239,7 +6616,7 @@
         </w:rPr>
         <w:lastRenderedPageBreak/>
         <w:drawing>
-          <wp:anchor distT="0" distB="0" distL="114300" distR="114300" simplePos="0" relativeHeight="251668480" behindDoc="0" locked="0" layoutInCell="1" allowOverlap="1" wp14:anchorId="3E979218" wp14:editId="5B92B470">
+          <wp:anchor distT="0" distB="0" distL="114300" distR="114300" simplePos="0" relativeHeight="251668480" behindDoc="0" locked="0" layoutInCell="1" allowOverlap="1" wp14:anchorId="76A2C4C1" wp14:editId="06D0E82C">
             <wp:simplePos x="0" y="0"/>
             <wp:positionH relativeFrom="column">
               <wp:posOffset>0</wp:posOffset>
@@ -6250,7 +6627,7 @@
             <wp:extent cx="5730240" cy="2651760"/>
             <wp:effectExtent l="0" t="0" r="3810" b="0"/>
             <wp:wrapTopAndBottom/>
-            <wp:docPr id="10" name="Picture 10"/>
+            <wp:docPr id="1" name="Picture 1"/>
             <wp:cNvGraphicFramePr>
               <a:graphicFrameLocks xmlns:a="http://schemas.openxmlformats.org/drawingml/2006/main" noChangeAspect="1"/>
             </wp:cNvGraphicFramePr>
@@ -6258,7 +6635,7 @@
               <a:graphicData uri="http://schemas.openxmlformats.org/drawingml/2006/picture">
                 <pic:pic xmlns:pic="http://schemas.openxmlformats.org/drawingml/2006/picture">
                   <pic:nvPicPr>
-                    <pic:cNvPr id="0" name="Picture 6"/>
+                    <pic:cNvPr id="0" name="Picture 1"/>
                     <pic:cNvPicPr>
                       <a:picLocks noChangeAspect="1" noChangeArrowheads="1"/>
                     </pic:cNvPicPr>
@@ -6331,7 +6708,7 @@
           <w:sz w:val="20"/>
           <w:szCs w:val="20"/>
         </w:rPr>
-        <w:t xml:space="preserve">Atolls provide nesting space for </w:t>
+        <w:t xml:space="preserve">Atolls provide nesting </w:t>
       </w:r>
       <w:r>
         <w:rPr>
@@ -6339,7 +6716,7 @@
           <w:sz w:val="20"/>
           <w:szCs w:val="20"/>
         </w:rPr>
-        <w:t>ca.</w:t>
+        <w:t>s</w:t>
       </w:r>
       <w:r>
         <w:rPr>
@@ -6347,7 +6724,7 @@
           <w:sz w:val="20"/>
           <w:szCs w:val="20"/>
         </w:rPr>
-        <w:t xml:space="preserve"> 2</w:t>
+        <w:t>pace</w:t>
       </w:r>
       <w:r>
         <w:rPr>
@@ -6355,7 +6732,7 @@
           <w:sz w:val="20"/>
           <w:szCs w:val="20"/>
         </w:rPr>
-        <w:t>8</w:t>
+        <w:t xml:space="preserve"> for </w:t>
       </w:r>
       <w:r>
         <w:rPr>
@@ -6363,7 +6740,7 @@
           <w:sz w:val="20"/>
           <w:szCs w:val="20"/>
         </w:rPr>
-        <w:t xml:space="preserve"> million seabirds throughout the Indo-Pacific. Reciprocally, seabirds are importing large quantities of nutrients in the form of guano into the </w:t>
+        <w:t>ca.</w:t>
       </w:r>
       <w:r>
         <w:rPr>
@@ -6371,7 +6748,7 @@
           <w:sz w:val="20"/>
           <w:szCs w:val="20"/>
         </w:rPr>
-        <w:t xml:space="preserve">atoll ecosystem, which they forage and integrate over large areas of ocean around </w:t>
+        <w:t xml:space="preserve"> 2</w:t>
       </w:r>
       <w:r>
         <w:rPr>
@@ -6379,7 +6756,7 @@
           <w:sz w:val="20"/>
           <w:szCs w:val="20"/>
         </w:rPr>
-        <w:t>each</w:t>
+        <w:t>8</w:t>
       </w:r>
       <w:r>
         <w:rPr>
@@ -6387,7 +6764,7 @@
           <w:sz w:val="20"/>
           <w:szCs w:val="20"/>
         </w:rPr>
-        <w:t xml:space="preserve"> atoll</w:t>
+        <w:t xml:space="preserve"> million seabirds throughout the Indo-Pacific. Reciprocally, seabirds are importing </w:t>
       </w:r>
       <w:r>
         <w:rPr>
@@ -6395,7 +6772,7 @@
           <w:sz w:val="20"/>
           <w:szCs w:val="20"/>
         </w:rPr>
-        <w:t xml:space="preserve"> (10,000 – 100,000 km²)</w:t>
+        <w:t>enormous</w:t>
       </w:r>
       <w:r>
         <w:rPr>
@@ -6403,7 +6780,7 @@
           <w:sz w:val="20"/>
           <w:szCs w:val="20"/>
         </w:rPr>
-        <w:t>.</w:t>
+        <w:t xml:space="preserve"> quantities of nutrients in the form of guano into the </w:t>
       </w:r>
       <w:r>
         <w:rPr>
@@ -6411,7 +6788,7 @@
           <w:sz w:val="20"/>
           <w:szCs w:val="20"/>
         </w:rPr>
-        <w:t xml:space="preserve"> The two distinct peaks of foraging area indicate atolls with and without petrel/shearwater and</w:t>
+        <w:t xml:space="preserve">atoll ecosystem, which they forage and integrate over large areas of ocean around </w:t>
       </w:r>
       <w:r>
         <w:rPr>
@@ -6419,7 +6796,7 @@
           <w:sz w:val="20"/>
           <w:szCs w:val="20"/>
         </w:rPr>
-        <w:t>/or</w:t>
+        <w:t>each</w:t>
       </w:r>
       <w:r>
         <w:rPr>
@@ -6427,7 +6804,7 @@
           <w:sz w:val="20"/>
           <w:szCs w:val="20"/>
         </w:rPr>
-        <w:t xml:space="preserve"> albatross colonies, as these species have significantly larger foraging ranges than </w:t>
+        <w:t xml:space="preserve"> atoll</w:t>
       </w:r>
       <w:r>
         <w:rPr>
@@ -6435,7 +6812,7 @@
           <w:sz w:val="20"/>
           <w:szCs w:val="20"/>
         </w:rPr>
-        <w:t>other atoll-nesting seabirds.</w:t>
+        <w:t xml:space="preserve"> (10,000 – 100,000 km²)</w:t>
       </w:r>
       <w:r>
         <w:rPr>
@@ -6443,7 +6820,7 @@
           <w:sz w:val="20"/>
           <w:szCs w:val="20"/>
         </w:rPr>
-        <w:t xml:space="preserve"> </w:t>
+        <w:t>.</w:t>
       </w:r>
       <w:r>
         <w:rPr>
@@ -6451,7 +6828,7 @@
           <w:sz w:val="20"/>
           <w:szCs w:val="20"/>
         </w:rPr>
-        <w:t>A significant amount of reactive nitrogen from guano is volatilised and enters the atmospheric nitrogen cycle</w:t>
+        <w:t xml:space="preserve"> The two distinct peaks of foraging area </w:t>
       </w:r>
       <w:r>
         <w:rPr>
@@ -6459,7 +6836,7 @@
           <w:sz w:val="20"/>
           <w:szCs w:val="20"/>
         </w:rPr>
-        <w:t xml:space="preserve"> as ammonia</w:t>
+        <w:t>are caused by</w:t>
       </w:r>
       <w:r>
         <w:rPr>
@@ -6467,7 +6844,7 @@
           <w:sz w:val="20"/>
           <w:szCs w:val="20"/>
         </w:rPr>
-        <w:t xml:space="preserve">. </w:t>
+        <w:t xml:space="preserve"> atolls with and without petrel/shearwater and</w:t>
       </w:r>
       <w:r>
         <w:rPr>
@@ -6475,7 +6852,7 @@
           <w:sz w:val="20"/>
           <w:szCs w:val="20"/>
         </w:rPr>
-        <w:t>Ammonia emissions can either be directly re-incorporated into the atoll ecosystem via plant</w:t>
+        <w:t>/or</w:t>
       </w:r>
       <w:r>
         <w:rPr>
@@ -6483,7 +6860,7 @@
           <w:sz w:val="20"/>
           <w:szCs w:val="20"/>
         </w:rPr>
-        <w:t xml:space="preserve"> uptake </w:t>
+        <w:t xml:space="preserve"> albatross colonies, as these species have significantly larger foraging ranges than </w:t>
       </w:r>
       <w:r>
         <w:rPr>
@@ -6491,7 +6868,7 @@
           <w:sz w:val="20"/>
           <w:szCs w:val="20"/>
         </w:rPr>
-        <w:t xml:space="preserve">(a), or atmospherically wet- or dry-deposited </w:t>
+        <w:t>other atoll-nesting seabirds.</w:t>
       </w:r>
       <w:r>
         <w:rPr>
@@ -6499,7 +6876,7 @@
           <w:sz w:val="20"/>
           <w:szCs w:val="20"/>
         </w:rPr>
-        <w:t>in the surrounding open ocean (b). In addition, rainfall</w:t>
+        <w:t xml:space="preserve"> </w:t>
       </w:r>
       <w:r>
         <w:rPr>
@@ -6507,7 +6884,7 @@
           <w:sz w:val="20"/>
           <w:szCs w:val="20"/>
         </w:rPr>
-        <w:t xml:space="preserve"> and groundwater discharge</w:t>
+        <w:t>A significant amount of reactive nitrogen from guano is volatilised and enters the atmospheric nitrogen cycle</w:t>
       </w:r>
       <w:r>
         <w:rPr>
@@ -6515,7 +6892,7 @@
           <w:sz w:val="20"/>
           <w:szCs w:val="20"/>
         </w:rPr>
-        <w:t xml:space="preserve"> directly </w:t>
+        <w:t xml:space="preserve"> as ammonia</w:t>
       </w:r>
       <w:r>
         <w:rPr>
@@ -6523,7 +6900,95 @@
           <w:sz w:val="20"/>
           <w:szCs w:val="20"/>
         </w:rPr>
-        <w:t>flushes</w:t>
+        <w:t xml:space="preserve">. </w:t>
+      </w:r>
+      <w:r>
+        <w:rPr>
+          <w:rFonts w:ascii="Arial" w:hAnsi="Arial" w:cs="Arial"/>
+          <w:sz w:val="20"/>
+          <w:szCs w:val="20"/>
+        </w:rPr>
+        <w:t>Ammonia emissions can either be directly re-incorporated into the atoll ecosystem via plant</w:t>
+      </w:r>
+      <w:r>
+        <w:rPr>
+          <w:rFonts w:ascii="Arial" w:hAnsi="Arial" w:cs="Arial"/>
+          <w:sz w:val="20"/>
+          <w:szCs w:val="20"/>
+        </w:rPr>
+        <w:t xml:space="preserve"> uptake </w:t>
+      </w:r>
+      <w:r>
+        <w:rPr>
+          <w:rFonts w:ascii="Arial" w:hAnsi="Arial" w:cs="Arial"/>
+          <w:sz w:val="20"/>
+          <w:szCs w:val="20"/>
+        </w:rPr>
+        <w:t>(a), or atmospherically wet-</w:t>
+      </w:r>
+      <w:r>
+        <w:rPr>
+          <w:rFonts w:ascii="Arial" w:hAnsi="Arial" w:cs="Arial"/>
+          <w:sz w:val="20"/>
+          <w:szCs w:val="20"/>
+        </w:rPr>
+        <w:t xml:space="preserve"> or</w:t>
+      </w:r>
+      <w:r>
+        <w:rPr>
+          <w:rFonts w:ascii="Arial" w:hAnsi="Arial" w:cs="Arial"/>
+          <w:sz w:val="20"/>
+          <w:szCs w:val="20"/>
+        </w:rPr>
+        <w:t xml:space="preserve"> </w:t>
+      </w:r>
+      <w:r>
+        <w:rPr>
+          <w:rFonts w:ascii="Arial" w:hAnsi="Arial" w:cs="Arial"/>
+          <w:sz w:val="20"/>
+          <w:szCs w:val="20"/>
+        </w:rPr>
+        <w:t xml:space="preserve">dry-deposited </w:t>
+      </w:r>
+      <w:r>
+        <w:rPr>
+          <w:rFonts w:ascii="Arial" w:hAnsi="Arial" w:cs="Arial"/>
+          <w:sz w:val="20"/>
+          <w:szCs w:val="20"/>
+        </w:rPr>
+        <w:t xml:space="preserve">in the surrounding ocean (b). In addition, </w:t>
+      </w:r>
+      <w:r>
+        <w:rPr>
+          <w:rFonts w:ascii="Arial" w:hAnsi="Arial" w:cs="Arial"/>
+          <w:sz w:val="20"/>
+          <w:szCs w:val="20"/>
+        </w:rPr>
+        <w:t>surface run-off</w:t>
+      </w:r>
+      <w:r>
+        <w:rPr>
+          <w:rFonts w:ascii="Arial" w:hAnsi="Arial" w:cs="Arial"/>
+          <w:sz w:val="20"/>
+          <w:szCs w:val="20"/>
+        </w:rPr>
+        <w:t xml:space="preserve"> and groundwater discharge</w:t>
+      </w:r>
+      <w:r>
+        <w:rPr>
+          <w:rFonts w:ascii="Arial" w:hAnsi="Arial" w:cs="Arial"/>
+          <w:sz w:val="20"/>
+          <w:szCs w:val="20"/>
+        </w:rPr>
+        <w:t xml:space="preserve"> directly </w:t>
+      </w:r>
+      <w:r>
+        <w:rPr>
+          <w:rFonts w:ascii="Arial" w:hAnsi="Arial" w:cs="Arial"/>
+          <w:sz w:val="20"/>
+          <w:szCs w:val="20"/>
+        </w:rPr>
+        <w:t>flush</w:t>
       </w:r>
       <w:r>
         <w:rPr>
@@ -6588,6 +7053,2286 @@
           <w:bCs/>
         </w:rPr>
         <w:t>Discussion</w:t>
+      </w:r>
+    </w:p>
+    <w:p>
+      <w:pPr>
+        <w:spacing w:line="360" w:lineRule="auto"/>
+        <w:contextualSpacing/>
+        <w:jc w:val="both"/>
+        <w:rPr>
+          <w:rFonts w:ascii="Arial" w:hAnsi="Arial" w:cs="Arial"/>
+        </w:rPr>
+      </w:pPr>
+      <w:r>
+        <w:rPr>
+          <w:rFonts w:ascii="Arial" w:hAnsi="Arial" w:cs="Arial"/>
+        </w:rPr>
+        <w:t>Our global analysis of seabird colonies on all Indo-Pacific atolls demonstrates t</w:t>
+      </w:r>
+      <w:r>
+        <w:rPr>
+          <w:rFonts w:ascii="Arial" w:hAnsi="Arial" w:cs="Arial"/>
+        </w:rPr>
+        <w:t xml:space="preserve">hat </w:t>
+      </w:r>
+      <w:r>
+        <w:rPr>
+          <w:rFonts w:ascii="Arial" w:hAnsi="Arial" w:cs="Arial"/>
+        </w:rPr>
+        <w:t>these</w:t>
+      </w:r>
+      <w:r>
+        <w:rPr>
+          <w:rFonts w:ascii="Arial" w:hAnsi="Arial" w:cs="Arial"/>
+        </w:rPr>
+        <w:t xml:space="preserve"> i</w:t>
+      </w:r>
+      <w:r>
+        <w:rPr>
+          <w:rFonts w:ascii="Arial" w:hAnsi="Arial" w:cs="Arial"/>
+        </w:rPr>
+        <w:t>s</w:t>
+      </w:r>
+      <w:r>
+        <w:rPr>
+          <w:rFonts w:ascii="Arial" w:hAnsi="Arial" w:cs="Arial"/>
+        </w:rPr>
+        <w:t>lands</w:t>
+      </w:r>
+      <w:r>
+        <w:rPr>
+          <w:rFonts w:ascii="Arial" w:hAnsi="Arial" w:cs="Arial"/>
+        </w:rPr>
+        <w:t xml:space="preserve"> are globally significant hubs for seabirds</w:t>
+      </w:r>
+      <w:r>
+        <w:rPr>
+          <w:rFonts w:ascii="Arial" w:hAnsi="Arial" w:cs="Arial"/>
+        </w:rPr>
+        <w:t xml:space="preserve"> and, reciprocally, seabirds act as </w:t>
+      </w:r>
+      <w:r>
+        <w:rPr>
+          <w:rFonts w:ascii="Arial" w:hAnsi="Arial" w:cs="Arial"/>
+        </w:rPr>
+        <w:t xml:space="preserve">a major </w:t>
+      </w:r>
+      <w:r>
+        <w:rPr>
+          <w:rFonts w:ascii="Arial" w:hAnsi="Arial" w:cs="Arial"/>
+        </w:rPr>
+        <w:t xml:space="preserve">nutrient </w:t>
+      </w:r>
+      <w:r>
+        <w:rPr>
+          <w:rFonts w:ascii="Arial" w:hAnsi="Arial" w:cs="Arial"/>
+        </w:rPr>
+        <w:t>pumps</w:t>
+      </w:r>
+      <w:r>
+        <w:rPr>
+          <w:rFonts w:ascii="Arial" w:hAnsi="Arial" w:cs="Arial"/>
+        </w:rPr>
+        <w:t xml:space="preserve"> </w:t>
+      </w:r>
+      <w:r>
+        <w:rPr>
+          <w:rFonts w:ascii="Arial" w:hAnsi="Arial" w:cs="Arial"/>
+        </w:rPr>
+        <w:t>on a basin-scale.</w:t>
+      </w:r>
+      <w:r>
+        <w:rPr>
+          <w:rFonts w:ascii="Arial" w:hAnsi="Arial" w:cs="Arial"/>
+        </w:rPr>
+        <w:t xml:space="preserve"> About 28 million seabirds are using atolls as nesting sites</w:t>
+      </w:r>
+      <w:r>
+        <w:rPr>
+          <w:rFonts w:ascii="Arial" w:hAnsi="Arial" w:cs="Arial"/>
+        </w:rPr>
+        <w:t xml:space="preserve">, and several species have a </w:t>
+      </w:r>
+      <w:r>
+        <w:rPr>
+          <w:rFonts w:ascii="Arial" w:hAnsi="Arial" w:cs="Arial"/>
+        </w:rPr>
+        <w:t>relevant</w:t>
+      </w:r>
+      <w:r>
+        <w:rPr>
+          <w:rFonts w:ascii="Arial" w:hAnsi="Arial" w:cs="Arial"/>
+        </w:rPr>
+        <w:t xml:space="preserve"> fraction of their </w:t>
+      </w:r>
+      <w:r>
+        <w:rPr>
+          <w:rFonts w:ascii="Arial" w:hAnsi="Arial" w:cs="Arial"/>
+        </w:rPr>
+        <w:t>entire worldwide</w:t>
+      </w:r>
+      <w:r>
+        <w:rPr>
+          <w:rFonts w:ascii="Arial" w:hAnsi="Arial" w:cs="Arial"/>
+        </w:rPr>
+        <w:t xml:space="preserve"> population </w:t>
+      </w:r>
+      <w:r>
+        <w:rPr>
+          <w:rFonts w:ascii="Arial" w:hAnsi="Arial" w:cs="Arial"/>
+        </w:rPr>
+        <w:t xml:space="preserve">concentrated on atolls. </w:t>
+      </w:r>
+      <w:r>
+        <w:rPr>
+          <w:rFonts w:ascii="Arial" w:hAnsi="Arial" w:cs="Arial"/>
+        </w:rPr>
+        <w:t>As a result, a</w:t>
+      </w:r>
+      <w:r>
+        <w:rPr>
+          <w:rFonts w:ascii="Arial" w:hAnsi="Arial" w:cs="Arial"/>
+        </w:rPr>
+        <w:t xml:space="preserve">toll islands </w:t>
+      </w:r>
+      <w:r>
+        <w:rPr>
+          <w:rFonts w:ascii="Arial" w:hAnsi="Arial" w:cs="Arial"/>
+        </w:rPr>
+        <w:t xml:space="preserve">are sites of extraordinarily nutrient </w:t>
+      </w:r>
+      <w:r>
+        <w:rPr>
+          <w:rFonts w:ascii="Arial" w:hAnsi="Arial" w:cs="Arial"/>
+        </w:rPr>
+        <w:t>deposition</w:t>
+      </w:r>
+      <w:r>
+        <w:rPr>
+          <w:rFonts w:ascii="Arial" w:hAnsi="Arial" w:cs="Arial"/>
+        </w:rPr>
+        <w:t xml:space="preserve"> and the presence of seabirds</w:t>
+      </w:r>
+      <w:r>
+        <w:rPr>
+          <w:rFonts w:ascii="Arial" w:hAnsi="Arial" w:cs="Arial"/>
+        </w:rPr>
+        <w:t xml:space="preserve"> on these remote landforms has likely </w:t>
+      </w:r>
+      <w:r>
+        <w:rPr>
+          <w:rFonts w:ascii="Arial" w:hAnsi="Arial" w:cs="Arial"/>
+        </w:rPr>
+        <w:t>relevant effects on the</w:t>
+      </w:r>
+      <w:r>
+        <w:rPr>
+          <w:rFonts w:ascii="Arial" w:hAnsi="Arial" w:cs="Arial"/>
+        </w:rPr>
+        <w:t xml:space="preserve"> marine and terrestrial productivity </w:t>
+      </w:r>
+      <w:r>
+        <w:rPr>
+          <w:rFonts w:ascii="Arial" w:hAnsi="Arial" w:cs="Arial"/>
+        </w:rPr>
+        <w:t>throughout the</w:t>
+      </w:r>
+      <w:r>
+        <w:rPr>
+          <w:rFonts w:ascii="Arial" w:hAnsi="Arial" w:cs="Arial"/>
+        </w:rPr>
+        <w:t xml:space="preserve"> otherwise</w:t>
+      </w:r>
+      <w:r>
+        <w:rPr>
+          <w:rFonts w:ascii="Arial" w:hAnsi="Arial" w:cs="Arial"/>
+        </w:rPr>
+        <w:t xml:space="preserve"> barren and nutrient-poor </w:t>
+      </w:r>
+      <w:r>
+        <w:rPr>
+          <w:rFonts w:ascii="Arial" w:hAnsi="Arial" w:cs="Arial"/>
+        </w:rPr>
+        <w:t>tropical Indo-Pacific</w:t>
+      </w:r>
+      <w:r>
+        <w:rPr>
+          <w:rFonts w:ascii="Arial" w:hAnsi="Arial" w:cs="Arial"/>
+        </w:rPr>
+        <w:t xml:space="preserve"> (</w:t>
+      </w:r>
+      <w:r>
+        <w:rPr>
+          <w:rFonts w:ascii="Arial" w:hAnsi="Arial" w:cs="Arial"/>
+          <w:color w:val="2F5496" w:themeColor="accent1" w:themeShade="BF"/>
+        </w:rPr>
+        <w:t>de la Pe</w:t>
+      </w:r>
+      <w:r>
+        <w:rPr>
+          <w:rFonts w:ascii="Arial" w:hAnsi="Arial" w:cs="Arial"/>
+          <w:color w:val="2F5496" w:themeColor="accent1" w:themeShade="BF"/>
+        </w:rPr>
+        <w:t>ña-Lastra</w:t>
+      </w:r>
+      <w:r>
+        <w:rPr>
+          <w:rFonts w:ascii="Arial" w:hAnsi="Arial" w:cs="Arial"/>
+          <w:color w:val="2F5496" w:themeColor="accent1" w:themeShade="BF"/>
+        </w:rPr>
+        <w:t xml:space="preserve"> 2021</w:t>
+      </w:r>
+      <w:r>
+        <w:rPr>
+          <w:rFonts w:ascii="Arial" w:hAnsi="Arial" w:cs="Arial"/>
+        </w:rPr>
+        <w:t>)</w:t>
+      </w:r>
+      <w:r>
+        <w:rPr>
+          <w:rFonts w:ascii="Arial" w:hAnsi="Arial" w:cs="Arial"/>
+        </w:rPr>
+        <w:t>.</w:t>
+      </w:r>
+    </w:p>
+    <w:p>
+      <w:pPr>
+        <w:spacing w:line="360" w:lineRule="auto"/>
+        <w:contextualSpacing/>
+        <w:jc w:val="both"/>
+        <w:rPr>
+          <w:rFonts w:ascii="Arial" w:hAnsi="Arial" w:cs="Arial"/>
+        </w:rPr>
+      </w:pPr>
+      <w:r>
+        <w:rPr>
+          <w:rFonts w:ascii="Arial" w:hAnsi="Arial" w:cs="Arial"/>
+        </w:rPr>
+        <w:t xml:space="preserve">Because of their ecological </w:t>
+      </w:r>
+      <w:r>
+        <w:rPr>
+          <w:rFonts w:ascii="Arial" w:hAnsi="Arial" w:cs="Arial"/>
+        </w:rPr>
+        <w:t>significance as biological pumps between marine and terrestrial ecosystems</w:t>
+      </w:r>
+      <w:r>
+        <w:rPr>
+          <w:rFonts w:ascii="Arial" w:hAnsi="Arial" w:cs="Arial"/>
+        </w:rPr>
+        <w:t>, global seabird distribution and conservation priorities have been assessed repeatedly (</w:t>
+      </w:r>
+      <w:r>
+        <w:rPr>
+          <w:rFonts w:ascii="Arial" w:hAnsi="Arial" w:cs="Arial"/>
+          <w:color w:val="2F5496" w:themeColor="accent1" w:themeShade="BF"/>
+        </w:rPr>
+        <w:t xml:space="preserve">Chown </w:t>
+      </w:r>
+      <w:r>
+        <w:rPr>
+          <w:rFonts w:ascii="Arial" w:hAnsi="Arial" w:cs="Arial"/>
+          <w:i/>
+          <w:iCs/>
+          <w:color w:val="2F5496" w:themeColor="accent1" w:themeShade="BF"/>
+        </w:rPr>
+        <w:t xml:space="preserve">et al. </w:t>
+      </w:r>
+      <w:r>
+        <w:rPr>
+          <w:rFonts w:ascii="Arial" w:hAnsi="Arial" w:cs="Arial"/>
+          <w:color w:val="2F5496" w:themeColor="accent1" w:themeShade="BF"/>
+        </w:rPr>
+        <w:t xml:space="preserve">1998; </w:t>
+      </w:r>
+      <w:r>
+        <w:rPr>
+          <w:rFonts w:ascii="Arial" w:hAnsi="Arial" w:cs="Arial"/>
+          <w:color w:val="2F5496" w:themeColor="accent1" w:themeShade="BF"/>
+        </w:rPr>
+        <w:t xml:space="preserve">Paleczny </w:t>
+      </w:r>
+      <w:r>
+        <w:rPr>
+          <w:rFonts w:ascii="Arial" w:hAnsi="Arial" w:cs="Arial"/>
+          <w:i/>
+          <w:iCs/>
+          <w:color w:val="2F5496" w:themeColor="accent1" w:themeShade="BF"/>
+        </w:rPr>
+        <w:t xml:space="preserve">et al. </w:t>
+      </w:r>
+      <w:r>
+        <w:rPr>
+          <w:rFonts w:ascii="Arial" w:hAnsi="Arial" w:cs="Arial"/>
+          <w:color w:val="2F5496" w:themeColor="accent1" w:themeShade="BF"/>
+        </w:rPr>
+        <w:t xml:space="preserve">2015; </w:t>
+      </w:r>
+      <w:r>
+        <w:rPr>
+          <w:rFonts w:ascii="Arial" w:hAnsi="Arial" w:cs="Arial"/>
+          <w:color w:val="2F5496" w:themeColor="accent1" w:themeShade="BF"/>
+        </w:rPr>
+        <w:t xml:space="preserve">Otero </w:t>
+      </w:r>
+      <w:r>
+        <w:rPr>
+          <w:rFonts w:ascii="Arial" w:hAnsi="Arial" w:cs="Arial"/>
+          <w:i/>
+          <w:iCs/>
+          <w:color w:val="2F5496" w:themeColor="accent1" w:themeShade="BF"/>
+        </w:rPr>
+        <w:t xml:space="preserve">et al. </w:t>
+      </w:r>
+      <w:r>
+        <w:rPr>
+          <w:rFonts w:ascii="Arial" w:hAnsi="Arial" w:cs="Arial"/>
+          <w:color w:val="2F5496" w:themeColor="accent1" w:themeShade="BF"/>
+        </w:rPr>
+        <w:t>2018</w:t>
+      </w:r>
+      <w:r>
+        <w:rPr>
+          <w:rFonts w:ascii="Arial" w:hAnsi="Arial" w:cs="Arial"/>
+        </w:rPr>
+        <w:t>)</w:t>
+      </w:r>
+      <w:r>
+        <w:rPr>
+          <w:rFonts w:ascii="Arial" w:hAnsi="Arial" w:cs="Arial"/>
+        </w:rPr>
+        <w:t xml:space="preserve">. </w:t>
+      </w:r>
+      <w:r>
+        <w:rPr>
+          <w:rFonts w:ascii="Arial" w:hAnsi="Arial" w:cs="Arial"/>
+        </w:rPr>
+        <w:t xml:space="preserve">However, </w:t>
+      </w:r>
+      <w:r>
+        <w:rPr>
+          <w:rFonts w:ascii="Arial" w:hAnsi="Arial" w:cs="Arial"/>
+        </w:rPr>
+        <w:t xml:space="preserve">atoll have been </w:t>
+      </w:r>
+      <w:r>
+        <w:rPr>
+          <w:rFonts w:ascii="Arial" w:hAnsi="Arial" w:cs="Arial"/>
+        </w:rPr>
+        <w:t>generally</w:t>
+      </w:r>
+      <w:r>
+        <w:rPr>
+          <w:rFonts w:ascii="Arial" w:hAnsi="Arial" w:cs="Arial"/>
+        </w:rPr>
+        <w:t xml:space="preserve"> omitted from </w:t>
+      </w:r>
+      <w:r>
+        <w:rPr>
+          <w:rFonts w:ascii="Arial" w:hAnsi="Arial" w:cs="Arial"/>
+        </w:rPr>
+        <w:t xml:space="preserve">large-scale </w:t>
+      </w:r>
+      <w:r>
+        <w:rPr>
+          <w:rFonts w:ascii="Arial" w:hAnsi="Arial" w:cs="Arial"/>
+        </w:rPr>
+        <w:t xml:space="preserve">efforts to identify global priority areas for seabird conservation. </w:t>
+      </w:r>
+      <w:r>
+        <w:rPr>
+          <w:rFonts w:ascii="Arial" w:hAnsi="Arial" w:cs="Arial"/>
+        </w:rPr>
+        <w:t>Global s</w:t>
+      </w:r>
+      <w:r>
+        <w:rPr>
+          <w:rFonts w:ascii="Arial" w:hAnsi="Arial" w:cs="Arial"/>
+        </w:rPr>
+        <w:t xml:space="preserve">tudies estimated </w:t>
+      </w:r>
+      <w:r>
+        <w:rPr>
+          <w:rFonts w:ascii="Arial" w:hAnsi="Arial" w:cs="Arial"/>
+        </w:rPr>
+        <w:t xml:space="preserve">total </w:t>
+      </w:r>
+      <w:r>
+        <w:rPr>
+          <w:rFonts w:ascii="Arial" w:hAnsi="Arial" w:cs="Arial"/>
+        </w:rPr>
+        <w:t xml:space="preserve">seabird </w:t>
+      </w:r>
+      <w:r>
+        <w:rPr>
+          <w:rFonts w:ascii="Arial" w:hAnsi="Arial" w:cs="Arial"/>
+        </w:rPr>
+        <w:t>population size</w:t>
+      </w:r>
+      <w:r>
+        <w:rPr>
+          <w:rFonts w:ascii="Arial" w:hAnsi="Arial" w:cs="Arial"/>
+        </w:rPr>
+        <w:t>s</w:t>
+      </w:r>
+      <w:r>
+        <w:rPr>
+          <w:rFonts w:ascii="Arial" w:hAnsi="Arial" w:cs="Arial"/>
+        </w:rPr>
+        <w:t xml:space="preserve"> </w:t>
+      </w:r>
+      <w:r>
+        <w:rPr>
+          <w:rFonts w:ascii="Arial" w:hAnsi="Arial" w:cs="Arial"/>
+        </w:rPr>
+        <w:t>at</w:t>
+      </w:r>
+      <w:r>
+        <w:rPr>
+          <w:rFonts w:ascii="Arial" w:hAnsi="Arial" w:cs="Arial"/>
+        </w:rPr>
+        <w:t xml:space="preserve"> ca. </w:t>
+      </w:r>
+      <w:r>
+        <w:rPr>
+          <w:rFonts w:ascii="Arial" w:hAnsi="Arial" w:cs="Arial"/>
+        </w:rPr>
+        <w:t xml:space="preserve">12.6 million </w:t>
+      </w:r>
+      <w:r>
+        <w:rPr>
+          <w:rFonts w:ascii="Arial" w:hAnsi="Arial" w:cs="Arial"/>
+        </w:rPr>
+        <w:t>birds</w:t>
+      </w:r>
+      <w:r>
+        <w:rPr>
+          <w:rFonts w:ascii="Arial" w:hAnsi="Arial" w:cs="Arial"/>
+        </w:rPr>
+        <w:t xml:space="preserve"> throughout South America, </w:t>
+      </w:r>
+      <w:r>
+        <w:rPr>
+          <w:rFonts w:ascii="Arial" w:hAnsi="Arial" w:cs="Arial"/>
+        </w:rPr>
+        <w:t xml:space="preserve">30.5 million </w:t>
+      </w:r>
+      <w:r>
+        <w:rPr>
+          <w:rFonts w:ascii="Arial" w:hAnsi="Arial" w:cs="Arial"/>
+        </w:rPr>
+        <w:t>birds</w:t>
+      </w:r>
+      <w:r>
+        <w:rPr>
+          <w:rFonts w:ascii="Arial" w:hAnsi="Arial" w:cs="Arial"/>
+        </w:rPr>
+        <w:t xml:space="preserve"> throughout Europe, </w:t>
+      </w:r>
+      <w:r>
+        <w:rPr>
+          <w:rFonts w:ascii="Arial" w:hAnsi="Arial" w:cs="Arial"/>
+        </w:rPr>
+        <w:t xml:space="preserve">or 73.9 </w:t>
+      </w:r>
+      <w:r>
+        <w:rPr>
+          <w:rFonts w:ascii="Arial" w:hAnsi="Arial" w:cs="Arial"/>
+        </w:rPr>
+        <w:t xml:space="preserve">million </w:t>
+      </w:r>
+      <w:r>
+        <w:rPr>
+          <w:rFonts w:ascii="Arial" w:hAnsi="Arial" w:cs="Arial"/>
+        </w:rPr>
+        <w:t>birds</w:t>
+      </w:r>
+      <w:r>
+        <w:rPr>
+          <w:rFonts w:ascii="Arial" w:hAnsi="Arial" w:cs="Arial"/>
+        </w:rPr>
+        <w:t xml:space="preserve"> </w:t>
+      </w:r>
+      <w:r>
+        <w:rPr>
+          <w:rFonts w:ascii="Arial" w:hAnsi="Arial" w:cs="Arial"/>
+        </w:rPr>
+        <w:lastRenderedPageBreak/>
+        <w:t>throughout</w:t>
+      </w:r>
+      <w:r>
+        <w:rPr>
+          <w:rFonts w:ascii="Arial" w:hAnsi="Arial" w:cs="Arial"/>
+        </w:rPr>
+        <w:t xml:space="preserve"> North America</w:t>
+      </w:r>
+      <w:r>
+        <w:rPr>
+          <w:rFonts w:ascii="Arial" w:hAnsi="Arial" w:cs="Arial"/>
+        </w:rPr>
+        <w:t xml:space="preserve"> (</w:t>
+      </w:r>
+      <w:r>
+        <w:rPr>
+          <w:rFonts w:ascii="Arial" w:hAnsi="Arial" w:cs="Arial"/>
+          <w:color w:val="2F5496" w:themeColor="accent1" w:themeShade="BF"/>
+        </w:rPr>
+        <w:t xml:space="preserve">Otero </w:t>
+      </w:r>
+      <w:r>
+        <w:rPr>
+          <w:rFonts w:ascii="Arial" w:hAnsi="Arial" w:cs="Arial"/>
+          <w:i/>
+          <w:iCs/>
+          <w:color w:val="2F5496" w:themeColor="accent1" w:themeShade="BF"/>
+        </w:rPr>
+        <w:t xml:space="preserve">et al. </w:t>
+      </w:r>
+      <w:r>
+        <w:rPr>
+          <w:rFonts w:ascii="Arial" w:hAnsi="Arial" w:cs="Arial"/>
+          <w:color w:val="2F5496" w:themeColor="accent1" w:themeShade="BF"/>
+        </w:rPr>
+        <w:t>2018</w:t>
+      </w:r>
+      <w:r>
+        <w:rPr>
+          <w:rFonts w:ascii="Arial" w:hAnsi="Arial" w:cs="Arial"/>
+        </w:rPr>
+        <w:t>)</w:t>
+      </w:r>
+      <w:r>
+        <w:rPr>
+          <w:rFonts w:ascii="Arial" w:hAnsi="Arial" w:cs="Arial"/>
+        </w:rPr>
+        <w:t>.</w:t>
+      </w:r>
+      <w:r>
+        <w:rPr>
+          <w:rFonts w:ascii="Arial" w:hAnsi="Arial" w:cs="Arial"/>
+        </w:rPr>
+        <w:t xml:space="preserve"> </w:t>
+      </w:r>
+      <w:r>
+        <w:rPr>
+          <w:rFonts w:ascii="Arial" w:hAnsi="Arial" w:cs="Arial"/>
+        </w:rPr>
+        <w:t>O</w:t>
+      </w:r>
+      <w:r>
+        <w:rPr>
+          <w:rFonts w:ascii="Arial" w:hAnsi="Arial" w:cs="Arial"/>
+        </w:rPr>
+        <w:t xml:space="preserve">ur </w:t>
+      </w:r>
+      <w:r>
+        <w:rPr>
+          <w:rFonts w:ascii="Arial" w:hAnsi="Arial" w:cs="Arial"/>
+        </w:rPr>
+        <w:t xml:space="preserve">global analysis </w:t>
+      </w:r>
+      <w:r>
+        <w:rPr>
+          <w:rFonts w:ascii="Arial" w:hAnsi="Arial" w:cs="Arial"/>
+        </w:rPr>
+        <w:t>revealed</w:t>
+      </w:r>
+      <w:r>
+        <w:rPr>
+          <w:rFonts w:ascii="Arial" w:hAnsi="Arial" w:cs="Arial"/>
+        </w:rPr>
+        <w:t xml:space="preserve"> that the 280 atolls of the Indo-Pacific are </w:t>
+      </w:r>
+      <w:r>
+        <w:rPr>
+          <w:rFonts w:ascii="Arial" w:hAnsi="Arial" w:cs="Arial"/>
+        </w:rPr>
+        <w:t xml:space="preserve">housing about the same number of seabirds as the entire European peninsula, or </w:t>
+      </w:r>
+      <w:r>
+        <w:rPr>
+          <w:rFonts w:ascii="Arial" w:hAnsi="Arial" w:cs="Arial"/>
+        </w:rPr>
+        <w:t xml:space="preserve">about </w:t>
+      </w:r>
+      <w:r>
+        <w:rPr>
+          <w:rFonts w:ascii="Arial" w:hAnsi="Arial" w:cs="Arial"/>
+        </w:rPr>
+        <w:t xml:space="preserve">one third of the total seabird population of entire North America – on a combined total land area of </w:t>
+      </w:r>
+      <w:r>
+        <w:rPr>
+          <w:rFonts w:ascii="Arial" w:hAnsi="Arial" w:cs="Arial"/>
+        </w:rPr>
+        <w:t>less than</w:t>
+      </w:r>
+      <w:r>
+        <w:rPr>
+          <w:rFonts w:ascii="Arial" w:hAnsi="Arial" w:cs="Arial"/>
+        </w:rPr>
+        <w:t xml:space="preserve"> </w:t>
+      </w:r>
+      <w:r>
+        <w:rPr>
+          <w:rFonts w:ascii="Arial" w:hAnsi="Arial" w:cs="Arial"/>
+        </w:rPr>
+        <w:t>2</w:t>
+      </w:r>
+      <w:r>
+        <w:rPr>
+          <w:rFonts w:ascii="Arial" w:hAnsi="Arial" w:cs="Arial"/>
+        </w:rPr>
+        <w:t>7</w:t>
+      </w:r>
+      <w:r>
+        <w:rPr>
+          <w:rFonts w:ascii="Arial" w:hAnsi="Arial" w:cs="Arial"/>
+        </w:rPr>
+        <w:t>5</w:t>
+      </w:r>
+      <w:r>
+        <w:rPr>
+          <w:rFonts w:ascii="Arial" w:hAnsi="Arial" w:cs="Arial"/>
+        </w:rPr>
+        <w:t>0</w:t>
+      </w:r>
+      <w:r>
+        <w:rPr>
+          <w:rFonts w:ascii="Arial" w:hAnsi="Arial" w:cs="Arial"/>
+        </w:rPr>
+        <w:t xml:space="preserve"> km²</w:t>
+      </w:r>
+      <w:r>
+        <w:rPr>
+          <w:rFonts w:ascii="Arial" w:hAnsi="Arial" w:cs="Arial"/>
+        </w:rPr>
+        <w:t>, or about a quarter of the land area of Hawai’i’s Big Island</w:t>
+      </w:r>
+      <w:r>
+        <w:rPr>
+          <w:rFonts w:ascii="Arial" w:hAnsi="Arial" w:cs="Arial"/>
+        </w:rPr>
+        <w:t xml:space="preserve"> (ca. 10,430 km²)</w:t>
+      </w:r>
+      <w:r>
+        <w:rPr>
+          <w:rFonts w:ascii="Arial" w:hAnsi="Arial" w:cs="Arial"/>
+        </w:rPr>
+        <w:t xml:space="preserve">. </w:t>
+      </w:r>
+      <w:r>
+        <w:rPr>
+          <w:rFonts w:ascii="Arial" w:hAnsi="Arial" w:cs="Arial"/>
+        </w:rPr>
+        <w:t xml:space="preserve">This unequivocally demonstrates the global significance of atoll islands </w:t>
+      </w:r>
+      <w:r>
+        <w:rPr>
+          <w:rFonts w:ascii="Arial" w:hAnsi="Arial" w:cs="Arial"/>
+        </w:rPr>
+        <w:t>as prime</w:t>
+      </w:r>
+      <w:r>
+        <w:rPr>
+          <w:rFonts w:ascii="Arial" w:hAnsi="Arial" w:cs="Arial"/>
+        </w:rPr>
+        <w:t xml:space="preserve"> focus sites </w:t>
+      </w:r>
+      <w:r>
+        <w:rPr>
+          <w:rFonts w:ascii="Arial" w:hAnsi="Arial" w:cs="Arial"/>
+        </w:rPr>
+        <w:t xml:space="preserve">for seabird </w:t>
+      </w:r>
+      <w:r>
+        <w:rPr>
+          <w:rFonts w:ascii="Arial" w:hAnsi="Arial" w:cs="Arial"/>
+        </w:rPr>
+        <w:t>conservation</w:t>
+      </w:r>
+      <w:r>
+        <w:rPr>
+          <w:rFonts w:ascii="Arial" w:hAnsi="Arial" w:cs="Arial"/>
+        </w:rPr>
+        <w:t>.</w:t>
+      </w:r>
+    </w:p>
+    <w:p>
+      <w:pPr>
+        <w:spacing w:line="360" w:lineRule="auto"/>
+        <w:contextualSpacing/>
+        <w:jc w:val="both"/>
+        <w:rPr>
+          <w:rFonts w:ascii="Arial" w:hAnsi="Arial" w:cs="Arial"/>
+        </w:rPr>
+      </w:pPr>
+      <w:r>
+        <w:rPr>
+          <w:rFonts w:ascii="Arial" w:hAnsi="Arial" w:cs="Arial"/>
+        </w:rPr>
+        <w:t xml:space="preserve">While atolls do not harbour critically endangered or range-restricted seabird species, </w:t>
+      </w:r>
+      <w:r>
+        <w:rPr>
+          <w:rFonts w:ascii="Arial" w:hAnsi="Arial" w:cs="Arial"/>
+        </w:rPr>
+        <w:t xml:space="preserve">several common seabirds of the tropical Indo-Pacific have </w:t>
+      </w:r>
+      <w:r>
+        <w:rPr>
+          <w:rFonts w:ascii="Arial" w:hAnsi="Arial" w:cs="Arial"/>
+        </w:rPr>
+        <w:t xml:space="preserve">a </w:t>
+      </w:r>
+      <w:r>
+        <w:rPr>
+          <w:rFonts w:ascii="Arial" w:hAnsi="Arial" w:cs="Arial"/>
+        </w:rPr>
+        <w:t xml:space="preserve">relevant </w:t>
+      </w:r>
+      <w:r>
+        <w:rPr>
+          <w:rFonts w:ascii="Arial" w:hAnsi="Arial" w:cs="Arial"/>
+        </w:rPr>
+        <w:t>fraction</w:t>
+      </w:r>
+      <w:r>
+        <w:rPr>
+          <w:rFonts w:ascii="Arial" w:hAnsi="Arial" w:cs="Arial"/>
+        </w:rPr>
+        <w:t xml:space="preserve"> of their global population nesting on atoll</w:t>
+      </w:r>
+      <w:r>
+        <w:rPr>
+          <w:rFonts w:ascii="Arial" w:hAnsi="Arial" w:cs="Arial"/>
+        </w:rPr>
+        <w:t xml:space="preserve"> i</w:t>
+      </w:r>
+      <w:r>
+        <w:rPr>
+          <w:rFonts w:ascii="Arial" w:hAnsi="Arial" w:cs="Arial"/>
+        </w:rPr>
+        <w:t>s</w:t>
+      </w:r>
+      <w:r>
+        <w:rPr>
+          <w:rFonts w:ascii="Arial" w:hAnsi="Arial" w:cs="Arial"/>
+        </w:rPr>
+        <w:t>lands</w:t>
+      </w:r>
+      <w:r>
+        <w:rPr>
+          <w:rFonts w:ascii="Arial" w:hAnsi="Arial" w:cs="Arial"/>
+        </w:rPr>
+        <w:t>.</w:t>
+      </w:r>
+      <w:r>
+        <w:rPr>
+          <w:rFonts w:ascii="Arial" w:hAnsi="Arial" w:cs="Arial"/>
+        </w:rPr>
+        <w:t xml:space="preserve"> As atolls throughout the Indo-Pacific face the same challenges from climate change (incl. </w:t>
+      </w:r>
+      <w:r>
+        <w:rPr>
+          <w:rFonts w:ascii="Arial" w:hAnsi="Arial" w:cs="Arial"/>
+        </w:rPr>
+        <w:t>increase in storm surges, marine heatwaves, rising sea levels)</w:t>
+      </w:r>
+      <w:r>
+        <w:rPr>
+          <w:rFonts w:ascii="Arial" w:hAnsi="Arial" w:cs="Arial"/>
+        </w:rPr>
+        <w:t xml:space="preserve"> (</w:t>
+      </w:r>
+      <w:r>
+        <w:rPr>
+          <w:rFonts w:ascii="Arial" w:hAnsi="Arial" w:cs="Arial"/>
+          <w:color w:val="2F5496" w:themeColor="accent1" w:themeShade="BF"/>
+        </w:rPr>
+        <w:t>Barne</w:t>
+      </w:r>
+      <w:r>
+        <w:rPr>
+          <w:rFonts w:ascii="Arial" w:hAnsi="Arial" w:cs="Arial"/>
+          <w:color w:val="2F5496" w:themeColor="accent1" w:themeShade="BF"/>
+        </w:rPr>
+        <w:t>tt</w:t>
+      </w:r>
+      <w:r>
+        <w:rPr>
+          <w:rFonts w:ascii="Arial" w:hAnsi="Arial" w:cs="Arial"/>
+          <w:color w:val="2F5496" w:themeColor="accent1" w:themeShade="BF"/>
+        </w:rPr>
+        <w:t xml:space="preserve"> </w:t>
+      </w:r>
+      <w:r>
+        <w:rPr>
+          <w:rFonts w:ascii="Arial" w:hAnsi="Arial" w:cs="Arial"/>
+          <w:i/>
+          <w:iCs/>
+          <w:color w:val="2F5496" w:themeColor="accent1" w:themeShade="BF"/>
+        </w:rPr>
+        <w:t xml:space="preserve">et al. </w:t>
+      </w:r>
+      <w:r>
+        <w:rPr>
+          <w:rFonts w:ascii="Arial" w:hAnsi="Arial" w:cs="Arial"/>
+          <w:color w:val="2F5496" w:themeColor="accent1" w:themeShade="BF"/>
+        </w:rPr>
+        <w:t>2022</w:t>
+      </w:r>
+      <w:r>
+        <w:rPr>
+          <w:rFonts w:ascii="Arial" w:hAnsi="Arial" w:cs="Arial"/>
+        </w:rPr>
+        <w:t>)</w:t>
+      </w:r>
+      <w:r>
+        <w:rPr>
+          <w:rFonts w:ascii="Arial" w:hAnsi="Arial" w:cs="Arial"/>
+        </w:rPr>
+        <w:t xml:space="preserve">, </w:t>
+      </w:r>
+      <w:r>
+        <w:rPr>
+          <w:rFonts w:ascii="Arial" w:hAnsi="Arial" w:cs="Arial"/>
+        </w:rPr>
+        <w:t xml:space="preserve">a significant fraction of many common seabird species </w:t>
+      </w:r>
+      <w:r>
+        <w:rPr>
+          <w:rFonts w:ascii="Arial" w:hAnsi="Arial" w:cs="Arial"/>
+        </w:rPr>
+        <w:t>may</w:t>
+      </w:r>
+      <w:r>
+        <w:rPr>
+          <w:rFonts w:ascii="Arial" w:hAnsi="Arial" w:cs="Arial"/>
+        </w:rPr>
+        <w:t xml:space="preserve"> </w:t>
+      </w:r>
+      <w:r>
+        <w:rPr>
+          <w:rFonts w:ascii="Arial" w:hAnsi="Arial" w:cs="Arial"/>
+        </w:rPr>
+        <w:t xml:space="preserve">thus </w:t>
+      </w:r>
+      <w:r>
+        <w:rPr>
+          <w:rFonts w:ascii="Arial" w:hAnsi="Arial" w:cs="Arial"/>
+        </w:rPr>
+        <w:t xml:space="preserve">actually </w:t>
+      </w:r>
+      <w:r>
+        <w:rPr>
+          <w:rFonts w:ascii="Arial" w:hAnsi="Arial" w:cs="Arial"/>
+        </w:rPr>
+        <w:t xml:space="preserve">be considered </w:t>
+      </w:r>
+      <w:r>
+        <w:rPr>
+          <w:rFonts w:ascii="Arial" w:hAnsi="Arial" w:cs="Arial"/>
+        </w:rPr>
+        <w:t>vulnerable</w:t>
+      </w:r>
+      <w:r>
+        <w:rPr>
+          <w:rFonts w:ascii="Arial" w:hAnsi="Arial" w:cs="Arial"/>
+        </w:rPr>
+        <w:t>.</w:t>
+      </w:r>
+      <w:r>
+        <w:rPr>
+          <w:rFonts w:ascii="Arial" w:hAnsi="Arial" w:cs="Arial"/>
+        </w:rPr>
+        <w:t xml:space="preserve"> </w:t>
+      </w:r>
+      <w:r>
+        <w:rPr>
+          <w:rFonts w:ascii="Arial" w:hAnsi="Arial" w:cs="Arial"/>
+        </w:rPr>
+        <w:t xml:space="preserve">For example, </w:t>
+      </w:r>
+      <w:r>
+        <w:rPr>
+          <w:rFonts w:ascii="Arial" w:hAnsi="Arial" w:cs="Arial"/>
+        </w:rPr>
+        <w:t xml:space="preserve">species such as </w:t>
+      </w:r>
+      <w:r>
+        <w:rPr>
+          <w:rFonts w:ascii="Arial" w:hAnsi="Arial" w:cs="Arial"/>
+        </w:rPr>
+        <w:t>the White tern (</w:t>
+      </w:r>
+      <w:r>
+        <w:rPr>
+          <w:rFonts w:ascii="Arial" w:hAnsi="Arial" w:cs="Arial"/>
+          <w:i/>
+          <w:iCs/>
+        </w:rPr>
+        <w:t>Gygis alba</w:t>
+      </w:r>
+      <w:r>
+        <w:rPr>
+          <w:rFonts w:ascii="Arial" w:hAnsi="Arial" w:cs="Arial"/>
+        </w:rPr>
+        <w:t xml:space="preserve">) or </w:t>
+      </w:r>
+      <w:r>
+        <w:rPr>
+          <w:rFonts w:ascii="Arial" w:hAnsi="Arial" w:cs="Arial"/>
+        </w:rPr>
+        <w:t>Black</w:t>
+      </w:r>
+      <w:r>
+        <w:rPr>
+          <w:rFonts w:ascii="Arial" w:hAnsi="Arial" w:cs="Arial"/>
+        </w:rPr>
+        <w:t xml:space="preserve"> Noddy (</w:t>
+      </w:r>
+      <w:r>
+        <w:rPr>
+          <w:rFonts w:ascii="Arial" w:hAnsi="Arial" w:cs="Arial"/>
+          <w:i/>
+          <w:iCs/>
+        </w:rPr>
+        <w:t xml:space="preserve">Anous </w:t>
+      </w:r>
+      <w:r>
+        <w:rPr>
+          <w:rFonts w:ascii="Arial" w:hAnsi="Arial" w:cs="Arial"/>
+          <w:i/>
+          <w:iCs/>
+        </w:rPr>
+        <w:t>minutus</w:t>
+      </w:r>
+      <w:r>
+        <w:rPr>
+          <w:rFonts w:ascii="Arial" w:hAnsi="Arial" w:cs="Arial"/>
+        </w:rPr>
+        <w:t xml:space="preserve">) are </w:t>
+      </w:r>
+      <w:r>
+        <w:rPr>
+          <w:rFonts w:ascii="Arial" w:hAnsi="Arial" w:cs="Arial"/>
+        </w:rPr>
+        <w:t>widespread and common</w:t>
+      </w:r>
+      <w:r>
+        <w:rPr>
+          <w:rFonts w:ascii="Arial" w:hAnsi="Arial" w:cs="Arial"/>
+        </w:rPr>
+        <w:t xml:space="preserve">, </w:t>
+      </w:r>
+      <w:r>
+        <w:rPr>
+          <w:rFonts w:ascii="Arial" w:hAnsi="Arial" w:cs="Arial"/>
+        </w:rPr>
+        <w:t xml:space="preserve">and thus ranked ‘least concern’ under IUCN criteria. </w:t>
+      </w:r>
+      <w:r>
+        <w:rPr>
+          <w:rFonts w:ascii="Arial" w:hAnsi="Arial" w:cs="Arial"/>
+        </w:rPr>
+        <w:t xml:space="preserve">However, our analysis suggests </w:t>
+      </w:r>
+      <w:r>
+        <w:rPr>
+          <w:rFonts w:ascii="Arial" w:hAnsi="Arial" w:cs="Arial"/>
+        </w:rPr>
+        <w:t>more than 75% of their global population</w:t>
+      </w:r>
+      <w:r>
+        <w:rPr>
+          <w:rFonts w:ascii="Arial" w:hAnsi="Arial" w:cs="Arial"/>
+        </w:rPr>
+        <w:t>s</w:t>
+      </w:r>
+      <w:r>
+        <w:rPr>
+          <w:rFonts w:ascii="Arial" w:hAnsi="Arial" w:cs="Arial"/>
+        </w:rPr>
+        <w:t xml:space="preserve"> </w:t>
+      </w:r>
+      <w:r>
+        <w:rPr>
+          <w:rFonts w:ascii="Arial" w:hAnsi="Arial" w:cs="Arial"/>
+        </w:rPr>
+        <w:t>are</w:t>
+      </w:r>
+      <w:r>
+        <w:rPr>
+          <w:rFonts w:ascii="Arial" w:hAnsi="Arial" w:cs="Arial"/>
+        </w:rPr>
+        <w:t xml:space="preserve"> </w:t>
+      </w:r>
+      <w:r>
+        <w:rPr>
+          <w:rFonts w:ascii="Arial" w:hAnsi="Arial" w:cs="Arial"/>
+        </w:rPr>
+        <w:t>found</w:t>
+      </w:r>
+      <w:r>
+        <w:rPr>
+          <w:rFonts w:ascii="Arial" w:hAnsi="Arial" w:cs="Arial"/>
+        </w:rPr>
+        <w:t xml:space="preserve"> on atolls</w:t>
+      </w:r>
+      <w:r>
+        <w:rPr>
+          <w:rFonts w:ascii="Arial" w:hAnsi="Arial" w:cs="Arial"/>
+        </w:rPr>
+        <w:t>, meaning that an increasing undermining of atoll islands</w:t>
+      </w:r>
+      <w:r>
+        <w:rPr>
+          <w:rFonts w:ascii="Arial" w:hAnsi="Arial" w:cs="Arial"/>
+        </w:rPr>
+        <w:t>’ integrity</w:t>
+      </w:r>
+      <w:r>
+        <w:rPr>
+          <w:rFonts w:ascii="Arial" w:hAnsi="Arial" w:cs="Arial"/>
+        </w:rPr>
+        <w:t xml:space="preserve"> </w:t>
+      </w:r>
+      <w:r>
+        <w:rPr>
+          <w:rFonts w:ascii="Arial" w:hAnsi="Arial" w:cs="Arial"/>
+        </w:rPr>
+        <w:t>with</w:t>
+      </w:r>
+      <w:r>
+        <w:rPr>
+          <w:rFonts w:ascii="Arial" w:hAnsi="Arial" w:cs="Arial"/>
+        </w:rPr>
+        <w:t xml:space="preserve"> ongoing</w:t>
+      </w:r>
+      <w:r>
+        <w:rPr>
+          <w:rFonts w:ascii="Arial" w:hAnsi="Arial" w:cs="Arial"/>
+        </w:rPr>
+        <w:t xml:space="preserve"> global change threatens the </w:t>
+      </w:r>
+      <w:r>
+        <w:rPr>
+          <w:rFonts w:ascii="Arial" w:hAnsi="Arial" w:cs="Arial"/>
+        </w:rPr>
+        <w:t xml:space="preserve">global </w:t>
+      </w:r>
+      <w:r>
+        <w:rPr>
+          <w:rFonts w:ascii="Arial" w:hAnsi="Arial" w:cs="Arial"/>
+        </w:rPr>
+        <w:t xml:space="preserve">persistence of </w:t>
+      </w:r>
+      <w:r>
+        <w:rPr>
+          <w:rFonts w:ascii="Arial" w:hAnsi="Arial" w:cs="Arial"/>
+        </w:rPr>
+        <w:t>t</w:t>
+      </w:r>
+      <w:r>
+        <w:rPr>
+          <w:rFonts w:ascii="Arial" w:hAnsi="Arial" w:cs="Arial"/>
+        </w:rPr>
+        <w:t>h</w:t>
+      </w:r>
+      <w:r>
+        <w:rPr>
+          <w:rFonts w:ascii="Arial" w:hAnsi="Arial" w:cs="Arial"/>
+        </w:rPr>
+        <w:t>ese</w:t>
+      </w:r>
+      <w:r>
+        <w:rPr>
+          <w:rFonts w:ascii="Arial" w:hAnsi="Arial" w:cs="Arial"/>
+        </w:rPr>
+        <w:t xml:space="preserve"> species.</w:t>
+      </w:r>
+    </w:p>
+    <w:p>
+      <w:pPr>
+        <w:spacing w:line="360" w:lineRule="auto"/>
+        <w:contextualSpacing/>
+        <w:jc w:val="both"/>
+        <w:rPr>
+          <w:rFonts w:ascii="Arial" w:hAnsi="Arial" w:cs="Arial"/>
+        </w:rPr>
+      </w:pPr>
+      <w:r>
+        <w:rPr>
+          <w:rFonts w:ascii="Arial" w:hAnsi="Arial" w:cs="Arial"/>
+        </w:rPr>
+        <w:t>M</w:t>
+      </w:r>
+      <w:r>
+        <w:rPr>
+          <w:rFonts w:ascii="Arial" w:hAnsi="Arial" w:cs="Arial"/>
+        </w:rPr>
+        <w:t xml:space="preserve">any features of atoll islands, such as their small land areas, </w:t>
+      </w:r>
+      <w:r>
+        <w:rPr>
+          <w:rFonts w:ascii="Arial" w:hAnsi="Arial" w:cs="Arial"/>
+        </w:rPr>
+        <w:t xml:space="preserve">isolation, or low habitat complexity, render them ideal sites </w:t>
+      </w:r>
+      <w:r>
+        <w:rPr>
+          <w:rFonts w:ascii="Arial" w:hAnsi="Arial" w:cs="Arial"/>
+        </w:rPr>
+        <w:t>for</w:t>
+      </w:r>
+      <w:r>
+        <w:rPr>
+          <w:rFonts w:ascii="Arial" w:hAnsi="Arial" w:cs="Arial"/>
+        </w:rPr>
+        <w:t xml:space="preserve"> ecological restoration</w:t>
+      </w:r>
+      <w:r>
+        <w:rPr>
+          <w:rFonts w:ascii="Arial" w:hAnsi="Arial" w:cs="Arial"/>
+        </w:rPr>
+        <w:t xml:space="preserve"> actions.</w:t>
+      </w:r>
+      <w:r>
+        <w:rPr>
+          <w:rFonts w:ascii="Arial" w:hAnsi="Arial" w:cs="Arial"/>
+        </w:rPr>
+        <w:t xml:space="preserve"> Removal of invasive mammal predators, </w:t>
+      </w:r>
+      <w:r>
+        <w:rPr>
+          <w:rFonts w:ascii="Arial" w:hAnsi="Arial" w:cs="Arial"/>
+        </w:rPr>
+        <w:t xml:space="preserve">native </w:t>
+      </w:r>
+      <w:r>
+        <w:rPr>
+          <w:rFonts w:ascii="Arial" w:hAnsi="Arial" w:cs="Arial"/>
+        </w:rPr>
+        <w:t xml:space="preserve">forest diversification </w:t>
+      </w:r>
+      <w:r>
+        <w:rPr>
+          <w:rFonts w:ascii="Arial" w:hAnsi="Arial" w:cs="Arial"/>
+        </w:rPr>
+        <w:t>and clearing of</w:t>
+      </w:r>
+      <w:r>
+        <w:rPr>
+          <w:rFonts w:ascii="Arial" w:hAnsi="Arial" w:cs="Arial"/>
+        </w:rPr>
+        <w:t xml:space="preserve"> abandoned</w:t>
+      </w:r>
+      <w:r>
+        <w:rPr>
+          <w:rFonts w:ascii="Arial" w:hAnsi="Arial" w:cs="Arial"/>
+        </w:rPr>
+        <w:t xml:space="preserve"> monoculture</w:t>
+      </w:r>
+      <w:r>
+        <w:rPr>
+          <w:rFonts w:ascii="Arial" w:hAnsi="Arial" w:cs="Arial"/>
+        </w:rPr>
+        <w:t xml:space="preserve"> copra plantations</w:t>
+      </w:r>
+      <w:r>
+        <w:rPr>
+          <w:rFonts w:ascii="Arial" w:hAnsi="Arial" w:cs="Arial"/>
+        </w:rPr>
+        <w:t xml:space="preserve"> </w:t>
+      </w:r>
+      <w:r>
+        <w:rPr>
+          <w:rFonts w:ascii="Arial" w:hAnsi="Arial" w:cs="Arial"/>
+        </w:rPr>
+        <w:t>have been conducted on atoll</w:t>
+      </w:r>
+      <w:r>
+        <w:rPr>
+          <w:rFonts w:ascii="Arial" w:hAnsi="Arial" w:cs="Arial"/>
+        </w:rPr>
+        <w:t xml:space="preserve">s </w:t>
+      </w:r>
+      <w:r>
+        <w:rPr>
+          <w:rFonts w:ascii="Arial" w:hAnsi="Arial" w:cs="Arial"/>
+        </w:rPr>
+        <w:t>and created safe havens for tropical seabird species throughout the Indo-Pacific</w:t>
+      </w:r>
+      <w:r>
+        <w:rPr>
+          <w:rFonts w:ascii="Arial" w:hAnsi="Arial" w:cs="Arial"/>
+        </w:rPr>
+        <w:t xml:space="preserve"> (</w:t>
+      </w:r>
+      <w:r>
+        <w:rPr>
+          <w:rFonts w:ascii="Arial" w:hAnsi="Arial" w:cs="Arial"/>
+          <w:color w:val="2F5496" w:themeColor="accent1" w:themeShade="BF"/>
+        </w:rPr>
+        <w:t xml:space="preserve">Carr </w:t>
+      </w:r>
+      <w:r>
+        <w:rPr>
+          <w:rFonts w:ascii="Arial" w:hAnsi="Arial" w:cs="Arial"/>
+          <w:i/>
+          <w:iCs/>
+          <w:color w:val="2F5496" w:themeColor="accent1" w:themeShade="BF"/>
+        </w:rPr>
+        <w:t xml:space="preserve">et al. </w:t>
+      </w:r>
+      <w:r>
+        <w:rPr>
+          <w:rFonts w:ascii="Arial" w:hAnsi="Arial" w:cs="Arial"/>
+          <w:color w:val="2F5496" w:themeColor="accent1" w:themeShade="BF"/>
+        </w:rPr>
+        <w:t>2021</w:t>
+      </w:r>
+      <w:r>
+        <w:rPr>
+          <w:rFonts w:ascii="Arial" w:hAnsi="Arial" w:cs="Arial"/>
+        </w:rPr>
+        <w:t>)</w:t>
+      </w:r>
+      <w:r>
+        <w:rPr>
+          <w:rFonts w:ascii="Arial" w:hAnsi="Arial" w:cs="Arial"/>
+        </w:rPr>
+        <w:t xml:space="preserve">. </w:t>
+      </w:r>
+      <w:r>
+        <w:rPr>
+          <w:rFonts w:ascii="Arial" w:hAnsi="Arial" w:cs="Arial"/>
+        </w:rPr>
+        <w:t>Th</w:t>
+      </w:r>
+      <w:r>
+        <w:rPr>
+          <w:rFonts w:ascii="Arial" w:hAnsi="Arial" w:cs="Arial"/>
+        </w:rPr>
+        <w:t>e ecological value of atoll islands for seabirds on a basin-scale</w:t>
+      </w:r>
+      <w:r>
+        <w:rPr>
+          <w:rFonts w:ascii="Arial" w:hAnsi="Arial" w:cs="Arial"/>
+        </w:rPr>
+        <w:t xml:space="preserve"> thus places a premium on</w:t>
+      </w:r>
+      <w:r>
+        <w:rPr>
+          <w:rFonts w:ascii="Arial" w:hAnsi="Arial" w:cs="Arial"/>
+        </w:rPr>
+        <w:t xml:space="preserve"> atoll restoration</w:t>
+      </w:r>
+      <w:r>
+        <w:rPr>
+          <w:rFonts w:ascii="Arial" w:hAnsi="Arial" w:cs="Arial"/>
+        </w:rPr>
+        <w:t xml:space="preserve"> </w:t>
+      </w:r>
+      <w:r>
+        <w:rPr>
+          <w:rFonts w:ascii="Arial" w:hAnsi="Arial" w:cs="Arial"/>
+        </w:rPr>
+        <w:t>as a</w:t>
+      </w:r>
+      <w:r>
+        <w:rPr>
+          <w:rFonts w:ascii="Arial" w:hAnsi="Arial" w:cs="Arial"/>
+        </w:rPr>
+        <w:t xml:space="preserve"> key conservation tool for seabird protection </w:t>
+      </w:r>
+      <w:r>
+        <w:rPr>
+          <w:rFonts w:ascii="Arial" w:hAnsi="Arial" w:cs="Arial"/>
+        </w:rPr>
+        <w:t>with</w:t>
+      </w:r>
+      <w:r>
+        <w:rPr>
+          <w:rFonts w:ascii="Arial" w:hAnsi="Arial" w:cs="Arial"/>
+        </w:rPr>
+        <w:t xml:space="preserve"> global </w:t>
+      </w:r>
+      <w:r>
+        <w:rPr>
+          <w:rFonts w:ascii="Arial" w:hAnsi="Arial" w:cs="Arial"/>
+        </w:rPr>
+        <w:t>relevance</w:t>
+      </w:r>
+      <w:r>
+        <w:rPr>
+          <w:rFonts w:ascii="Arial" w:hAnsi="Arial" w:cs="Arial"/>
+        </w:rPr>
+        <w:t>.</w:t>
+      </w:r>
+      <w:r>
+        <w:rPr>
+          <w:rFonts w:ascii="Arial" w:hAnsi="Arial" w:cs="Arial"/>
+        </w:rPr>
+        <w:t xml:space="preserve"> Additionally, </w:t>
+      </w:r>
+      <w:r>
+        <w:rPr>
+          <w:rFonts w:ascii="Arial" w:hAnsi="Arial" w:cs="Arial"/>
+        </w:rPr>
+        <w:t xml:space="preserve">nature-based resilience-building </w:t>
+      </w:r>
+      <w:r>
+        <w:rPr>
+          <w:rFonts w:ascii="Arial" w:hAnsi="Arial" w:cs="Arial"/>
+        </w:rPr>
+        <w:t>measures</w:t>
+      </w:r>
+      <w:r>
+        <w:rPr>
+          <w:rFonts w:ascii="Arial" w:hAnsi="Arial" w:cs="Arial"/>
+        </w:rPr>
+        <w:t xml:space="preserve"> on atoll islands against climate change </w:t>
+      </w:r>
+      <w:r>
+        <w:rPr>
+          <w:rFonts w:ascii="Arial" w:hAnsi="Arial" w:cs="Arial"/>
+        </w:rPr>
+        <w:t>will be critical</w:t>
+      </w:r>
+      <w:r>
+        <w:rPr>
+          <w:rFonts w:ascii="Arial" w:hAnsi="Arial" w:cs="Arial"/>
+        </w:rPr>
+        <w:t xml:space="preserve"> to implement across the entire Indo-Pacific</w:t>
+      </w:r>
+      <w:r>
+        <w:rPr>
+          <w:rFonts w:ascii="Arial" w:hAnsi="Arial" w:cs="Arial"/>
+        </w:rPr>
+        <w:t xml:space="preserve"> </w:t>
+      </w:r>
+      <w:r>
+        <w:rPr>
+          <w:rFonts w:ascii="Arial" w:hAnsi="Arial" w:cs="Arial"/>
+        </w:rPr>
+        <w:t>to</w:t>
+      </w:r>
+      <w:r>
+        <w:rPr>
+          <w:rFonts w:ascii="Arial" w:hAnsi="Arial" w:cs="Arial"/>
+        </w:rPr>
+        <w:t xml:space="preserve"> </w:t>
+      </w:r>
+      <w:r>
+        <w:rPr>
+          <w:rFonts w:ascii="Arial" w:hAnsi="Arial" w:cs="Arial"/>
+        </w:rPr>
+        <w:t>protect</w:t>
+      </w:r>
+      <w:r>
+        <w:rPr>
+          <w:rFonts w:ascii="Arial" w:hAnsi="Arial" w:cs="Arial"/>
+        </w:rPr>
+        <w:t xml:space="preserve"> a</w:t>
+      </w:r>
+      <w:r>
+        <w:rPr>
+          <w:rFonts w:ascii="Arial" w:hAnsi="Arial" w:cs="Arial"/>
+        </w:rPr>
+        <w:t xml:space="preserve"> significant number of the world’s seabirds (</w:t>
+      </w:r>
+      <w:r>
+        <w:rPr>
+          <w:rFonts w:ascii="Arial" w:hAnsi="Arial" w:cs="Arial"/>
+          <w:color w:val="2F5496" w:themeColor="accent1" w:themeShade="BF"/>
+        </w:rPr>
+        <w:t xml:space="preserve">Steibl </w:t>
+      </w:r>
+      <w:r>
+        <w:rPr>
+          <w:rFonts w:ascii="Arial" w:hAnsi="Arial" w:cs="Arial"/>
+          <w:i/>
+          <w:iCs/>
+          <w:color w:val="2F5496" w:themeColor="accent1" w:themeShade="BF"/>
+        </w:rPr>
+        <w:t xml:space="preserve">et al. </w:t>
+      </w:r>
+      <w:r>
+        <w:rPr>
+          <w:rFonts w:ascii="Arial" w:hAnsi="Arial" w:cs="Arial"/>
+          <w:color w:val="2F5496" w:themeColor="accent1" w:themeShade="BF"/>
+        </w:rPr>
+        <w:t>2023</w:t>
+      </w:r>
+      <w:r>
+        <w:rPr>
+          <w:rFonts w:ascii="Arial" w:hAnsi="Arial" w:cs="Arial"/>
+        </w:rPr>
+        <w:t>).</w:t>
+      </w:r>
+    </w:p>
+    <w:p>
+      <w:pPr>
+        <w:spacing w:line="360" w:lineRule="auto"/>
+        <w:contextualSpacing/>
+        <w:jc w:val="both"/>
+        <w:rPr>
+          <w:rFonts w:ascii="Arial" w:hAnsi="Arial" w:cs="Arial"/>
+        </w:rPr>
+      </w:pPr>
+      <w:r>
+        <w:rPr>
+          <w:rFonts w:ascii="Arial" w:hAnsi="Arial" w:cs="Arial"/>
+        </w:rPr>
+        <w:t xml:space="preserve">Reciprocally, the </w:t>
+      </w:r>
+      <w:r>
+        <w:rPr>
+          <w:rFonts w:ascii="Arial" w:hAnsi="Arial" w:cs="Arial"/>
+        </w:rPr>
+        <w:t xml:space="preserve">protection or active </w:t>
+      </w:r>
+      <w:r>
+        <w:rPr>
+          <w:rFonts w:ascii="Arial" w:hAnsi="Arial" w:cs="Arial"/>
+        </w:rPr>
+        <w:t xml:space="preserve">restoration </w:t>
+      </w:r>
+      <w:r>
+        <w:rPr>
+          <w:rFonts w:ascii="Arial" w:hAnsi="Arial" w:cs="Arial"/>
+        </w:rPr>
+        <w:t xml:space="preserve">of seabird colonies is an essential instrument for maintaining critical energy and nutrient fluxes </w:t>
+      </w:r>
+      <w:r>
+        <w:rPr>
+          <w:rFonts w:ascii="Arial" w:hAnsi="Arial" w:cs="Arial"/>
+        </w:rPr>
+        <w:t>throughout the Indo-Pacific</w:t>
+      </w:r>
+      <w:r>
+        <w:rPr>
+          <w:rFonts w:ascii="Arial" w:hAnsi="Arial" w:cs="Arial"/>
+        </w:rPr>
+        <w:t xml:space="preserve"> (</w:t>
+      </w:r>
+      <w:r>
+        <w:rPr>
+          <w:rFonts w:ascii="Arial" w:hAnsi="Arial" w:cs="Arial"/>
+          <w:color w:val="2F5496" w:themeColor="accent1" w:themeShade="BF"/>
+        </w:rPr>
+        <w:t xml:space="preserve">Sandin </w:t>
+      </w:r>
+      <w:r>
+        <w:rPr>
+          <w:rFonts w:ascii="Arial" w:hAnsi="Arial" w:cs="Arial"/>
+          <w:i/>
+          <w:iCs/>
+          <w:color w:val="2F5496" w:themeColor="accent1" w:themeShade="BF"/>
+        </w:rPr>
+        <w:t xml:space="preserve">et al. </w:t>
+      </w:r>
+      <w:r>
+        <w:rPr>
+          <w:rFonts w:ascii="Arial" w:hAnsi="Arial" w:cs="Arial"/>
+          <w:color w:val="2F5496" w:themeColor="accent1" w:themeShade="BF"/>
+        </w:rPr>
+        <w:t>2022</w:t>
+      </w:r>
+      <w:r>
+        <w:rPr>
+          <w:rFonts w:ascii="Arial" w:hAnsi="Arial" w:cs="Arial"/>
+        </w:rPr>
+        <w:t>)</w:t>
+      </w:r>
+      <w:r>
+        <w:rPr>
+          <w:rFonts w:ascii="Arial" w:hAnsi="Arial" w:cs="Arial"/>
+        </w:rPr>
+        <w:t xml:space="preserve">. The large biomasses of atoll seabird colonies </w:t>
+      </w:r>
+      <w:r>
+        <w:rPr>
+          <w:rFonts w:ascii="Arial" w:hAnsi="Arial" w:cs="Arial"/>
+        </w:rPr>
+        <w:t>may</w:t>
+      </w:r>
+      <w:r>
+        <w:rPr>
+          <w:rFonts w:ascii="Arial" w:hAnsi="Arial" w:cs="Arial"/>
+        </w:rPr>
+        <w:t xml:space="preserve"> contribut</w:t>
+      </w:r>
+      <w:r>
+        <w:rPr>
+          <w:rFonts w:ascii="Arial" w:hAnsi="Arial" w:cs="Arial"/>
+        </w:rPr>
+        <w:t>e</w:t>
+      </w:r>
+      <w:r>
+        <w:rPr>
+          <w:rFonts w:ascii="Arial" w:hAnsi="Arial" w:cs="Arial"/>
+        </w:rPr>
+        <w:t xml:space="preserve"> significantly</w:t>
+      </w:r>
+      <w:r>
+        <w:rPr>
+          <w:rFonts w:ascii="Arial" w:hAnsi="Arial" w:cs="Arial"/>
+        </w:rPr>
+        <w:t xml:space="preserve"> to terrestrial carbon stocks</w:t>
+      </w:r>
+      <w:r>
+        <w:rPr>
+          <w:rFonts w:ascii="Arial" w:hAnsi="Arial" w:cs="Arial"/>
+        </w:rPr>
+        <w:t xml:space="preserve"> throughout the Indo-Pacific</w:t>
+      </w:r>
+      <w:r>
+        <w:rPr>
+          <w:rFonts w:ascii="Arial" w:hAnsi="Arial" w:cs="Arial"/>
+        </w:rPr>
+        <w:t>, particularly on arid atolls with</w:t>
+      </w:r>
+      <w:r>
+        <w:rPr>
+          <w:rFonts w:ascii="Arial" w:hAnsi="Arial" w:cs="Arial"/>
+        </w:rPr>
+        <w:t xml:space="preserve"> o</w:t>
+      </w:r>
+      <w:r>
+        <w:rPr>
+          <w:rFonts w:ascii="Arial" w:hAnsi="Arial" w:cs="Arial"/>
+        </w:rPr>
+        <w:t>therwise o</w:t>
+      </w:r>
+      <w:r>
+        <w:rPr>
+          <w:rFonts w:ascii="Arial" w:hAnsi="Arial" w:cs="Arial"/>
+        </w:rPr>
+        <w:t xml:space="preserve">nly sparse grass and shrub vegetation (e.g., </w:t>
+      </w:r>
+      <w:r>
+        <w:rPr>
+          <w:rFonts w:ascii="Arial" w:hAnsi="Arial" w:cs="Arial"/>
+        </w:rPr>
+        <w:t>Malden, Starbuck)</w:t>
+      </w:r>
+      <w:r>
+        <w:rPr>
+          <w:rFonts w:ascii="Arial" w:hAnsi="Arial" w:cs="Arial"/>
+        </w:rPr>
+        <w:t xml:space="preserve">. More importantly is the </w:t>
+      </w:r>
+      <w:r>
+        <w:rPr>
+          <w:rFonts w:ascii="Arial" w:hAnsi="Arial" w:cs="Arial"/>
+        </w:rPr>
+        <w:t>enormous</w:t>
+      </w:r>
+      <w:r>
+        <w:rPr>
+          <w:rFonts w:ascii="Arial" w:hAnsi="Arial" w:cs="Arial"/>
+        </w:rPr>
+        <w:t xml:space="preserve"> concentration of nutrients, integrated over </w:t>
+      </w:r>
+      <w:r>
+        <w:rPr>
+          <w:rFonts w:ascii="Arial" w:hAnsi="Arial" w:cs="Arial"/>
+        </w:rPr>
+        <w:t>10,000 – 100,000 km² of open ocean around an atoll, onto the</w:t>
+      </w:r>
+      <w:r>
+        <w:rPr>
+          <w:rFonts w:ascii="Arial" w:hAnsi="Arial" w:cs="Arial"/>
+        </w:rPr>
+        <w:t xml:space="preserve"> </w:t>
+      </w:r>
+      <w:r>
+        <w:rPr>
+          <w:rFonts w:ascii="Arial" w:hAnsi="Arial" w:cs="Arial"/>
+        </w:rPr>
+        <w:t xml:space="preserve">comparably </w:t>
+      </w:r>
+      <w:r>
+        <w:rPr>
+          <w:rFonts w:ascii="Arial" w:hAnsi="Arial" w:cs="Arial"/>
+        </w:rPr>
+        <w:t>small</w:t>
+      </w:r>
+      <w:r>
+        <w:rPr>
+          <w:rFonts w:ascii="Arial" w:hAnsi="Arial" w:cs="Arial"/>
+        </w:rPr>
+        <w:t xml:space="preserve"> island and reef ecosystem. </w:t>
+      </w:r>
+      <w:r>
+        <w:rPr>
+          <w:rFonts w:ascii="Arial" w:hAnsi="Arial" w:cs="Arial"/>
+        </w:rPr>
+        <w:t xml:space="preserve">Our assessment of nutrient and phosphorous loads throughout all Indo-Pacific atolls offers the opportunity to incorporate atoll ecosystems into basin-wide analysis of element cycles. </w:t>
+      </w:r>
+      <w:r>
+        <w:rPr>
+          <w:rFonts w:ascii="Arial" w:hAnsi="Arial" w:cs="Arial"/>
+        </w:rPr>
+        <w:t xml:space="preserve">The estimated </w:t>
+      </w:r>
+      <w:r>
+        <w:rPr>
+          <w:rFonts w:ascii="Arial" w:hAnsi="Arial" w:cs="Arial"/>
+        </w:rPr>
+        <w:t xml:space="preserve">total ammonia emissions from atolls of </w:t>
+      </w:r>
+      <w:r>
+        <w:rPr>
+          <w:rFonts w:ascii="Arial" w:hAnsi="Arial" w:cs="Arial"/>
+        </w:rPr>
+        <w:t xml:space="preserve">over 2.6 million kg per year </w:t>
+      </w:r>
+      <w:r>
+        <w:rPr>
+          <w:rFonts w:ascii="Arial" w:hAnsi="Arial" w:cs="Arial"/>
+        </w:rPr>
+        <w:t>makes up</w:t>
+      </w:r>
+      <w:r>
+        <w:rPr>
+          <w:rFonts w:ascii="Arial" w:hAnsi="Arial" w:cs="Arial"/>
+        </w:rPr>
+        <w:t xml:space="preserve"> as much as 40%</w:t>
+      </w:r>
+      <w:r>
+        <w:rPr>
+          <w:rFonts w:ascii="Arial" w:hAnsi="Arial" w:cs="Arial"/>
+        </w:rPr>
+        <w:t xml:space="preserve"> of </w:t>
+      </w:r>
+      <w:r>
+        <w:rPr>
+          <w:rFonts w:ascii="Arial" w:hAnsi="Arial" w:cs="Arial"/>
+        </w:rPr>
+        <w:t>total</w:t>
+      </w:r>
+      <w:r>
+        <w:rPr>
+          <w:rFonts w:ascii="Arial" w:hAnsi="Arial" w:cs="Arial"/>
+        </w:rPr>
+        <w:t xml:space="preserve"> Indo-Pacific </w:t>
+      </w:r>
+      <w:r>
+        <w:rPr>
+          <w:rFonts w:ascii="Arial" w:hAnsi="Arial" w:cs="Arial"/>
+        </w:rPr>
+        <w:t xml:space="preserve">wide </w:t>
+      </w:r>
+      <w:r>
+        <w:rPr>
+          <w:rFonts w:ascii="Arial" w:hAnsi="Arial" w:cs="Arial"/>
+        </w:rPr>
+        <w:t xml:space="preserve">emission </w:t>
+      </w:r>
+      <w:r>
+        <w:rPr>
+          <w:rFonts w:ascii="Arial" w:hAnsi="Arial" w:cs="Arial"/>
+        </w:rPr>
+        <w:t>estimates</w:t>
+      </w:r>
+      <w:r>
+        <w:rPr>
+          <w:rFonts w:ascii="Arial" w:hAnsi="Arial" w:cs="Arial"/>
+        </w:rPr>
+        <w:t xml:space="preserve"> (ca. </w:t>
+      </w:r>
+      <w:r>
+        <w:rPr>
+          <w:rFonts w:ascii="Arial" w:hAnsi="Arial" w:cs="Arial"/>
+        </w:rPr>
+        <w:t>6.28 million kg)</w:t>
+      </w:r>
+      <w:r>
+        <w:rPr>
+          <w:rFonts w:ascii="Arial" w:hAnsi="Arial" w:cs="Arial"/>
+        </w:rPr>
+        <w:t xml:space="preserve"> </w:t>
+      </w:r>
+      <w:r>
+        <w:rPr>
+          <w:rFonts w:ascii="Arial" w:hAnsi="Arial" w:cs="Arial"/>
+        </w:rPr>
+        <w:t>(</w:t>
+      </w:r>
+      <w:r>
+        <w:rPr>
+          <w:rFonts w:ascii="Arial" w:hAnsi="Arial" w:cs="Arial"/>
+          <w:color w:val="2F5496" w:themeColor="accent1" w:themeShade="BF"/>
+        </w:rPr>
+        <w:t xml:space="preserve">Riddick </w:t>
+      </w:r>
+      <w:r>
+        <w:rPr>
+          <w:rFonts w:ascii="Arial" w:hAnsi="Arial" w:cs="Arial"/>
+          <w:i/>
+          <w:iCs/>
+          <w:color w:val="2F5496" w:themeColor="accent1" w:themeShade="BF"/>
+        </w:rPr>
+        <w:t xml:space="preserve">et al. </w:t>
+      </w:r>
+      <w:r>
+        <w:rPr>
+          <w:rFonts w:ascii="Arial" w:hAnsi="Arial" w:cs="Arial"/>
+          <w:color w:val="2F5496" w:themeColor="accent1" w:themeShade="BF"/>
+        </w:rPr>
+        <w:t>2018</w:t>
+      </w:r>
+      <w:r>
+        <w:rPr>
+          <w:rFonts w:ascii="Arial" w:hAnsi="Arial" w:cs="Arial"/>
+        </w:rPr>
+        <w:t>)</w:t>
+      </w:r>
+      <w:r>
+        <w:rPr>
+          <w:rFonts w:ascii="Arial" w:hAnsi="Arial" w:cs="Arial"/>
+        </w:rPr>
+        <w:t xml:space="preserve">. </w:t>
+      </w:r>
+      <w:r>
+        <w:rPr>
+          <w:rFonts w:ascii="Arial" w:hAnsi="Arial" w:cs="Arial"/>
+        </w:rPr>
+        <w:t xml:space="preserve">Case studies on ammonia emissions from atoll seabird colonies suggest that these emissions </w:t>
+      </w:r>
+      <w:r>
+        <w:rPr>
+          <w:rFonts w:ascii="Arial" w:hAnsi="Arial" w:cs="Arial"/>
+        </w:rPr>
+        <w:t>can</w:t>
+      </w:r>
+      <w:r>
+        <w:rPr>
+          <w:rFonts w:ascii="Arial" w:hAnsi="Arial" w:cs="Arial"/>
+        </w:rPr>
+        <w:t xml:space="preserve"> be rapidly re-integrated into the atoll ecosystem, </w:t>
+      </w:r>
+      <w:r>
+        <w:rPr>
+          <w:rFonts w:ascii="Arial" w:hAnsi="Arial" w:cs="Arial"/>
+        </w:rPr>
+        <w:t xml:space="preserve">either through direct uptake by plants or re-deposited within </w:t>
+      </w:r>
+      <w:r>
+        <w:rPr>
+          <w:rFonts w:ascii="Arial" w:hAnsi="Arial" w:cs="Arial"/>
+        </w:rPr>
+        <w:t>few kilometres into the ocean (</w:t>
+      </w:r>
+      <w:r>
+        <w:rPr>
+          <w:rFonts w:ascii="Arial" w:hAnsi="Arial" w:cs="Arial"/>
+          <w:color w:val="2F5496" w:themeColor="accent1" w:themeShade="BF"/>
+        </w:rPr>
+        <w:t xml:space="preserve">Schmidt </w:t>
+      </w:r>
+      <w:r>
+        <w:rPr>
+          <w:rFonts w:ascii="Arial" w:hAnsi="Arial" w:cs="Arial"/>
+          <w:i/>
+          <w:iCs/>
+          <w:color w:val="2F5496" w:themeColor="accent1" w:themeShade="BF"/>
+        </w:rPr>
+        <w:t xml:space="preserve">et al. </w:t>
+      </w:r>
+      <w:r>
+        <w:rPr>
+          <w:rFonts w:ascii="Arial" w:hAnsi="Arial" w:cs="Arial"/>
+          <w:color w:val="2F5496" w:themeColor="accent1" w:themeShade="BF"/>
+        </w:rPr>
+        <w:t>2004, 2009</w:t>
+      </w:r>
+      <w:r>
+        <w:rPr>
+          <w:rFonts w:ascii="Arial" w:hAnsi="Arial" w:cs="Arial"/>
+        </w:rPr>
+        <w:t>)</w:t>
+      </w:r>
+      <w:r>
+        <w:rPr>
+          <w:rFonts w:ascii="Arial" w:hAnsi="Arial" w:cs="Arial"/>
+        </w:rPr>
+        <w:t xml:space="preserve">. Ammonia emissions from seabird colonies together with the direct run-off into the adjacent coastal ecosystems </w:t>
+      </w:r>
+      <w:r>
+        <w:rPr>
+          <w:rFonts w:ascii="Arial" w:hAnsi="Arial" w:cs="Arial"/>
+        </w:rPr>
+        <w:t xml:space="preserve">can </w:t>
+      </w:r>
+      <w:r>
+        <w:rPr>
+          <w:rFonts w:ascii="Arial" w:hAnsi="Arial" w:cs="Arial"/>
+        </w:rPr>
+        <w:t>stimulate and amplify</w:t>
+      </w:r>
+      <w:r>
+        <w:rPr>
+          <w:rFonts w:ascii="Arial" w:hAnsi="Arial" w:cs="Arial"/>
+        </w:rPr>
+        <w:t xml:space="preserve"> oceanic productivity</w:t>
+      </w:r>
+      <w:r>
+        <w:rPr>
+          <w:rFonts w:ascii="Arial" w:hAnsi="Arial" w:cs="Arial"/>
+        </w:rPr>
+        <w:t xml:space="preserve"> in other</w:t>
+      </w:r>
+      <w:r>
+        <w:rPr>
+          <w:rFonts w:ascii="Arial" w:hAnsi="Arial" w:cs="Arial"/>
+        </w:rPr>
+        <w:t>wise</w:t>
+      </w:r>
+      <w:r>
+        <w:rPr>
+          <w:rFonts w:ascii="Arial" w:hAnsi="Arial" w:cs="Arial"/>
+        </w:rPr>
+        <w:t xml:space="preserve"> nutrient- and particularly nitrogen-limited surface waters</w:t>
+      </w:r>
+      <w:r>
+        <w:rPr>
+          <w:rFonts w:ascii="Arial" w:hAnsi="Arial" w:cs="Arial"/>
+        </w:rPr>
+        <w:t xml:space="preserve"> (</w:t>
+      </w:r>
+      <w:r>
+        <w:rPr>
+          <w:rFonts w:ascii="Arial" w:hAnsi="Arial" w:cs="Arial"/>
+          <w:color w:val="2F5496" w:themeColor="accent1" w:themeShade="BF"/>
+        </w:rPr>
+        <w:t xml:space="preserve">Duce </w:t>
+      </w:r>
+      <w:r>
+        <w:rPr>
+          <w:rFonts w:ascii="Arial" w:hAnsi="Arial" w:cs="Arial"/>
+          <w:i/>
+          <w:iCs/>
+          <w:color w:val="2F5496" w:themeColor="accent1" w:themeShade="BF"/>
+        </w:rPr>
+        <w:t xml:space="preserve">et al. </w:t>
+      </w:r>
+      <w:r>
+        <w:rPr>
+          <w:rFonts w:ascii="Arial" w:hAnsi="Arial" w:cs="Arial"/>
+          <w:color w:val="2F5496" w:themeColor="accent1" w:themeShade="BF"/>
+        </w:rPr>
+        <w:t xml:space="preserve">2008; Martino </w:t>
+      </w:r>
+      <w:r>
+        <w:rPr>
+          <w:rFonts w:ascii="Arial" w:hAnsi="Arial" w:cs="Arial"/>
+          <w:i/>
+          <w:iCs/>
+          <w:color w:val="2F5496" w:themeColor="accent1" w:themeShade="BF"/>
+        </w:rPr>
+        <w:t xml:space="preserve">et al. </w:t>
+      </w:r>
+      <w:r>
+        <w:rPr>
+          <w:rFonts w:ascii="Arial" w:hAnsi="Arial" w:cs="Arial"/>
+          <w:color w:val="2F5496" w:themeColor="accent1" w:themeShade="BF"/>
+        </w:rPr>
+        <w:t>2014</w:t>
+      </w:r>
+      <w:r>
+        <w:rPr>
+          <w:rFonts w:ascii="Arial" w:hAnsi="Arial" w:cs="Arial"/>
+        </w:rPr>
+        <w:t>)</w:t>
+      </w:r>
+      <w:r>
+        <w:rPr>
+          <w:rFonts w:ascii="Arial" w:hAnsi="Arial" w:cs="Arial"/>
+        </w:rPr>
+        <w:t xml:space="preserve">. </w:t>
+      </w:r>
+      <w:r>
+        <w:rPr>
+          <w:rFonts w:ascii="Arial" w:hAnsi="Arial" w:cs="Arial"/>
+        </w:rPr>
+        <w:t>O</w:t>
+      </w:r>
+      <w:r>
+        <w:rPr>
+          <w:rFonts w:ascii="Arial" w:hAnsi="Arial" w:cs="Arial"/>
+        </w:rPr>
+        <w:t xml:space="preserve">ur quantifications suggest that atoll seabird colonies may be an important </w:t>
+      </w:r>
+      <w:r>
+        <w:rPr>
+          <w:rFonts w:ascii="Arial" w:hAnsi="Arial" w:cs="Arial"/>
+        </w:rPr>
+        <w:t xml:space="preserve">yet overlooked contributor to </w:t>
+      </w:r>
+      <w:r>
+        <w:rPr>
+          <w:rFonts w:ascii="Arial" w:hAnsi="Arial" w:cs="Arial"/>
+        </w:rPr>
+        <w:t>remote oceanic nitrogen cycles</w:t>
+      </w:r>
+      <w:r>
+        <w:rPr>
+          <w:rFonts w:ascii="Arial" w:hAnsi="Arial" w:cs="Arial"/>
+        </w:rPr>
+        <w:t xml:space="preserve"> where </w:t>
+      </w:r>
+      <w:r>
+        <w:rPr>
+          <w:rFonts w:ascii="Arial" w:hAnsi="Arial" w:cs="Arial"/>
+        </w:rPr>
+        <w:t xml:space="preserve">otherwise significant </w:t>
+      </w:r>
+      <w:r>
+        <w:rPr>
+          <w:rFonts w:ascii="Arial" w:hAnsi="Arial" w:cs="Arial"/>
+        </w:rPr>
+        <w:t xml:space="preserve">continental inputs are </w:t>
+      </w:r>
+      <w:r>
+        <w:rPr>
+          <w:rFonts w:ascii="Arial" w:hAnsi="Arial" w:cs="Arial"/>
+        </w:rPr>
+        <w:t xml:space="preserve">negligible </w:t>
+      </w:r>
+      <w:r>
+        <w:rPr>
+          <w:rFonts w:ascii="Arial" w:hAnsi="Arial" w:cs="Arial"/>
+        </w:rPr>
+        <w:t>(</w:t>
+      </w:r>
+      <w:r>
+        <w:rPr>
+          <w:rFonts w:ascii="Arial" w:hAnsi="Arial" w:cs="Arial"/>
+          <w:color w:val="2F5496" w:themeColor="accent1" w:themeShade="BF"/>
+        </w:rPr>
+        <w:t xml:space="preserve">Altieri </w:t>
+      </w:r>
+      <w:r>
+        <w:rPr>
+          <w:rFonts w:ascii="Arial" w:hAnsi="Arial" w:cs="Arial"/>
+          <w:i/>
+          <w:iCs/>
+          <w:color w:val="2F5496" w:themeColor="accent1" w:themeShade="BF"/>
+        </w:rPr>
+        <w:t xml:space="preserve">et al. </w:t>
+      </w:r>
+      <w:r>
+        <w:rPr>
+          <w:rFonts w:ascii="Arial" w:hAnsi="Arial" w:cs="Arial"/>
+          <w:color w:val="2F5496" w:themeColor="accent1" w:themeShade="BF"/>
+        </w:rPr>
+        <w:t>2021;</w:t>
+      </w:r>
+      <w:r>
+        <w:rPr>
+          <w:rFonts w:ascii="Arial" w:hAnsi="Arial" w:cs="Arial"/>
+          <w:color w:val="2F5496" w:themeColor="accent1" w:themeShade="BF"/>
+        </w:rPr>
+        <w:t xml:space="preserve"> </w:t>
+      </w:r>
+      <w:r>
+        <w:rPr>
+          <w:rFonts w:ascii="Arial" w:hAnsi="Arial" w:cs="Arial"/>
+          <w:color w:val="2F5496" w:themeColor="accent1" w:themeShade="BF"/>
+        </w:rPr>
+        <w:t>Paul</w:t>
+      </w:r>
+      <w:r>
+        <w:rPr>
+          <w:rFonts w:ascii="Arial" w:hAnsi="Arial" w:cs="Arial"/>
+          <w:color w:val="2F5496" w:themeColor="accent1" w:themeShade="BF"/>
+        </w:rPr>
+        <w:t xml:space="preserve">ot </w:t>
+      </w:r>
+      <w:r>
+        <w:rPr>
+          <w:rFonts w:ascii="Arial" w:hAnsi="Arial" w:cs="Arial"/>
+          <w:i/>
+          <w:iCs/>
+          <w:color w:val="2F5496" w:themeColor="accent1" w:themeShade="BF"/>
+        </w:rPr>
+        <w:t xml:space="preserve">et al. </w:t>
+      </w:r>
+      <w:r>
+        <w:rPr>
+          <w:rFonts w:ascii="Arial" w:hAnsi="Arial" w:cs="Arial"/>
+          <w:color w:val="2F5496" w:themeColor="accent1" w:themeShade="BF"/>
+        </w:rPr>
+        <w:t>2015</w:t>
+      </w:r>
+      <w:r>
+        <w:rPr>
+          <w:rFonts w:ascii="Arial" w:hAnsi="Arial" w:cs="Arial"/>
+        </w:rPr>
+        <w:t>).</w:t>
+      </w:r>
+    </w:p>
+    <w:p>
+      <w:pPr>
+        <w:spacing w:line="360" w:lineRule="auto"/>
+        <w:contextualSpacing/>
+        <w:jc w:val="both"/>
+        <w:rPr>
+          <w:rFonts w:ascii="Arial" w:hAnsi="Arial" w:cs="Arial"/>
+        </w:rPr>
+      </w:pPr>
+      <w:r>
+        <w:rPr>
+          <w:rFonts w:ascii="Arial" w:hAnsi="Arial" w:cs="Arial"/>
+        </w:rPr>
+        <w:t xml:space="preserve">Atolls are unique trans-boundary ecosystems where marine and terrestrial </w:t>
+      </w:r>
+      <w:r>
+        <w:rPr>
+          <w:rFonts w:ascii="Arial" w:hAnsi="Arial" w:cs="Arial"/>
+        </w:rPr>
+        <w:t xml:space="preserve">ecological </w:t>
+      </w:r>
+      <w:r>
+        <w:rPr>
+          <w:rFonts w:ascii="Arial" w:hAnsi="Arial" w:cs="Arial"/>
+        </w:rPr>
+        <w:t xml:space="preserve">processes </w:t>
+      </w:r>
+      <w:r>
+        <w:rPr>
+          <w:rFonts w:ascii="Arial" w:hAnsi="Arial" w:cs="Arial"/>
+        </w:rPr>
+        <w:t xml:space="preserve">and functioning are tightly intertwined. </w:t>
+      </w:r>
+      <w:r>
+        <w:rPr>
+          <w:rFonts w:ascii="Arial" w:hAnsi="Arial" w:cs="Arial"/>
+        </w:rPr>
+        <w:t xml:space="preserve">Seabirds are major nutrient pumps </w:t>
+      </w:r>
+      <w:r>
+        <w:rPr>
+          <w:rFonts w:ascii="Arial" w:hAnsi="Arial" w:cs="Arial"/>
+        </w:rPr>
+        <w:t xml:space="preserve">and </w:t>
+      </w:r>
+      <w:r>
+        <w:rPr>
+          <w:rFonts w:ascii="Arial" w:hAnsi="Arial" w:cs="Arial"/>
+        </w:rPr>
+        <w:t xml:space="preserve">thus </w:t>
+      </w:r>
+      <w:r>
+        <w:rPr>
+          <w:rFonts w:ascii="Arial" w:hAnsi="Arial" w:cs="Arial"/>
+        </w:rPr>
+        <w:t>a critical element to atoll ecosystem</w:t>
+      </w:r>
+      <w:r>
+        <w:rPr>
+          <w:rFonts w:ascii="Arial" w:hAnsi="Arial" w:cs="Arial"/>
+        </w:rPr>
+        <w:t>s (</w:t>
+      </w:r>
+      <w:r>
+        <w:rPr>
+          <w:rFonts w:ascii="Arial" w:hAnsi="Arial" w:cs="Arial"/>
+          <w:color w:val="2F5496" w:themeColor="accent1" w:themeShade="BF"/>
+        </w:rPr>
+        <w:t xml:space="preserve">Berr </w:t>
+      </w:r>
+      <w:r>
+        <w:rPr>
+          <w:rFonts w:ascii="Arial" w:hAnsi="Arial" w:cs="Arial"/>
+          <w:i/>
+          <w:iCs/>
+          <w:color w:val="2F5496" w:themeColor="accent1" w:themeShade="BF"/>
+        </w:rPr>
+        <w:t xml:space="preserve">et al. </w:t>
+      </w:r>
+      <w:r>
+        <w:rPr>
+          <w:rFonts w:ascii="Arial" w:hAnsi="Arial" w:cs="Arial"/>
+          <w:color w:val="2F5496" w:themeColor="accent1" w:themeShade="BF"/>
+        </w:rPr>
+        <w:t>2023</w:t>
+      </w:r>
+      <w:r>
+        <w:rPr>
+          <w:rFonts w:ascii="Arial" w:hAnsi="Arial" w:cs="Arial"/>
+        </w:rPr>
+        <w:t>)</w:t>
+      </w:r>
+      <w:r>
+        <w:rPr>
+          <w:rFonts w:ascii="Arial" w:hAnsi="Arial" w:cs="Arial"/>
+        </w:rPr>
+        <w:t xml:space="preserve">. Reciprocally, atoll islands </w:t>
+      </w:r>
+      <w:r>
+        <w:rPr>
+          <w:rFonts w:ascii="Arial" w:hAnsi="Arial" w:cs="Arial"/>
+        </w:rPr>
+        <w:t xml:space="preserve">are </w:t>
+      </w:r>
+      <w:r>
+        <w:rPr>
+          <w:rFonts w:ascii="Arial" w:hAnsi="Arial" w:cs="Arial"/>
+        </w:rPr>
+        <w:t>globally significant hubs for tropical seabirds</w:t>
+      </w:r>
+      <w:r>
+        <w:rPr>
+          <w:rFonts w:ascii="Arial" w:hAnsi="Arial" w:cs="Arial"/>
+        </w:rPr>
+        <w:t xml:space="preserve">. </w:t>
+      </w:r>
+      <w:r>
+        <w:rPr>
+          <w:rFonts w:ascii="Arial" w:hAnsi="Arial" w:cs="Arial"/>
+        </w:rPr>
+        <w:t xml:space="preserve">As many </w:t>
+      </w:r>
+      <w:r>
+        <w:rPr>
+          <w:rFonts w:ascii="Arial" w:hAnsi="Arial" w:cs="Arial"/>
+        </w:rPr>
+        <w:t xml:space="preserve">atoll islands are severely degraded </w:t>
+      </w:r>
+      <w:r>
+        <w:rPr>
+          <w:rFonts w:ascii="Arial" w:hAnsi="Arial" w:cs="Arial"/>
+        </w:rPr>
+        <w:t xml:space="preserve">from local-scale human impacts, </w:t>
+      </w:r>
+      <w:r>
+        <w:rPr>
+          <w:rFonts w:ascii="Arial" w:hAnsi="Arial" w:cs="Arial"/>
+        </w:rPr>
+        <w:t xml:space="preserve">the carrying capacities and seabird colonies on atolls can be </w:t>
+      </w:r>
+      <w:r>
+        <w:rPr>
+          <w:rFonts w:ascii="Arial" w:hAnsi="Arial" w:cs="Arial"/>
+        </w:rPr>
+        <w:t>even further expanded through ecological restoration</w:t>
+      </w:r>
+      <w:r>
+        <w:rPr>
+          <w:rFonts w:ascii="Arial" w:hAnsi="Arial" w:cs="Arial"/>
+        </w:rPr>
+        <w:t xml:space="preserve"> (</w:t>
+      </w:r>
+      <w:r>
+        <w:rPr>
+          <w:rFonts w:ascii="Arial" w:hAnsi="Arial" w:cs="Arial"/>
+          <w:color w:val="2F5496" w:themeColor="accent1" w:themeShade="BF"/>
+        </w:rPr>
+        <w:t xml:space="preserve">Carr </w:t>
+      </w:r>
+      <w:r>
+        <w:rPr>
+          <w:rFonts w:ascii="Arial" w:hAnsi="Arial" w:cs="Arial"/>
+          <w:i/>
+          <w:iCs/>
+          <w:color w:val="2F5496" w:themeColor="accent1" w:themeShade="BF"/>
+        </w:rPr>
+        <w:t xml:space="preserve">et al. </w:t>
+      </w:r>
+      <w:r>
+        <w:rPr>
+          <w:rFonts w:ascii="Arial" w:hAnsi="Arial" w:cs="Arial"/>
+          <w:color w:val="2F5496" w:themeColor="accent1" w:themeShade="BF"/>
+        </w:rPr>
+        <w:t>2021</w:t>
+      </w:r>
+      <w:r>
+        <w:rPr>
+          <w:rFonts w:ascii="Arial" w:hAnsi="Arial" w:cs="Arial"/>
+        </w:rPr>
+        <w:t>)</w:t>
+      </w:r>
+      <w:r>
+        <w:rPr>
+          <w:rFonts w:ascii="Arial" w:hAnsi="Arial" w:cs="Arial"/>
+        </w:rPr>
+        <w:t xml:space="preserve">. </w:t>
+      </w:r>
+      <w:r>
+        <w:rPr>
+          <w:rFonts w:ascii="Arial" w:hAnsi="Arial" w:cs="Arial"/>
+        </w:rPr>
+        <w:t xml:space="preserve">Ultimately, the restoration of atoll seabird colonies </w:t>
+      </w:r>
+      <w:r>
+        <w:rPr>
+          <w:rFonts w:ascii="Arial" w:hAnsi="Arial" w:cs="Arial"/>
+        </w:rPr>
+        <w:t xml:space="preserve">will </w:t>
+      </w:r>
+      <w:r>
+        <w:rPr>
+          <w:rFonts w:ascii="Arial" w:hAnsi="Arial" w:cs="Arial"/>
+        </w:rPr>
+        <w:t>contribute towards</w:t>
+      </w:r>
+      <w:r>
+        <w:rPr>
+          <w:rFonts w:ascii="Arial" w:hAnsi="Arial" w:cs="Arial"/>
+        </w:rPr>
+        <w:t xml:space="preserve"> restoring the integrity of atoll ecosystems themselves, offering a nature-based opportunity for resilience building against future climate change (</w:t>
+      </w:r>
+      <w:r>
+        <w:rPr>
+          <w:rFonts w:ascii="Arial" w:hAnsi="Arial" w:cs="Arial"/>
+          <w:color w:val="2F5496" w:themeColor="accent1" w:themeShade="BF"/>
+        </w:rPr>
+        <w:t xml:space="preserve">Benkwitt </w:t>
+      </w:r>
+      <w:r>
+        <w:rPr>
+          <w:rFonts w:ascii="Arial" w:hAnsi="Arial" w:cs="Arial"/>
+          <w:i/>
+          <w:iCs/>
+          <w:color w:val="2F5496" w:themeColor="accent1" w:themeShade="BF"/>
+        </w:rPr>
+        <w:t xml:space="preserve">et al. </w:t>
+      </w:r>
+      <w:r>
+        <w:rPr>
+          <w:rFonts w:ascii="Arial" w:hAnsi="Arial" w:cs="Arial"/>
+          <w:color w:val="2F5496" w:themeColor="accent1" w:themeShade="BF"/>
+        </w:rPr>
+        <w:t xml:space="preserve">2023; Steibl </w:t>
+      </w:r>
+      <w:r>
+        <w:rPr>
+          <w:rFonts w:ascii="Arial" w:hAnsi="Arial" w:cs="Arial"/>
+          <w:i/>
+          <w:iCs/>
+          <w:color w:val="2F5496" w:themeColor="accent1" w:themeShade="BF"/>
+        </w:rPr>
+        <w:t xml:space="preserve">et al. </w:t>
+      </w:r>
+      <w:r>
+        <w:rPr>
+          <w:rFonts w:ascii="Arial" w:hAnsi="Arial" w:cs="Arial"/>
+          <w:color w:val="2F5496" w:themeColor="accent1" w:themeShade="BF"/>
+        </w:rPr>
+        <w:t>2023</w:t>
+      </w:r>
+      <w:r>
+        <w:rPr>
+          <w:rFonts w:ascii="Arial" w:hAnsi="Arial" w:cs="Arial"/>
+        </w:rPr>
+        <w:t>).</w:t>
       </w:r>
     </w:p>
     <w:p>

</xml_diff>

<commit_message>
Progress on method section
</commit_message>
<xml_diff>
--- a/manuscript/steibl_et_al_global_seabird_model_01.docx
+++ b/manuscript/steibl_et_al_global_seabird_model_01.docx
@@ -884,7 +884,29 @@
         <w:rPr>
           <w:rFonts w:ascii="Arial" w:hAnsi="Arial" w:cs="Arial"/>
         </w:rPr>
-        <w:t>Bayesian machine learning;</w:t>
+        <w:t xml:space="preserve">Bayesian </w:t>
+      </w:r>
+      <w:del w:id="0" w:author="SRF Koordinator" w:date="2023-12-30T08:30:00Z">
+        <w:r>
+          <w:rPr>
+            <w:rFonts w:ascii="Arial" w:hAnsi="Arial" w:cs="Arial"/>
+          </w:rPr>
+          <w:delText>machine learning</w:delText>
+        </w:r>
+      </w:del>
+      <w:ins w:id="1" w:author="SRF Koordinator" w:date="2023-12-30T08:33:00Z">
+        <w:r>
+          <w:rPr>
+            <w:rFonts w:ascii="Arial" w:hAnsi="Arial" w:cs="Arial"/>
+          </w:rPr>
+          <w:t>predictive modeling</w:t>
+        </w:r>
+      </w:ins>
+      <w:r>
+        <w:rPr>
+          <w:rFonts w:ascii="Arial" w:hAnsi="Arial" w:cs="Arial"/>
+        </w:rPr>
+        <w:t>;</w:t>
       </w:r>
       <w:r>
         <w:rPr>
@@ -934,7 +956,7 @@
           <w:bCs/>
         </w:rPr>
       </w:pPr>
-      <w:commentRangeStart w:id="0"/>
+      <w:commentRangeStart w:id="2"/>
       <w:r>
         <w:rPr>
           <w:rFonts w:ascii="Arial" w:hAnsi="Arial" w:cs="Arial"/>
@@ -944,7 +966,7 @@
         <w:lastRenderedPageBreak/>
         <w:t>Abstract</w:t>
       </w:r>
-      <w:commentRangeEnd w:id="0"/>
+      <w:commentRangeEnd w:id="2"/>
       <w:r>
         <w:rPr>
           <w:rStyle w:val="CommentReference"/>
@@ -952,7 +974,7 @@
           <w:sz w:val="22"/>
           <w:szCs w:val="22"/>
         </w:rPr>
-        <w:commentReference w:id="0"/>
+        <w:commentReference w:id="2"/>
       </w:r>
     </w:p>
     <w:p>
@@ -966,7 +988,7 @@
           <w:bCs/>
         </w:rPr>
       </w:pPr>
-      <w:commentRangeStart w:id="1"/>
+      <w:commentRangeStart w:id="3"/>
       <w:r>
         <w:rPr>
           <w:rFonts w:ascii="Arial" w:hAnsi="Arial" w:cs="Arial"/>
@@ -975,7 +997,7 @@
         </w:rPr>
         <w:t>Significance statement</w:t>
       </w:r>
-      <w:commentRangeEnd w:id="1"/>
+      <w:commentRangeEnd w:id="3"/>
       <w:r>
         <w:rPr>
           <w:rStyle w:val="CommentReference"/>
@@ -983,7 +1005,7 @@
           <w:sz w:val="22"/>
           <w:szCs w:val="22"/>
         </w:rPr>
-        <w:commentReference w:id="1"/>
+        <w:commentReference w:id="3"/>
       </w:r>
     </w:p>
     <w:p>
@@ -1016,7 +1038,7 @@
           <w:bCs/>
         </w:rPr>
       </w:pPr>
-      <w:commentRangeStart w:id="2"/>
+      <w:commentRangeStart w:id="4"/>
       <w:r>
         <w:rPr>
           <w:rFonts w:ascii="Arial" w:hAnsi="Arial" w:cs="Arial"/>
@@ -1026,7 +1048,7 @@
         <w:lastRenderedPageBreak/>
         <w:t>Main text</w:t>
       </w:r>
-      <w:commentRangeEnd w:id="2"/>
+      <w:commentRangeEnd w:id="4"/>
       <w:r>
         <w:rPr>
           <w:rStyle w:val="CommentReference"/>
@@ -1034,7 +1056,7 @@
           <w:sz w:val="22"/>
           <w:szCs w:val="22"/>
         </w:rPr>
-        <w:commentReference w:id="2"/>
+        <w:commentReference w:id="4"/>
       </w:r>
     </w:p>
     <w:p>
@@ -8815,7 +8837,14 @@
         <w:rPr>
           <w:rFonts w:ascii="Arial" w:hAnsi="Arial" w:cs="Arial"/>
         </w:rPr>
-        <w:t xml:space="preserve"> be rapidly re-integrated into the atoll ecosystem, </w:t>
+        <w:t xml:space="preserve"> be rapidly </w:t>
+      </w:r>
+      <w:r>
+        <w:rPr>
+          <w:rFonts w:ascii="Arial" w:hAnsi="Arial" w:cs="Arial"/>
+        </w:rPr>
+        <w:lastRenderedPageBreak/>
+        <w:t xml:space="preserve">re-integrated into the atoll ecosystem, </w:t>
       </w:r>
       <w:r>
         <w:rPr>
@@ -9420,7 +9449,7 @@
           <w:bCs/>
         </w:rPr>
       </w:pPr>
-      <w:commentRangeStart w:id="3"/>
+      <w:commentRangeStart w:id="5"/>
       <w:r>
         <w:rPr>
           <w:rFonts w:ascii="Arial" w:hAnsi="Arial" w:cs="Arial"/>
@@ -9429,7 +9458,7 @@
         </w:rPr>
         <w:t>References</w:t>
       </w:r>
-      <w:commentRangeEnd w:id="3"/>
+      <w:commentRangeEnd w:id="5"/>
       <w:r>
         <w:rPr>
           <w:rStyle w:val="CommentReference"/>
@@ -9437,7 +9466,7 @@
           <w:sz w:val="22"/>
           <w:szCs w:val="22"/>
         </w:rPr>
-        <w:commentReference w:id="3"/>
+        <w:commentReference w:id="5"/>
       </w:r>
     </w:p>
     <w:p>
@@ -9493,7 +9522,7 @@
 
 <file path=word/comments.xml><?xml version="1.0" encoding="utf-8"?>
 <w:comments xmlns:wpc="http://schemas.microsoft.com/office/word/2010/wordprocessingCanvas" xmlns:cx="http://schemas.microsoft.com/office/drawing/2014/chartex" xmlns:cx1="http://schemas.microsoft.com/office/drawing/2015/9/8/chartex" xmlns:cx2="http://schemas.microsoft.com/office/drawing/2015/10/21/chartex" xmlns:cx3="http://schemas.microsoft.com/office/drawing/2016/5/9/chartex" xmlns:cx4="http://schemas.microsoft.com/office/drawing/2016/5/10/chartex" xmlns:cx5="http://schemas.microsoft.com/office/drawing/2016/5/11/chartex" xmlns:cx6="http://schemas.microsoft.com/office/drawing/2016/5/12/chartex" xmlns:cx7="http://schemas.microsoft.com/office/drawing/2016/5/13/chartex" xmlns:cx8="http://schemas.microsoft.com/office/drawing/2016/5/14/chartex" xmlns:mc="http://schemas.openxmlformats.org/markup-compatibility/2006" xmlns:aink="http://schemas.microsoft.com/office/drawing/2016/ink" xmlns:am3d="http://schemas.microsoft.com/office/drawing/2017/model3d" xmlns:o="urn:schemas-microsoft-com:office:office" xmlns:oel="http://schemas.microsoft.com/office/2019/extlst" xmlns:r="http://schemas.openxmlformats.org/officeDocument/2006/relationships" xmlns:m="http://schemas.openxmlformats.org/officeDocument/2006/math" xmlns:v="urn:schemas-microsoft-com:vml" xmlns:wp14="http://schemas.microsoft.com/office/word/2010/wordprocessingDrawing" xmlns:wp="http://schemas.openxmlformats.org/drawingml/2006/wordprocessingDrawing" xmlns:w10="urn:schemas-microsoft-com:office:word" xmlns:w="http://schemas.openxmlformats.org/wordprocessingml/2006/main" xmlns:w14="http://schemas.microsoft.com/office/word/2010/wordml" xmlns:w15="http://schemas.microsoft.com/office/word/2012/wordml" xmlns:w16cex="http://schemas.microsoft.com/office/word/2018/wordml/cex" xmlns:w16cid="http://schemas.microsoft.com/office/word/2016/wordml/cid" xmlns:w16="http://schemas.microsoft.com/office/word/2018/wordml" xmlns:w16sdtdh="http://schemas.microsoft.com/office/word/2020/wordml/sdtdatahash" xmlns:w16se="http://schemas.microsoft.com/office/word/2015/wordml/symex" xmlns:wpg="http://schemas.microsoft.com/office/word/2010/wordprocessingGroup" xmlns:wpi="http://schemas.microsoft.com/office/word/2010/wordprocessingInk" xmlns:wne="http://schemas.microsoft.com/office/word/2006/wordml" xmlns:wps="http://schemas.microsoft.com/office/word/2010/wordprocessingShape" mc:Ignorable="w14 w15 w16se w16cid w16 w16cex w16sdtdh wp14">
-  <w:comment w:id="0" w:author="sebastian steibl" w:date="2023-12-19T16:01:00Z" w:initials="ss">
+  <w:comment w:id="2" w:author="sebastian steibl" w:date="2023-12-19T16:01:00Z" w:initials="ss">
     <w:p>
       <w:pPr>
         <w:pStyle w:val="CommentText"/>
@@ -9509,7 +9538,7 @@
       </w:r>
     </w:p>
   </w:comment>
-  <w:comment w:id="1" w:author="sebastian steibl" w:date="2023-12-19T16:01:00Z" w:initials="ss">
+  <w:comment w:id="3" w:author="sebastian steibl" w:date="2023-12-19T16:01:00Z" w:initials="ss">
     <w:p>
       <w:pPr>
         <w:pStyle w:val="CommentText"/>
@@ -9525,7 +9554,7 @@
       </w:r>
     </w:p>
   </w:comment>
-  <w:comment w:id="2" w:author="sebastian steibl" w:date="2023-12-19T16:19:00Z" w:initials="ss">
+  <w:comment w:id="4" w:author="sebastian steibl" w:date="2023-12-19T16:19:00Z" w:initials="ss">
     <w:p>
       <w:pPr>
         <w:pStyle w:val="CommentText"/>
@@ -9541,7 +9570,7 @@
       </w:r>
     </w:p>
   </w:comment>
-  <w:comment w:id="3" w:author="sebastian steibl" w:date="2023-12-19T16:19:00Z" w:initials="ss">
+  <w:comment w:id="5" w:author="sebastian steibl" w:date="2023-12-19T16:19:00Z" w:initials="ss">
     <w:p>
       <w:pPr>
         <w:pStyle w:val="CommentText"/>
@@ -9736,6 +9765,9 @@
 
 <file path=word/people.xml><?xml version="1.0" encoding="utf-8"?>
 <w15:people xmlns:wpc="http://schemas.microsoft.com/office/word/2010/wordprocessingCanvas" xmlns:cx="http://schemas.microsoft.com/office/drawing/2014/chartex" xmlns:cx1="http://schemas.microsoft.com/office/drawing/2015/9/8/chartex" xmlns:cx2="http://schemas.microsoft.com/office/drawing/2015/10/21/chartex" xmlns:cx3="http://schemas.microsoft.com/office/drawing/2016/5/9/chartex" xmlns:cx4="http://schemas.microsoft.com/office/drawing/2016/5/10/chartex" xmlns:cx5="http://schemas.microsoft.com/office/drawing/2016/5/11/chartex" xmlns:cx6="http://schemas.microsoft.com/office/drawing/2016/5/12/chartex" xmlns:cx7="http://schemas.microsoft.com/office/drawing/2016/5/13/chartex" xmlns:cx8="http://schemas.microsoft.com/office/drawing/2016/5/14/chartex" xmlns:mc="http://schemas.openxmlformats.org/markup-compatibility/2006" xmlns:aink="http://schemas.microsoft.com/office/drawing/2016/ink" xmlns:am3d="http://schemas.microsoft.com/office/drawing/2017/model3d" xmlns:o="urn:schemas-microsoft-com:office:office" xmlns:oel="http://schemas.microsoft.com/office/2019/extlst" xmlns:r="http://schemas.openxmlformats.org/officeDocument/2006/relationships" xmlns:m="http://schemas.openxmlformats.org/officeDocument/2006/math" xmlns:v="urn:schemas-microsoft-com:vml" xmlns:wp14="http://schemas.microsoft.com/office/word/2010/wordprocessingDrawing" xmlns:wp="http://schemas.openxmlformats.org/drawingml/2006/wordprocessingDrawing" xmlns:w10="urn:schemas-microsoft-com:office:word" xmlns:w="http://schemas.openxmlformats.org/wordprocessingml/2006/main" xmlns:w14="http://schemas.microsoft.com/office/word/2010/wordml" xmlns:w15="http://schemas.microsoft.com/office/word/2012/wordml" xmlns:w16cex="http://schemas.microsoft.com/office/word/2018/wordml/cex" xmlns:w16cid="http://schemas.microsoft.com/office/word/2016/wordml/cid" xmlns:w16="http://schemas.microsoft.com/office/word/2018/wordml" xmlns:w16sdtdh="http://schemas.microsoft.com/office/word/2020/wordml/sdtdatahash" xmlns:w16se="http://schemas.microsoft.com/office/word/2015/wordml/symex" xmlns:wpg="http://schemas.microsoft.com/office/word/2010/wordprocessingGroup" xmlns:wpi="http://schemas.microsoft.com/office/word/2010/wordprocessingInk" xmlns:wne="http://schemas.microsoft.com/office/word/2006/wordml" xmlns:wps="http://schemas.microsoft.com/office/word/2010/wordprocessingShape" mc:Ignorable="w14 w15 w16se w16cid w16 w16cex w16sdtdh wp14">
+  <w15:person w15:author="SRF Koordinator">
+    <w15:presenceInfo w15:providerId="AD" w15:userId="S::koordinator@svenskreumatologi.se::2aea14db-1b66-4b24-a79b-553d02f578ba"/>
+  </w15:person>
   <w15:person w15:author="sebastian steibl">
     <w15:presenceInfo w15:providerId="Windows Live" w15:userId="9eeeefec1d7671f9"/>
   </w15:person>
@@ -10320,6 +10352,16 @@
     <w:uiPriority w:val="99"/>
     <w:rsid w:val="0074280A"/>
   </w:style>
+  <w:style w:type="paragraph" w:styleId="Revision">
+    <w:name w:val="Revision"/>
+    <w:hidden/>
+    <w:uiPriority w:val="99"/>
+    <w:semiHidden/>
+    <w:rsid w:val="007C65F8"/>
+    <w:pPr>
+      <w:spacing w:after="0" w:line="240" w:lineRule="auto"/>
+    </w:pPr>
+  </w:style>
 </w:styles>
 </file>
 

</xml_diff>

<commit_message>
Manuscript comments, supplement progress
- added comments to manuscript file
- added qmd file to render MCMC diagnostics tables
- added SVGs for prior predictions for all prior settings of both models
- added SVGs for posterior predictions for all prior settings of presence model
</commit_message>
<xml_diff>
--- a/manuscript/steibl_et_al_global_seabird_model_01.docx
+++ b/manuscript/steibl_et_al_global_seabird_model_01.docx
@@ -459,6 +459,7 @@
           <w:bCs/>
         </w:rPr>
       </w:pPr>
+      <w:proofErr w:type="spellStart"/>
       <w:r>
         <w:rPr>
           <w:rFonts w:ascii="Arial" w:hAnsi="Arial" w:cs="Arial"/>
@@ -467,6 +468,7 @@
         </w:rPr>
         <w:t>ORCiD</w:t>
       </w:r>
+      <w:proofErr w:type="spellEnd"/>
     </w:p>
     <w:p>
       <w:pPr>
@@ -481,7 +483,21 @@
         <w:rPr>
           <w:rFonts w:ascii="Arial" w:hAnsi="Arial" w:cs="Arial"/>
         </w:rPr>
-        <w:t xml:space="preserve">Sebastian Steibl: </w:t>
+        <w:t xml:space="preserve">Sebastian </w:t>
+      </w:r>
+      <w:proofErr w:type="spellStart"/>
+      <w:r>
+        <w:rPr>
+          <w:rFonts w:ascii="Arial" w:hAnsi="Arial" w:cs="Arial"/>
+        </w:rPr>
+        <w:t>Steibl</w:t>
+      </w:r>
+      <w:proofErr w:type="spellEnd"/>
+      <w:r>
+        <w:rPr>
+          <w:rFonts w:ascii="Arial" w:hAnsi="Arial" w:cs="Arial"/>
+        </w:rPr>
+        <w:t xml:space="preserve">: </w:t>
       </w:r>
       <w:hyperlink r:id="rId8" w:history="1">
         <w:r>
@@ -616,7 +632,21 @@
         <w:rPr>
           <w:rFonts w:ascii="Arial" w:hAnsi="Arial" w:cs="Arial"/>
         </w:rPr>
-        <w:t xml:space="preserve">* corresponding author: Sebastian Steibl; </w:t>
+        <w:t xml:space="preserve">* corresponding author: Sebastian </w:t>
+      </w:r>
+      <w:proofErr w:type="spellStart"/>
+      <w:r>
+        <w:rPr>
+          <w:rFonts w:ascii="Arial" w:hAnsi="Arial" w:cs="Arial"/>
+        </w:rPr>
+        <w:t>Steibl</w:t>
+      </w:r>
+      <w:proofErr w:type="spellEnd"/>
+      <w:r>
+        <w:rPr>
+          <w:rFonts w:ascii="Arial" w:hAnsi="Arial" w:cs="Arial"/>
+        </w:rPr>
+        <w:t xml:space="preserve">; </w:t>
       </w:r>
       <w:r>
         <w:rPr>
@@ -697,11 +727,33 @@
           <w:rFonts w:ascii="Arial" w:hAnsi="Arial" w:cs="Arial"/>
         </w:rPr>
       </w:pPr>
-      <w:r>
-        <w:rPr>
-          <w:rFonts w:ascii="Arial" w:hAnsi="Arial" w:cs="Arial"/>
-        </w:rPr>
-        <w:t xml:space="preserve">Se.S. and Si.S. </w:t>
+      <w:proofErr w:type="spellStart"/>
+      <w:r>
+        <w:rPr>
+          <w:rFonts w:ascii="Arial" w:hAnsi="Arial" w:cs="Arial"/>
+        </w:rPr>
+        <w:t>Se.S</w:t>
+      </w:r>
+      <w:proofErr w:type="spellEnd"/>
+      <w:r>
+        <w:rPr>
+          <w:rFonts w:ascii="Arial" w:hAnsi="Arial" w:cs="Arial"/>
+        </w:rPr>
+        <w:t xml:space="preserve">. and </w:t>
+      </w:r>
+      <w:proofErr w:type="spellStart"/>
+      <w:r>
+        <w:rPr>
+          <w:rFonts w:ascii="Arial" w:hAnsi="Arial" w:cs="Arial"/>
+        </w:rPr>
+        <w:t>Si.S</w:t>
+      </w:r>
+      <w:proofErr w:type="spellEnd"/>
+      <w:r>
+        <w:rPr>
+          <w:rFonts w:ascii="Arial" w:hAnsi="Arial" w:cs="Arial"/>
+        </w:rPr>
+        <w:t xml:space="preserve">. </w:t>
       </w:r>
       <w:r>
         <w:rPr>
@@ -743,7 +795,21 @@
         <w:rPr>
           <w:rFonts w:ascii="Arial" w:hAnsi="Arial" w:cs="Arial"/>
         </w:rPr>
-        <w:t xml:space="preserve"> Se.S. c</w:t>
+        <w:t xml:space="preserve"> </w:t>
+      </w:r>
+      <w:proofErr w:type="spellStart"/>
+      <w:r>
+        <w:rPr>
+          <w:rFonts w:ascii="Arial" w:hAnsi="Arial" w:cs="Arial"/>
+        </w:rPr>
+        <w:t>Se.S</w:t>
+      </w:r>
+      <w:proofErr w:type="spellEnd"/>
+      <w:r>
+        <w:rPr>
+          <w:rFonts w:ascii="Arial" w:hAnsi="Arial" w:cs="Arial"/>
+        </w:rPr>
+        <w:t>. c</w:t>
       </w:r>
       <w:r>
         <w:rPr>
@@ -1235,7 +1301,21 @@
         <w:rPr>
           <w:rFonts w:ascii="Arial" w:hAnsi="Arial" w:cs="Arial"/>
         </w:rPr>
-        <w:t>using the 280 Indo-Pacific atolls as nesting ground</w:t>
+        <w:t xml:space="preserve">using the 280 Indo-Pacific atolls as nesting </w:t>
+      </w:r>
+      <w:commentRangeStart w:id="1"/>
+      <w:r>
+        <w:rPr>
+          <w:rFonts w:ascii="Arial" w:hAnsi="Arial" w:cs="Arial"/>
+        </w:rPr>
+        <w:t>ground</w:t>
+      </w:r>
+      <w:commentRangeEnd w:id="1"/>
+      <w:r>
+        <w:rPr>
+          <w:rStyle w:val="CommentReference"/>
+        </w:rPr>
+        <w:commentReference w:id="1"/>
       </w:r>
       <w:r>
         <w:rPr>
@@ -1301,13 +1381,7 @@
         <w:rPr>
           <w:rFonts w:ascii="Arial" w:hAnsi="Arial" w:cs="Arial"/>
         </w:rPr>
-        <w:t xml:space="preserve"> </w:t>
-      </w:r>
-      <w:r>
-        <w:rPr>
-          <w:rFonts w:ascii="Arial" w:hAnsi="Arial" w:cs="Arial"/>
-        </w:rPr>
-        <w:t xml:space="preserve">on average 64 tonnes of </w:t>
+        <w:t xml:space="preserve"> on average 64 tonnes of </w:t>
       </w:r>
       <w:r>
         <w:rPr>
@@ -1469,7 +1543,7 @@
           <w:bCs/>
         </w:rPr>
       </w:pPr>
-      <w:commentRangeStart w:id="1"/>
+      <w:commentRangeStart w:id="2"/>
       <w:r>
         <w:rPr>
           <w:rFonts w:ascii="Arial" w:hAnsi="Arial" w:cs="Arial"/>
@@ -1478,7 +1552,7 @@
         </w:rPr>
         <w:t>Significance statement</w:t>
       </w:r>
-      <w:commentRangeEnd w:id="1"/>
+      <w:commentRangeEnd w:id="2"/>
       <w:r>
         <w:rPr>
           <w:rStyle w:val="CommentReference"/>
@@ -1486,7 +1560,7 @@
           <w:sz w:val="22"/>
           <w:szCs w:val="22"/>
         </w:rPr>
-        <w:commentReference w:id="1"/>
+        <w:commentReference w:id="2"/>
       </w:r>
     </w:p>
     <w:p>
@@ -1781,7 +1855,7 @@
           <w:bCs/>
         </w:rPr>
       </w:pPr>
-      <w:commentRangeStart w:id="2"/>
+      <w:commentRangeStart w:id="3"/>
       <w:r>
         <w:rPr>
           <w:rFonts w:ascii="Arial" w:hAnsi="Arial" w:cs="Arial"/>
@@ -1791,7 +1865,7 @@
         <w:lastRenderedPageBreak/>
         <w:t>Main text</w:t>
       </w:r>
-      <w:commentRangeEnd w:id="2"/>
+      <w:commentRangeEnd w:id="3"/>
       <w:r>
         <w:rPr>
           <w:rStyle w:val="CommentReference"/>
@@ -1799,7 +1873,7 @@
           <w:sz w:val="22"/>
           <w:szCs w:val="22"/>
         </w:rPr>
-        <w:commentReference w:id="2"/>
+        <w:commentReference w:id="3"/>
       </w:r>
     </w:p>
     <w:p>
@@ -2161,12 +2235,21 @@
         </w:rPr>
         <w:t xml:space="preserve">2017; </w:t>
       </w:r>
+      <w:proofErr w:type="spellStart"/>
       <w:r>
         <w:rPr>
           <w:rFonts w:ascii="Arial" w:hAnsi="Arial" w:cs="Arial"/>
           <w:color w:val="2F5496" w:themeColor="accent1" w:themeShade="BF"/>
         </w:rPr>
-        <w:t xml:space="preserve">Masselink </w:t>
+        <w:t>Masselink</w:t>
+      </w:r>
+      <w:proofErr w:type="spellEnd"/>
+      <w:r>
+        <w:rPr>
+          <w:rFonts w:ascii="Arial" w:hAnsi="Arial" w:cs="Arial"/>
+          <w:color w:val="2F5496" w:themeColor="accent1" w:themeShade="BF"/>
+        </w:rPr>
+        <w:t xml:space="preserve"> </w:t>
       </w:r>
       <w:r>
         <w:rPr>
@@ -2291,12 +2374,21 @@
         </w:rPr>
         <w:t>ecosystems beyond the Anthropocene (</w:t>
       </w:r>
+      <w:proofErr w:type="spellStart"/>
       <w:r>
         <w:rPr>
           <w:rFonts w:ascii="Arial" w:hAnsi="Arial" w:cs="Arial"/>
           <w:color w:val="2F5496" w:themeColor="accent1" w:themeShade="BF"/>
         </w:rPr>
-        <w:t xml:space="preserve">Steibl </w:t>
+        <w:t>Steibl</w:t>
+      </w:r>
+      <w:proofErr w:type="spellEnd"/>
+      <w:r>
+        <w:rPr>
+          <w:rFonts w:ascii="Arial" w:hAnsi="Arial" w:cs="Arial"/>
+          <w:color w:val="2F5496" w:themeColor="accent1" w:themeShade="BF"/>
+        </w:rPr>
+        <w:t xml:space="preserve"> </w:t>
       </w:r>
       <w:r>
         <w:rPr>
@@ -2860,7 +2952,23 @@
           <w:rFonts w:ascii="Arial" w:hAnsi="Arial" w:cs="Arial"/>
           <w:color w:val="2F5496" w:themeColor="accent1" w:themeShade="BF"/>
         </w:rPr>
-        <w:t xml:space="preserve">2000; Thaman </w:t>
+        <w:t xml:space="preserve">2000; </w:t>
+      </w:r>
+      <w:proofErr w:type="spellStart"/>
+      <w:r>
+        <w:rPr>
+          <w:rFonts w:ascii="Arial" w:hAnsi="Arial" w:cs="Arial"/>
+          <w:color w:val="2F5496" w:themeColor="accent1" w:themeShade="BF"/>
+        </w:rPr>
+        <w:t>Thaman</w:t>
+      </w:r>
+      <w:proofErr w:type="spellEnd"/>
+      <w:r>
+        <w:rPr>
+          <w:rFonts w:ascii="Arial" w:hAnsi="Arial" w:cs="Arial"/>
+          <w:color w:val="2F5496" w:themeColor="accent1" w:themeShade="BF"/>
+        </w:rPr>
+        <w:t xml:space="preserve"> </w:t>
       </w:r>
       <w:r>
         <w:rPr>
@@ -3331,12 +3439,21 @@
         </w:rPr>
         <w:t>(</w:t>
       </w:r>
+      <w:proofErr w:type="spellStart"/>
       <w:r>
         <w:rPr>
           <w:rFonts w:ascii="Arial" w:hAnsi="Arial" w:cs="Arial"/>
           <w:color w:val="2F5496" w:themeColor="accent1" w:themeShade="BF"/>
         </w:rPr>
-        <w:t xml:space="preserve">Benkwitt </w:t>
+        <w:t>Benkwitt</w:t>
+      </w:r>
+      <w:proofErr w:type="spellEnd"/>
+      <w:r>
+        <w:rPr>
+          <w:rFonts w:ascii="Arial" w:hAnsi="Arial" w:cs="Arial"/>
+          <w:color w:val="2F5496" w:themeColor="accent1" w:themeShade="BF"/>
+        </w:rPr>
+        <w:t xml:space="preserve"> </w:t>
       </w:r>
       <w:r>
         <w:rPr>
@@ -3560,12 +3677,21 @@
         </w:rPr>
         <w:t xml:space="preserve"> (</w:t>
       </w:r>
+      <w:proofErr w:type="spellStart"/>
       <w:r>
         <w:rPr>
           <w:rFonts w:ascii="Arial" w:hAnsi="Arial" w:cs="Arial"/>
           <w:color w:val="2F5496" w:themeColor="accent1" w:themeShade="BF"/>
         </w:rPr>
-        <w:t xml:space="preserve">Berr </w:t>
+        <w:t>Berr</w:t>
+      </w:r>
+      <w:proofErr w:type="spellEnd"/>
+      <w:r>
+        <w:rPr>
+          <w:rFonts w:ascii="Arial" w:hAnsi="Arial" w:cs="Arial"/>
+          <w:color w:val="2F5496" w:themeColor="accent1" w:themeShade="BF"/>
+        </w:rPr>
+        <w:t xml:space="preserve"> </w:t>
       </w:r>
       <w:r>
         <w:rPr>
@@ -3634,13 +3760,33 @@
         <w:rPr>
           <w:rFonts w:ascii="Arial" w:hAnsi="Arial" w:cs="Arial"/>
         </w:rPr>
-        <w:t>help establishing</w:t>
-      </w:r>
-      <w:r>
-        <w:rPr>
-          <w:rFonts w:ascii="Arial" w:hAnsi="Arial" w:cs="Arial"/>
-        </w:rPr>
-        <w:t xml:space="preserve"> a biological conservation case </w:t>
+        <w:t xml:space="preserve">help </w:t>
+      </w:r>
+      <w:commentRangeStart w:id="4"/>
+      <w:r>
+        <w:rPr>
+          <w:rFonts w:ascii="Arial" w:hAnsi="Arial" w:cs="Arial"/>
+        </w:rPr>
+        <w:t>establishing</w:t>
+      </w:r>
+      <w:r>
+        <w:rPr>
+          <w:rFonts w:ascii="Arial" w:hAnsi="Arial" w:cs="Arial"/>
+        </w:rPr>
+        <w:t xml:space="preserve"> </w:t>
+      </w:r>
+      <w:commentRangeEnd w:id="4"/>
+      <w:r>
+        <w:rPr>
+          <w:rStyle w:val="CommentReference"/>
+        </w:rPr>
+        <w:commentReference w:id="4"/>
+      </w:r>
+      <w:r>
+        <w:rPr>
+          <w:rFonts w:ascii="Arial" w:hAnsi="Arial" w:cs="Arial"/>
+        </w:rPr>
+        <w:t xml:space="preserve">a biological conservation case </w:t>
       </w:r>
       <w:r>
         <w:rPr>
@@ -4257,7 +4403,27 @@
         <w:rPr>
           <w:rFonts w:ascii="Arial" w:hAnsi="Arial" w:cs="Arial"/>
         </w:rPr>
-        <w:t>The 280 atolls of the Indo-Pacific are nesting</w:t>
+        <w:t xml:space="preserve">The 280 atolls of the Indo-Pacific </w:t>
+      </w:r>
+      <w:commentRangeStart w:id="5"/>
+      <w:r>
+        <w:rPr>
+          <w:rFonts w:ascii="Arial" w:hAnsi="Arial" w:cs="Arial"/>
+        </w:rPr>
+        <w:t xml:space="preserve">are </w:t>
+      </w:r>
+      <w:commentRangeEnd w:id="5"/>
+      <w:r>
+        <w:rPr>
+          <w:rStyle w:val="CommentReference"/>
+        </w:rPr>
+        <w:commentReference w:id="5"/>
+      </w:r>
+      <w:r>
+        <w:rPr>
+          <w:rFonts w:ascii="Arial" w:hAnsi="Arial" w:cs="Arial"/>
+        </w:rPr>
+        <w:t>nesting</w:t>
       </w:r>
       <w:r>
         <w:rPr>
@@ -4744,7 +4910,35 @@
         <w:rPr>
           <w:rFonts w:ascii="Arial" w:hAnsi="Arial" w:cs="Arial"/>
         </w:rPr>
-        <w:t>on Ducie and Oeno (Pitcairn</w:t>
+        <w:t xml:space="preserve">on </w:t>
+      </w:r>
+      <w:proofErr w:type="spellStart"/>
+      <w:r>
+        <w:rPr>
+          <w:rFonts w:ascii="Arial" w:hAnsi="Arial" w:cs="Arial"/>
+        </w:rPr>
+        <w:t>Ducie</w:t>
+      </w:r>
+      <w:proofErr w:type="spellEnd"/>
+      <w:r>
+        <w:rPr>
+          <w:rFonts w:ascii="Arial" w:hAnsi="Arial" w:cs="Arial"/>
+        </w:rPr>
+        <w:t xml:space="preserve"> and </w:t>
+      </w:r>
+      <w:proofErr w:type="spellStart"/>
+      <w:r>
+        <w:rPr>
+          <w:rFonts w:ascii="Arial" w:hAnsi="Arial" w:cs="Arial"/>
+        </w:rPr>
+        <w:t>Oeno</w:t>
+      </w:r>
+      <w:proofErr w:type="spellEnd"/>
+      <w:r>
+        <w:rPr>
+          <w:rFonts w:ascii="Arial" w:hAnsi="Arial" w:cs="Arial"/>
+        </w:rPr>
+        <w:t xml:space="preserve"> (Pitcairn</w:t>
       </w:r>
       <w:r>
         <w:rPr>
@@ -5445,7 +5639,21 @@
         <w:rPr>
           <w:rFonts w:ascii="Arial" w:hAnsi="Arial" w:cs="Arial"/>
         </w:rPr>
-        <w:t xml:space="preserve">from BirdLife International and </w:t>
+        <w:t xml:space="preserve">from </w:t>
+      </w:r>
+      <w:proofErr w:type="spellStart"/>
+      <w:r>
+        <w:rPr>
+          <w:rFonts w:ascii="Arial" w:hAnsi="Arial" w:cs="Arial"/>
+        </w:rPr>
+        <w:t>BirdLife</w:t>
+      </w:r>
+      <w:proofErr w:type="spellEnd"/>
+      <w:r>
+        <w:rPr>
+          <w:rFonts w:ascii="Arial" w:hAnsi="Arial" w:cs="Arial"/>
+        </w:rPr>
+        <w:t xml:space="preserve"> International and </w:t>
       </w:r>
       <w:r>
         <w:rPr>
@@ -5465,12 +5673,21 @@
         </w:rPr>
         <w:t>(</w:t>
       </w:r>
+      <w:proofErr w:type="spellStart"/>
       <w:r>
         <w:rPr>
           <w:rFonts w:ascii="Arial" w:hAnsi="Arial" w:cs="Arial"/>
           <w:color w:val="2F5496" w:themeColor="accent1" w:themeShade="BF"/>
         </w:rPr>
-        <w:t xml:space="preserve">Billerman </w:t>
+        <w:t>Billerman</w:t>
+      </w:r>
+      <w:proofErr w:type="spellEnd"/>
+      <w:r>
+        <w:rPr>
+          <w:rFonts w:ascii="Arial" w:hAnsi="Arial" w:cs="Arial"/>
+          <w:color w:val="2F5496" w:themeColor="accent1" w:themeShade="BF"/>
+        </w:rPr>
+        <w:t xml:space="preserve"> </w:t>
       </w:r>
       <w:r>
         <w:rPr>
@@ -5689,14 +5906,34 @@
         <w:lastRenderedPageBreak/>
         <w:t>species, the Polynesian storm-petrel (</w:t>
       </w:r>
+      <w:proofErr w:type="spellStart"/>
       <w:r>
         <w:rPr>
           <w:rFonts w:ascii="Arial" w:hAnsi="Arial" w:cs="Arial"/>
           <w:i/>
           <w:iCs/>
         </w:rPr>
-        <w:t>Nesofregetta fuliginosa</w:t>
-      </w:r>
+        <w:t>Nesofregetta</w:t>
+      </w:r>
+      <w:proofErr w:type="spellEnd"/>
+      <w:r>
+        <w:rPr>
+          <w:rFonts w:ascii="Arial" w:hAnsi="Arial" w:cs="Arial"/>
+          <w:i/>
+          <w:iCs/>
+        </w:rPr>
+        <w:t xml:space="preserve"> </w:t>
+      </w:r>
+      <w:proofErr w:type="spellStart"/>
+      <w:r>
+        <w:rPr>
+          <w:rFonts w:ascii="Arial" w:hAnsi="Arial" w:cs="Arial"/>
+          <w:i/>
+          <w:iCs/>
+        </w:rPr>
+        <w:t>fuliginosa</w:t>
+      </w:r>
+      <w:proofErr w:type="spellEnd"/>
       <w:r>
         <w:rPr>
           <w:rFonts w:ascii="Arial" w:hAnsi="Arial" w:cs="Arial"/>
@@ -5733,12 +5970,21 @@
         </w:rPr>
         <w:t xml:space="preserve"> (</w:t>
       </w:r>
+      <w:proofErr w:type="spellStart"/>
       <w:r>
         <w:rPr>
           <w:rFonts w:ascii="Arial" w:hAnsi="Arial" w:cs="Arial"/>
           <w:color w:val="2F5496" w:themeColor="accent1" w:themeShade="BF"/>
         </w:rPr>
-        <w:t>BirdLife International 2018</w:t>
+        <w:t>BirdLife</w:t>
+      </w:r>
+      <w:proofErr w:type="spellEnd"/>
+      <w:r>
+        <w:rPr>
+          <w:rFonts w:ascii="Arial" w:hAnsi="Arial" w:cs="Arial"/>
+          <w:color w:val="2F5496" w:themeColor="accent1" w:themeShade="BF"/>
+        </w:rPr>
+        <w:t xml:space="preserve"> International 2018</w:t>
       </w:r>
       <w:r>
         <w:rPr>
@@ -5867,7 +6113,25 @@
           <w:sz w:val="20"/>
           <w:szCs w:val="20"/>
         </w:rPr>
-        <w:t xml:space="preserve"> based on global population size estimates from BirdLife International and Birds Of the World (</w:t>
+        <w:t xml:space="preserve"> based on global population size estimates from </w:t>
+      </w:r>
+      <w:proofErr w:type="spellStart"/>
+      <w:r>
+        <w:rPr>
+          <w:rFonts w:ascii="Arial" w:hAnsi="Arial" w:cs="Arial"/>
+          <w:sz w:val="20"/>
+          <w:szCs w:val="20"/>
+        </w:rPr>
+        <w:t>BirdLife</w:t>
+      </w:r>
+      <w:proofErr w:type="spellEnd"/>
+      <w:r>
+        <w:rPr>
+          <w:rFonts w:ascii="Arial" w:hAnsi="Arial" w:cs="Arial"/>
+          <w:sz w:val="20"/>
+          <w:szCs w:val="20"/>
+        </w:rPr>
+        <w:t xml:space="preserve"> International and Birds Of the World (</w:t>
       </w:r>
       <w:r>
         <w:rPr>
@@ -6541,26 +6805,36 @@
         </w:rPr>
         <w:t>lbatross (</w:t>
       </w:r>
+      <w:proofErr w:type="spellStart"/>
       <w:r>
         <w:rPr>
           <w:rFonts w:ascii="Arial" w:hAnsi="Arial" w:cs="Arial"/>
           <w:i/>
           <w:iCs/>
         </w:rPr>
-        <w:t xml:space="preserve">Phoebastria </w:t>
-      </w:r>
-      <w:r>
-        <w:rPr>
-          <w:rFonts w:ascii="Arial" w:hAnsi="Arial" w:cs="Arial"/>
-        </w:rPr>
-        <w:t>spp.) and booby (</w:t>
-      </w:r>
+        <w:t>Phoebastria</w:t>
+      </w:r>
+      <w:proofErr w:type="spellEnd"/>
       <w:r>
         <w:rPr>
           <w:rFonts w:ascii="Arial" w:hAnsi="Arial" w:cs="Arial"/>
           <w:i/>
           <w:iCs/>
         </w:rPr>
+        <w:t xml:space="preserve"> </w:t>
+      </w:r>
+      <w:r>
+        <w:rPr>
+          <w:rFonts w:ascii="Arial" w:hAnsi="Arial" w:cs="Arial"/>
+        </w:rPr>
+        <w:t>spp.) and booby (</w:t>
+      </w:r>
+      <w:r>
+        <w:rPr>
+          <w:rFonts w:ascii="Arial" w:hAnsi="Arial" w:cs="Arial"/>
+          <w:i/>
+          <w:iCs/>
+        </w:rPr>
         <w:t xml:space="preserve">Sula </w:t>
       </w:r>
       <w:r>
@@ -6699,13 +6973,33 @@
         <w:rPr>
           <w:rFonts w:ascii="Arial" w:hAnsi="Arial" w:cs="Arial"/>
         </w:rPr>
-        <w:t xml:space="preserve"> was not available in most data sources, we did not further standardise</w:t>
-      </w:r>
-      <w:r>
-        <w:rPr>
-          <w:rFonts w:ascii="Arial" w:hAnsi="Arial" w:cs="Arial"/>
-        </w:rPr>
-        <w:t xml:space="preserve"> nutrient</w:t>
+        <w:t xml:space="preserve"> was not available in most data sources, we did not further </w:t>
+      </w:r>
+      <w:commentRangeStart w:id="6"/>
+      <w:r>
+        <w:rPr>
+          <w:rFonts w:ascii="Arial" w:hAnsi="Arial" w:cs="Arial"/>
+        </w:rPr>
+        <w:t>standardise</w:t>
+      </w:r>
+      <w:r>
+        <w:rPr>
+          <w:rFonts w:ascii="Arial" w:hAnsi="Arial" w:cs="Arial"/>
+        </w:rPr>
+        <w:t xml:space="preserve"> </w:t>
+      </w:r>
+      <w:commentRangeEnd w:id="6"/>
+      <w:r>
+        <w:rPr>
+          <w:rStyle w:val="CommentReference"/>
+        </w:rPr>
+        <w:commentReference w:id="6"/>
+      </w:r>
+      <w:r>
+        <w:rPr>
+          <w:rFonts w:ascii="Arial" w:hAnsi="Arial" w:cs="Arial"/>
+        </w:rPr>
+        <w:t>nutrient</w:t>
       </w:r>
       <w:r>
         <w:rPr>
@@ -6839,13 +7133,7 @@
         <w:rPr>
           <w:rFonts w:ascii="Arial" w:hAnsi="Arial" w:cs="Arial"/>
         </w:rPr>
-        <w:t xml:space="preserve"> one order of magnitude (</w:t>
-      </w:r>
-      <w:r>
-        <w:rPr>
-          <w:rFonts w:ascii="Arial" w:hAnsi="Arial" w:cs="Arial"/>
-        </w:rPr>
-        <w:t>slope</w:t>
+        <w:t xml:space="preserve"> one order of magnitude (slope</w:t>
       </w:r>
       <w:r>
         <w:rPr>
@@ -6857,19 +7145,7 @@
         <w:rPr>
           <w:rFonts w:ascii="Arial" w:hAnsi="Arial" w:cs="Arial"/>
         </w:rPr>
-        <w:t>: 0.</w:t>
-      </w:r>
-      <w:r>
-        <w:rPr>
-          <w:rFonts w:ascii="Arial" w:hAnsi="Arial" w:cs="Arial"/>
-        </w:rPr>
-        <w:t>799</w:t>
-      </w:r>
-      <w:r>
-        <w:rPr>
-          <w:rFonts w:ascii="Arial" w:hAnsi="Arial" w:cs="Arial"/>
-        </w:rPr>
-        <w:t xml:space="preserve">, </w:t>
+        <w:t xml:space="preserve">: 0.799, </w:t>
       </w:r>
       <w:r>
         <w:rPr>
@@ -6897,13 +7173,7 @@
         <w:rPr>
           <w:rFonts w:ascii="Arial" w:hAnsi="Arial" w:cs="Arial"/>
         </w:rPr>
-        <w:t>&lt; 0.001</w:t>
-      </w:r>
-      <w:r>
-        <w:rPr>
-          <w:rFonts w:ascii="Arial" w:hAnsi="Arial" w:cs="Arial"/>
-        </w:rPr>
-        <w:t>)</w:t>
+        <w:t>&lt; 0.001)</w:t>
       </w:r>
       <w:r>
         <w:rPr>
@@ -7463,12 +7733,21 @@
         </w:rPr>
         <w:t xml:space="preserve"> (</w:t>
       </w:r>
+      <w:proofErr w:type="spellStart"/>
       <w:r>
         <w:rPr>
           <w:rFonts w:ascii="Arial" w:hAnsi="Arial" w:cs="Arial"/>
           <w:color w:val="2F5496" w:themeColor="accent1" w:themeShade="BF"/>
         </w:rPr>
-        <w:t xml:space="preserve">Thaxter </w:t>
+        <w:t>Thaxter</w:t>
+      </w:r>
+      <w:proofErr w:type="spellEnd"/>
+      <w:r>
+        <w:rPr>
+          <w:rFonts w:ascii="Arial" w:hAnsi="Arial" w:cs="Arial"/>
+          <w:color w:val="2F5496" w:themeColor="accent1" w:themeShade="BF"/>
+        </w:rPr>
+        <w:t xml:space="preserve"> </w:t>
       </w:r>
       <w:r>
         <w:rPr>
@@ -7546,39 +7825,59 @@
         </w:rPr>
         <w:t xml:space="preserve"> (Little terns </w:t>
       </w:r>
+      <w:proofErr w:type="spellStart"/>
       <w:r>
         <w:rPr>
           <w:rFonts w:ascii="Arial" w:hAnsi="Arial" w:cs="Arial"/>
           <w:i/>
           <w:iCs/>
         </w:rPr>
-        <w:t xml:space="preserve">Sternula </w:t>
-      </w:r>
-      <w:r>
-        <w:rPr>
-          <w:rFonts w:ascii="Arial" w:hAnsi="Arial" w:cs="Arial"/>
-        </w:rPr>
-        <w:t>spp.)</w:t>
-      </w:r>
-      <w:r>
-        <w:rPr>
-          <w:rFonts w:ascii="Arial" w:hAnsi="Arial" w:cs="Arial"/>
-        </w:rPr>
-        <w:t xml:space="preserve"> </w:t>
-      </w:r>
-      <w:r>
-        <w:rPr>
-          <w:rFonts w:ascii="Arial" w:hAnsi="Arial" w:cs="Arial"/>
-        </w:rPr>
-        <w:t xml:space="preserve">or as far as 1500 km (Albatross </w:t>
-      </w:r>
+        <w:t>Sternula</w:t>
+      </w:r>
+      <w:proofErr w:type="spellEnd"/>
       <w:r>
         <w:rPr>
           <w:rFonts w:ascii="Arial" w:hAnsi="Arial" w:cs="Arial"/>
           <w:i/>
           <w:iCs/>
         </w:rPr>
-        <w:t xml:space="preserve">Phoebastria </w:t>
+        <w:t xml:space="preserve"> </w:t>
+      </w:r>
+      <w:r>
+        <w:rPr>
+          <w:rFonts w:ascii="Arial" w:hAnsi="Arial" w:cs="Arial"/>
+        </w:rPr>
+        <w:t>spp.)</w:t>
+      </w:r>
+      <w:r>
+        <w:rPr>
+          <w:rFonts w:ascii="Arial" w:hAnsi="Arial" w:cs="Arial"/>
+        </w:rPr>
+        <w:t xml:space="preserve"> </w:t>
+      </w:r>
+      <w:r>
+        <w:rPr>
+          <w:rFonts w:ascii="Arial" w:hAnsi="Arial" w:cs="Arial"/>
+        </w:rPr>
+        <w:t xml:space="preserve">or as far as 1500 km (Albatross </w:t>
+      </w:r>
+      <w:proofErr w:type="spellStart"/>
+      <w:r>
+        <w:rPr>
+          <w:rFonts w:ascii="Arial" w:hAnsi="Arial" w:cs="Arial"/>
+          <w:i/>
+          <w:iCs/>
+        </w:rPr>
+        <w:t>Phoebastria</w:t>
+      </w:r>
+      <w:proofErr w:type="spellEnd"/>
+      <w:r>
+        <w:rPr>
+          <w:rFonts w:ascii="Arial" w:hAnsi="Arial" w:cs="Arial"/>
+          <w:i/>
+          <w:iCs/>
+        </w:rPr>
+        <w:t xml:space="preserve"> </w:t>
       </w:r>
       <w:r>
         <w:rPr>
@@ -7770,8 +8069,30 @@
         <w:rPr>
           <w:rFonts w:ascii="Arial" w:hAnsi="Arial" w:cs="Arial"/>
         </w:rPr>
-        <w:t xml:space="preserve"> Ducie, Midway, Oeno</w:t>
-      </w:r>
+        <w:t xml:space="preserve"> </w:t>
+      </w:r>
+      <w:proofErr w:type="spellStart"/>
+      <w:r>
+        <w:rPr>
+          <w:rFonts w:ascii="Arial" w:hAnsi="Arial" w:cs="Arial"/>
+        </w:rPr>
+        <w:t>Ducie</w:t>
+      </w:r>
+      <w:proofErr w:type="spellEnd"/>
+      <w:r>
+        <w:rPr>
+          <w:rFonts w:ascii="Arial" w:hAnsi="Arial" w:cs="Arial"/>
+        </w:rPr>
+        <w:t xml:space="preserve">, Midway, </w:t>
+      </w:r>
+      <w:proofErr w:type="spellStart"/>
+      <w:r>
+        <w:rPr>
+          <w:rFonts w:ascii="Arial" w:hAnsi="Arial" w:cs="Arial"/>
+        </w:rPr>
+        <w:t>Oeno</w:t>
+      </w:r>
+      <w:proofErr w:type="spellEnd"/>
       <w:r>
         <w:rPr>
           <w:rFonts w:ascii="Arial" w:hAnsi="Arial" w:cs="Arial"/>
@@ -8501,7 +8822,21 @@
         <w:rPr>
           <w:rFonts w:ascii="Arial" w:hAnsi="Arial" w:cs="Arial"/>
         </w:rPr>
-        <w:t xml:space="preserve">are sites of extraordinarily nutrient </w:t>
+        <w:t>are sites of extraordinar</w:t>
+      </w:r>
+      <w:del w:id="7" w:author="SRF Koordinator" w:date="2024-01-01T10:51:00Z">
+        <w:r>
+          <w:rPr>
+            <w:rFonts w:ascii="Arial" w:hAnsi="Arial" w:cs="Arial"/>
+          </w:rPr>
+          <w:delText>il</w:delText>
+        </w:r>
+      </w:del>
+      <w:r>
+        <w:rPr>
+          <w:rFonts w:ascii="Arial" w:hAnsi="Arial" w:cs="Arial"/>
+        </w:rPr>
+        <w:t xml:space="preserve">y nutrient </w:t>
       </w:r>
       <w:r>
         <w:rPr>
@@ -8519,8 +8854,36 @@
         <w:rPr>
           <w:rFonts w:ascii="Arial" w:hAnsi="Arial" w:cs="Arial"/>
         </w:rPr>
-        <w:t xml:space="preserve"> on these remote landforms has likely </w:t>
-      </w:r>
+        <w:t xml:space="preserve"> on these remote landforms </w:t>
+      </w:r>
+      <w:ins w:id="8" w:author="SRF Koordinator" w:date="2024-01-01T10:52:00Z">
+        <w:r>
+          <w:rPr>
+            <w:rFonts w:ascii="Arial" w:hAnsi="Arial" w:cs="Arial"/>
+          </w:rPr>
+          <w:t>likely</w:t>
+        </w:r>
+        <w:r>
+          <w:rPr>
+            <w:rFonts w:ascii="Arial" w:hAnsi="Arial" w:cs="Arial"/>
+          </w:rPr>
+          <w:t xml:space="preserve"> </w:t>
+        </w:r>
+      </w:ins>
+      <w:r>
+        <w:rPr>
+          <w:rFonts w:ascii="Arial" w:hAnsi="Arial" w:cs="Arial"/>
+        </w:rPr>
+        <w:t xml:space="preserve">has </w:t>
+      </w:r>
+      <w:del w:id="9" w:author="SRF Koordinator" w:date="2024-01-01T10:52:00Z">
+        <w:r>
+          <w:rPr>
+            <w:rFonts w:ascii="Arial" w:hAnsi="Arial" w:cs="Arial"/>
+          </w:rPr>
+          <w:delText xml:space="preserve">likely </w:delText>
+        </w:r>
+      </w:del>
       <w:r>
         <w:rPr>
           <w:rFonts w:ascii="Arial" w:hAnsi="Arial" w:cs="Arial"/>
@@ -8575,8 +8938,17 @@
           <w:rFonts w:ascii="Arial" w:hAnsi="Arial" w:cs="Arial"/>
           <w:color w:val="2F5496" w:themeColor="accent1" w:themeShade="BF"/>
         </w:rPr>
-        <w:t>ña-Lastra</w:t>
-      </w:r>
+        <w:t>ña-</w:t>
+      </w:r>
+      <w:proofErr w:type="spellStart"/>
+      <w:r>
+        <w:rPr>
+          <w:rFonts w:ascii="Arial" w:hAnsi="Arial" w:cs="Arial"/>
+          <w:color w:val="2F5496" w:themeColor="accent1" w:themeShade="BF"/>
+        </w:rPr>
+        <w:t>Lastra</w:t>
+      </w:r>
+      <w:proofErr w:type="spellEnd"/>
       <w:r>
         <w:rPr>
           <w:rFonts w:ascii="Arial" w:hAnsi="Arial" w:cs="Arial"/>
@@ -8624,12 +8996,21 @@
         </w:rPr>
         <w:t>, global seabird distribution and conservation priorities have been assessed repeatedly (</w:t>
       </w:r>
+      <w:proofErr w:type="spellStart"/>
       <w:r>
         <w:rPr>
           <w:rFonts w:ascii="Arial" w:hAnsi="Arial" w:cs="Arial"/>
           <w:color w:val="2F5496" w:themeColor="accent1" w:themeShade="BF"/>
         </w:rPr>
-        <w:t xml:space="preserve">Chown </w:t>
+        <w:t>Chown</w:t>
+      </w:r>
+      <w:proofErr w:type="spellEnd"/>
+      <w:r>
+        <w:rPr>
+          <w:rFonts w:ascii="Arial" w:hAnsi="Arial" w:cs="Arial"/>
+          <w:color w:val="2F5496" w:themeColor="accent1" w:themeShade="BF"/>
+        </w:rPr>
+        <w:t xml:space="preserve"> </w:t>
       </w:r>
       <w:r>
         <w:rPr>
@@ -8647,12 +9028,21 @@
         </w:rPr>
         <w:t xml:space="preserve">1998; </w:t>
       </w:r>
+      <w:proofErr w:type="spellStart"/>
       <w:r>
         <w:rPr>
           <w:rFonts w:ascii="Arial" w:hAnsi="Arial" w:cs="Arial"/>
           <w:color w:val="2F5496" w:themeColor="accent1" w:themeShade="BF"/>
         </w:rPr>
-        <w:t xml:space="preserve">Paleczny </w:t>
+        <w:t>Paleczny</w:t>
+      </w:r>
+      <w:proofErr w:type="spellEnd"/>
+      <w:r>
+        <w:rPr>
+          <w:rFonts w:ascii="Arial" w:hAnsi="Arial" w:cs="Arial"/>
+          <w:color w:val="2F5496" w:themeColor="accent1" w:themeShade="BF"/>
+        </w:rPr>
+        <w:t xml:space="preserve"> </w:t>
       </w:r>
       <w:r>
         <w:rPr>
@@ -9368,12 +9758,20 @@
         </w:rPr>
         <w:t xml:space="preserve">thus </w:t>
       </w:r>
+      <w:commentRangeStart w:id="10"/>
       <w:r>
         <w:rPr>
           <w:rFonts w:ascii="Arial" w:hAnsi="Arial" w:cs="Arial"/>
         </w:rPr>
         <w:t xml:space="preserve">actually </w:t>
       </w:r>
+      <w:commentRangeEnd w:id="10"/>
+      <w:r>
+        <w:rPr>
+          <w:rStyle w:val="CommentReference"/>
+        </w:rPr>
+        <w:commentReference w:id="10"/>
+      </w:r>
       <w:r>
         <w:rPr>
           <w:rFonts w:ascii="Arial" w:hAnsi="Arial" w:cs="Arial"/>
@@ -9416,48 +9814,70 @@
         </w:rPr>
         <w:t>the White tern (</w:t>
       </w:r>
+      <w:proofErr w:type="spellStart"/>
       <w:r>
         <w:rPr>
           <w:rFonts w:ascii="Arial" w:hAnsi="Arial" w:cs="Arial"/>
           <w:i/>
           <w:iCs/>
         </w:rPr>
-        <w:t>Gygis alba</w:t>
-      </w:r>
-      <w:r>
-        <w:rPr>
-          <w:rFonts w:ascii="Arial" w:hAnsi="Arial" w:cs="Arial"/>
-        </w:rPr>
-        <w:t xml:space="preserve">) or </w:t>
-      </w:r>
-      <w:r>
-        <w:rPr>
-          <w:rFonts w:ascii="Arial" w:hAnsi="Arial" w:cs="Arial"/>
-        </w:rPr>
-        <w:t>Black</w:t>
-      </w:r>
-      <w:r>
-        <w:rPr>
-          <w:rFonts w:ascii="Arial" w:hAnsi="Arial" w:cs="Arial"/>
-        </w:rPr>
-        <w:t xml:space="preserve"> Noddy (</w:t>
-      </w:r>
+        <w:t>Gygis</w:t>
+      </w:r>
+      <w:proofErr w:type="spellEnd"/>
       <w:r>
         <w:rPr>
           <w:rFonts w:ascii="Arial" w:hAnsi="Arial" w:cs="Arial"/>
           <w:i/>
           <w:iCs/>
         </w:rPr>
-        <w:t xml:space="preserve">Anous </w:t>
-      </w:r>
+        <w:t xml:space="preserve"> alba</w:t>
+      </w:r>
+      <w:r>
+        <w:rPr>
+          <w:rFonts w:ascii="Arial" w:hAnsi="Arial" w:cs="Arial"/>
+        </w:rPr>
+        <w:t xml:space="preserve">) or </w:t>
+      </w:r>
+      <w:r>
+        <w:rPr>
+          <w:rFonts w:ascii="Arial" w:hAnsi="Arial" w:cs="Arial"/>
+        </w:rPr>
+        <w:t>Black</w:t>
+      </w:r>
+      <w:r>
+        <w:rPr>
+          <w:rFonts w:ascii="Arial" w:hAnsi="Arial" w:cs="Arial"/>
+        </w:rPr>
+        <w:t xml:space="preserve"> Noddy (</w:t>
+      </w:r>
+      <w:proofErr w:type="spellStart"/>
       <w:r>
         <w:rPr>
           <w:rFonts w:ascii="Arial" w:hAnsi="Arial" w:cs="Arial"/>
           <w:i/>
           <w:iCs/>
         </w:rPr>
+        <w:t>Anous</w:t>
+      </w:r>
+      <w:proofErr w:type="spellEnd"/>
+      <w:r>
+        <w:rPr>
+          <w:rFonts w:ascii="Arial" w:hAnsi="Arial" w:cs="Arial"/>
+          <w:i/>
+          <w:iCs/>
+        </w:rPr>
+        <w:t xml:space="preserve"> </w:t>
+      </w:r>
+      <w:proofErr w:type="spellStart"/>
+      <w:r>
+        <w:rPr>
+          <w:rFonts w:ascii="Arial" w:hAnsi="Arial" w:cs="Arial"/>
+          <w:i/>
+          <w:iCs/>
+        </w:rPr>
         <w:t>minutus</w:t>
       </w:r>
+      <w:proofErr w:type="spellEnd"/>
       <w:r>
         <w:rPr>
           <w:rFonts w:ascii="Arial" w:hAnsi="Arial" w:cs="Arial"/>
@@ -9534,7 +9954,27 @@
         <w:rPr>
           <w:rFonts w:ascii="Arial" w:hAnsi="Arial" w:cs="Arial"/>
         </w:rPr>
-        <w:t>, meaning that an increasing undermining of atoll islands</w:t>
+        <w:t xml:space="preserve">, meaning that an </w:t>
+      </w:r>
+      <w:commentRangeStart w:id="11"/>
+      <w:r>
+        <w:rPr>
+          <w:rFonts w:ascii="Arial" w:hAnsi="Arial" w:cs="Arial"/>
+        </w:rPr>
+        <w:t>increasing undermining</w:t>
+      </w:r>
+      <w:commentRangeEnd w:id="11"/>
+      <w:r>
+        <w:rPr>
+          <w:rStyle w:val="CommentReference"/>
+        </w:rPr>
+        <w:commentReference w:id="11"/>
+      </w:r>
+      <w:r>
+        <w:rPr>
+          <w:rFonts w:ascii="Arial" w:hAnsi="Arial" w:cs="Arial"/>
+        </w:rPr>
+        <w:t xml:space="preserve"> of atoll islands</w:t>
       </w:r>
       <w:r>
         <w:rPr>
@@ -9671,6 +10111,7 @@
         </w:rPr>
         <w:t xml:space="preserve">isolation, or low habitat complexity, render them ideal sites </w:t>
       </w:r>
+      <w:commentRangeStart w:id="12"/>
       <w:r>
         <w:rPr>
           <w:rFonts w:ascii="Arial" w:hAnsi="Arial" w:cs="Arial"/>
@@ -9681,7 +10122,20 @@
         <w:rPr>
           <w:rFonts w:ascii="Arial" w:hAnsi="Arial" w:cs="Arial"/>
         </w:rPr>
-        <w:t xml:space="preserve"> ecological restoration</w:t>
+        <w:t xml:space="preserve"> ecological </w:t>
+      </w:r>
+      <w:commentRangeEnd w:id="12"/>
+      <w:r>
+        <w:rPr>
+          <w:rStyle w:val="CommentReference"/>
+        </w:rPr>
+        <w:commentReference w:id="12"/>
+      </w:r>
+      <w:r>
+        <w:rPr>
+          <w:rFonts w:ascii="Arial" w:hAnsi="Arial" w:cs="Arial"/>
+        </w:rPr>
+        <w:t>restoration</w:t>
       </w:r>
       <w:r>
         <w:rPr>
@@ -9743,12 +10197,21 @@
         </w:rPr>
         <w:t xml:space="preserve"> (</w:t>
       </w:r>
+      <w:proofErr w:type="spellStart"/>
       <w:r>
         <w:rPr>
           <w:rFonts w:ascii="Arial" w:hAnsi="Arial" w:cs="Arial"/>
           <w:color w:val="2F5496" w:themeColor="accent1" w:themeShade="BF"/>
         </w:rPr>
-        <w:t xml:space="preserve">Carr </w:t>
+        <w:t>Carr</w:t>
+      </w:r>
+      <w:proofErr w:type="spellEnd"/>
+      <w:r>
+        <w:rPr>
+          <w:rFonts w:ascii="Arial" w:hAnsi="Arial" w:cs="Arial"/>
+          <w:color w:val="2F5496" w:themeColor="accent1" w:themeShade="BF"/>
+        </w:rPr>
+        <w:t xml:space="preserve"> </w:t>
       </w:r>
       <w:r>
         <w:rPr>
@@ -9916,12 +10379,21 @@
         </w:rPr>
         <w:t xml:space="preserve"> significant number of the world’s seabirds (</w:t>
       </w:r>
+      <w:proofErr w:type="spellStart"/>
       <w:r>
         <w:rPr>
           <w:rFonts w:ascii="Arial" w:hAnsi="Arial" w:cs="Arial"/>
           <w:color w:val="2F5496" w:themeColor="accent1" w:themeShade="BF"/>
         </w:rPr>
-        <w:t xml:space="preserve">Steibl </w:t>
+        <w:t>Steibl</w:t>
+      </w:r>
+      <w:proofErr w:type="spellEnd"/>
+      <w:r>
+        <w:rPr>
+          <w:rFonts w:ascii="Arial" w:hAnsi="Arial" w:cs="Arial"/>
+          <w:color w:val="2F5496" w:themeColor="accent1" w:themeShade="BF"/>
+        </w:rPr>
+        <w:t xml:space="preserve"> </w:t>
       </w:r>
       <w:r>
         <w:rPr>
@@ -10004,12 +10476,21 @@
         </w:rPr>
         <w:t xml:space="preserve"> (</w:t>
       </w:r>
+      <w:proofErr w:type="spellStart"/>
       <w:r>
         <w:rPr>
           <w:rFonts w:ascii="Arial" w:hAnsi="Arial" w:cs="Arial"/>
           <w:color w:val="2F5496" w:themeColor="accent1" w:themeShade="BF"/>
         </w:rPr>
-        <w:t xml:space="preserve">Sandin </w:t>
+        <w:t>Sandin</w:t>
+      </w:r>
+      <w:proofErr w:type="spellEnd"/>
+      <w:r>
+        <w:rPr>
+          <w:rFonts w:ascii="Arial" w:hAnsi="Arial" w:cs="Arial"/>
+          <w:color w:val="2F5496" w:themeColor="accent1" w:themeShade="BF"/>
+        </w:rPr>
+        <w:t xml:space="preserve"> </w:t>
       </w:r>
       <w:r>
         <w:rPr>
@@ -10595,6 +11076,7 @@
         </w:rPr>
         <w:t xml:space="preserve"> </w:t>
       </w:r>
+      <w:proofErr w:type="spellStart"/>
       <w:r>
         <w:rPr>
           <w:rFonts w:ascii="Arial" w:hAnsi="Arial" w:cs="Arial"/>
@@ -10607,7 +11089,15 @@
           <w:rFonts w:ascii="Arial" w:hAnsi="Arial" w:cs="Arial"/>
           <w:color w:val="2F5496" w:themeColor="accent1" w:themeShade="BF"/>
         </w:rPr>
-        <w:t xml:space="preserve">ot </w:t>
+        <w:t>ot</w:t>
+      </w:r>
+      <w:proofErr w:type="spellEnd"/>
+      <w:r>
+        <w:rPr>
+          <w:rFonts w:ascii="Arial" w:hAnsi="Arial" w:cs="Arial"/>
+          <w:color w:val="2F5496" w:themeColor="accent1" w:themeShade="BF"/>
+        </w:rPr>
+        <w:t xml:space="preserve"> </w:t>
       </w:r>
       <w:r>
         <w:rPr>
@@ -10756,12 +11246,21 @@
         </w:rPr>
         <w:t xml:space="preserve"> (</w:t>
       </w:r>
+      <w:proofErr w:type="spellStart"/>
       <w:r>
         <w:rPr>
           <w:rFonts w:ascii="Arial" w:hAnsi="Arial" w:cs="Arial"/>
           <w:color w:val="2F5496" w:themeColor="accent1" w:themeShade="BF"/>
         </w:rPr>
-        <w:t xml:space="preserve">Carr </w:t>
+        <w:t>Carr</w:t>
+      </w:r>
+      <w:proofErr w:type="spellEnd"/>
+      <w:r>
+        <w:rPr>
+          <w:rFonts w:ascii="Arial" w:hAnsi="Arial" w:cs="Arial"/>
+          <w:color w:val="2F5496" w:themeColor="accent1" w:themeShade="BF"/>
+        </w:rPr>
+        <w:t xml:space="preserve"> </w:t>
       </w:r>
       <w:r>
         <w:rPr>
@@ -10815,12 +11314,21 @@
         </w:rPr>
         <w:t xml:space="preserve"> restoring the integrity of atoll ecosystems themselves, offering a nature-based opportunity for resilience building against future climate change (</w:t>
       </w:r>
+      <w:proofErr w:type="spellStart"/>
       <w:r>
         <w:rPr>
           <w:rFonts w:ascii="Arial" w:hAnsi="Arial" w:cs="Arial"/>
           <w:color w:val="2F5496" w:themeColor="accent1" w:themeShade="BF"/>
         </w:rPr>
-        <w:t xml:space="preserve">Benkwitt </w:t>
+        <w:t>Benkwitt</w:t>
+      </w:r>
+      <w:proofErr w:type="spellEnd"/>
+      <w:r>
+        <w:rPr>
+          <w:rFonts w:ascii="Arial" w:hAnsi="Arial" w:cs="Arial"/>
+          <w:color w:val="2F5496" w:themeColor="accent1" w:themeShade="BF"/>
+        </w:rPr>
+        <w:t xml:space="preserve"> </w:t>
       </w:r>
       <w:r>
         <w:rPr>
@@ -10836,7 +11344,23 @@
           <w:rFonts w:ascii="Arial" w:hAnsi="Arial" w:cs="Arial"/>
           <w:color w:val="2F5496" w:themeColor="accent1" w:themeShade="BF"/>
         </w:rPr>
-        <w:t xml:space="preserve">2023; Steibl </w:t>
+        <w:t xml:space="preserve">2023; </w:t>
+      </w:r>
+      <w:proofErr w:type="spellStart"/>
+      <w:r>
+        <w:rPr>
+          <w:rFonts w:ascii="Arial" w:hAnsi="Arial" w:cs="Arial"/>
+          <w:color w:val="2F5496" w:themeColor="accent1" w:themeShade="BF"/>
+        </w:rPr>
+        <w:t>Steibl</w:t>
+      </w:r>
+      <w:proofErr w:type="spellEnd"/>
+      <w:r>
+        <w:rPr>
+          <w:rFonts w:ascii="Arial" w:hAnsi="Arial" w:cs="Arial"/>
+          <w:color w:val="2F5496" w:themeColor="accent1" w:themeShade="BF"/>
+        </w:rPr>
+        <w:t xml:space="preserve"> </w:t>
       </w:r>
       <w:r>
         <w:rPr>
@@ -10938,11 +11462,47 @@
         </w:rPr>
         <w:t xml:space="preserve">f seabird colonies on an atoll-level. For a list of references </w:t>
       </w:r>
-      <w:r>
-        <w:rPr>
-          <w:rFonts w:ascii="Arial" w:hAnsi="Arial" w:cs="Arial"/>
-        </w:rPr>
-        <w:t xml:space="preserve">see supplementary file S1. Only seabird censuses were included were authors </w:t>
+      <w:ins w:id="13" w:author="SRF Koordinator" w:date="2024-01-01T08:43:00Z">
+        <w:r>
+          <w:rPr>
+            <w:rFonts w:ascii="Arial" w:hAnsi="Arial" w:cs="Arial"/>
+          </w:rPr>
+          <w:t>(</w:t>
+        </w:r>
+      </w:ins>
+      <w:r>
+        <w:rPr>
+          <w:rFonts w:ascii="Arial" w:hAnsi="Arial" w:cs="Arial"/>
+        </w:rPr>
+        <w:t>see supplementary file S1</w:t>
+      </w:r>
+      <w:ins w:id="14" w:author="SRF Koordinator" w:date="2024-01-01T08:43:00Z">
+        <w:r>
+          <w:rPr>
+            <w:rFonts w:ascii="Arial" w:hAnsi="Arial" w:cs="Arial"/>
+          </w:rPr>
+          <w:t>)</w:t>
+        </w:r>
+      </w:ins>
+      <w:r>
+        <w:rPr>
+          <w:rFonts w:ascii="Arial" w:hAnsi="Arial" w:cs="Arial"/>
+        </w:rPr>
+        <w:t>. Only seabird censuses were included w</w:t>
+      </w:r>
+      <w:ins w:id="15" w:author="SRF Koordinator" w:date="2024-01-01T08:43:00Z">
+        <w:r>
+          <w:rPr>
+            <w:rFonts w:ascii="Arial" w:hAnsi="Arial" w:cs="Arial"/>
+          </w:rPr>
+          <w:t>h</w:t>
+        </w:r>
+      </w:ins>
+      <w:r>
+        <w:rPr>
+          <w:rFonts w:ascii="Arial" w:hAnsi="Arial" w:cs="Arial"/>
+        </w:rPr>
+        <w:t xml:space="preserve">ere authors </w:t>
       </w:r>
       <w:r>
         <w:rPr>
@@ -10994,6 +11554,7 @@
         </w:rPr>
         <w:t xml:space="preserve"> that fall within the boundaries of the Indo-Pacific basin (</w:t>
       </w:r>
+      <w:proofErr w:type="spellStart"/>
       <w:r>
         <w:rPr>
           <w:rFonts w:ascii="Arial" w:hAnsi="Arial" w:cs="Arial"/>
@@ -11002,6 +11563,7 @@
         </w:rPr>
         <w:t>sensu</w:t>
       </w:r>
+      <w:proofErr w:type="spellEnd"/>
       <w:r>
         <w:rPr>
           <w:rFonts w:ascii="Arial" w:hAnsi="Arial" w:cs="Arial"/>
@@ -11193,6 +11755,7 @@
         </w:rPr>
         <w:t xml:space="preserve"> </w:t>
       </w:r>
+      <w:commentRangeStart w:id="16"/>
       <w:r>
         <w:rPr>
           <w:rFonts w:ascii="Arial" w:hAnsi="Arial" w:cs="Arial"/>
@@ -11205,6 +11768,13 @@
         </w:rPr>
         <w:t xml:space="preserve">parameters </w:t>
       </w:r>
+      <w:commentRangeEnd w:id="16"/>
+      <w:r>
+        <w:rPr>
+          <w:rStyle w:val="CommentReference"/>
+        </w:rPr>
+        <w:commentReference w:id="16"/>
+      </w:r>
       <w:r>
         <w:rPr>
           <w:rFonts w:ascii="Arial" w:hAnsi="Arial" w:cs="Arial"/>
@@ -11253,19 +11823,37 @@
         </w:rPr>
         <w:t>seabird colonies (</w:t>
       </w:r>
+      <w:proofErr w:type="spellStart"/>
       <w:r>
         <w:rPr>
           <w:rFonts w:ascii="Arial" w:hAnsi="Arial" w:cs="Arial"/>
           <w:color w:val="2F5496" w:themeColor="accent1" w:themeShade="BF"/>
         </w:rPr>
-        <w:t xml:space="preserve">Amerson 1969; </w:t>
-      </w:r>
+        <w:t>Amerson</w:t>
+      </w:r>
+      <w:proofErr w:type="spellEnd"/>
       <w:r>
         <w:rPr>
           <w:rFonts w:ascii="Arial" w:hAnsi="Arial" w:cs="Arial"/>
           <w:color w:val="2F5496" w:themeColor="accent1" w:themeShade="BF"/>
         </w:rPr>
-        <w:t xml:space="preserve">Berr </w:t>
+        <w:t xml:space="preserve"> 1969; </w:t>
+      </w:r>
+      <w:proofErr w:type="spellStart"/>
+      <w:r>
+        <w:rPr>
+          <w:rFonts w:ascii="Arial" w:hAnsi="Arial" w:cs="Arial"/>
+          <w:color w:val="2F5496" w:themeColor="accent1" w:themeShade="BF"/>
+        </w:rPr>
+        <w:t>Berr</w:t>
+      </w:r>
+      <w:proofErr w:type="spellEnd"/>
+      <w:r>
+        <w:rPr>
+          <w:rFonts w:ascii="Arial" w:hAnsi="Arial" w:cs="Arial"/>
+          <w:color w:val="2F5496" w:themeColor="accent1" w:themeShade="BF"/>
+        </w:rPr>
+        <w:t xml:space="preserve"> </w:t>
       </w:r>
       <w:r>
         <w:rPr>
@@ -11557,7 +12145,21 @@
         <w:rPr>
           <w:rFonts w:ascii="Arial" w:hAnsi="Arial" w:cs="Arial"/>
         </w:rPr>
-        <w:t>population size of each seabird species is nesting on atolls, we obtained global population estimates for each species from BirdLife International and Birds of the World</w:t>
+        <w:t xml:space="preserve">population size of each seabird species is nesting on atolls, we obtained global population estimates for each species from </w:t>
+      </w:r>
+      <w:proofErr w:type="spellStart"/>
+      <w:r>
+        <w:rPr>
+          <w:rFonts w:ascii="Arial" w:hAnsi="Arial" w:cs="Arial"/>
+        </w:rPr>
+        <w:t>BirdLife</w:t>
+      </w:r>
+      <w:proofErr w:type="spellEnd"/>
+      <w:r>
+        <w:rPr>
+          <w:rFonts w:ascii="Arial" w:hAnsi="Arial" w:cs="Arial"/>
+        </w:rPr>
+        <w:t xml:space="preserve"> International and Birds of the World</w:t>
       </w:r>
       <w:r>
         <w:rPr>
@@ -11565,12 +12167,21 @@
         </w:rPr>
         <w:t xml:space="preserve"> (</w:t>
       </w:r>
+      <w:proofErr w:type="spellStart"/>
       <w:r>
         <w:rPr>
           <w:rFonts w:ascii="Arial" w:hAnsi="Arial" w:cs="Arial"/>
           <w:color w:val="2F5496" w:themeColor="accent1" w:themeShade="BF"/>
         </w:rPr>
-        <w:t xml:space="preserve">Billerman </w:t>
+        <w:t>Billerman</w:t>
+      </w:r>
+      <w:proofErr w:type="spellEnd"/>
+      <w:r>
+        <w:rPr>
+          <w:rFonts w:ascii="Arial" w:hAnsi="Arial" w:cs="Arial"/>
+          <w:color w:val="2F5496" w:themeColor="accent1" w:themeShade="BF"/>
+        </w:rPr>
+        <w:t xml:space="preserve"> </w:t>
       </w:r>
       <w:r>
         <w:rPr>
@@ -11684,12 +12295,21 @@
         </w:rPr>
         <w:t xml:space="preserve"> (</w:t>
       </w:r>
+      <w:proofErr w:type="spellStart"/>
       <w:r>
         <w:rPr>
           <w:rFonts w:ascii="Arial" w:hAnsi="Arial" w:cs="Arial"/>
           <w:color w:val="2F5496" w:themeColor="accent1" w:themeShade="BF"/>
         </w:rPr>
-        <w:t xml:space="preserve">Bezanson </w:t>
+        <w:t>Bezanson</w:t>
+      </w:r>
+      <w:proofErr w:type="spellEnd"/>
+      <w:r>
+        <w:rPr>
+          <w:rFonts w:ascii="Arial" w:hAnsi="Arial" w:cs="Arial"/>
+          <w:color w:val="2F5496" w:themeColor="accent1" w:themeShade="BF"/>
+        </w:rPr>
+        <w:t xml:space="preserve"> </w:t>
       </w:r>
       <w:r>
         <w:rPr>
@@ -12072,6 +12692,7 @@
         </w:rPr>
         <w:t xml:space="preserve">Let </w:t>
       </w:r>
+      <w:proofErr w:type="spellStart"/>
       <w:r>
         <w:rPr>
           <w:rFonts w:ascii="Arial" w:hAnsi="Arial" w:cs="Arial"/>
@@ -12089,6 +12710,7 @@
         </w:rPr>
         <w:t>isn</w:t>
       </w:r>
+      <w:proofErr w:type="spellEnd"/>
       <w:r>
         <w:rPr>
           <w:rFonts w:ascii="Arial" w:hAnsi="Arial" w:cs="Arial"/>
@@ -12191,19 +12813,7 @@
         <w:rPr>
           <w:rFonts w:ascii="Arial" w:hAnsi="Arial" w:cs="Arial"/>
         </w:rPr>
-        <w:t xml:space="preserve">N </w:t>
-      </w:r>
-      <w:r>
-        <w:rPr>
-          <w:rFonts w:ascii="Arial" w:hAnsi="Arial" w:cs="Arial"/>
-        </w:rPr>
-        <w:t>ϵ</w:t>
-      </w:r>
-      <w:r>
-        <w:rPr>
-          <w:rFonts w:ascii="Arial" w:hAnsi="Arial" w:cs="Arial"/>
-        </w:rPr>
-        <w:t xml:space="preserve"> {</w:t>
+        <w:t>N ϵ {</w:t>
       </w:r>
       <w:r>
         <w:rPr>
@@ -12247,7 +12857,14 @@
         <w:rPr>
           <w:rFonts w:ascii="Arial" w:hAnsi="Arial" w:cs="Arial"/>
         </w:rPr>
-        <w:t xml:space="preserve"> E</w:t>
+        <w:t xml:space="preserve"> </w:t>
+      </w:r>
+      <w:proofErr w:type="spellStart"/>
+      <w:r>
+        <w:rPr>
+          <w:rFonts w:ascii="Arial" w:hAnsi="Arial" w:cs="Arial"/>
+        </w:rPr>
+        <w:t>E</w:t>
       </w:r>
       <w:r>
         <w:rPr>
@@ -12256,6 +12873,7 @@
         </w:rPr>
         <w:t>aj</w:t>
       </w:r>
+      <w:proofErr w:type="spellEnd"/>
       <w:r>
         <w:rPr>
           <w:rFonts w:ascii="Arial" w:hAnsi="Arial" w:cs="Arial"/>
@@ -12272,13 +12890,7 @@
         <w:rPr>
           <w:rFonts w:ascii="Arial" w:hAnsi="Arial" w:cs="Arial"/>
         </w:rPr>
-        <w:t>ϵ</w:t>
-      </w:r>
-      <w:r>
-        <w:rPr>
-          <w:rFonts w:ascii="Arial" w:hAnsi="Arial" w:cs="Arial"/>
-        </w:rPr>
-        <w:t xml:space="preserve"> {1,</w:t>
+        <w:t>ϵ {1,</w:t>
       </w:r>
       <w:r>
         <w:rPr>
@@ -12304,19 +12916,7 @@
         <w:rPr>
           <w:rFonts w:ascii="Arial" w:hAnsi="Arial" w:cs="Arial"/>
         </w:rPr>
-        <w:t xml:space="preserve"> (R </w:t>
-      </w:r>
-      <w:r>
-        <w:rPr>
-          <w:rFonts w:ascii="Arial" w:hAnsi="Arial" w:cs="Arial"/>
-        </w:rPr>
-        <w:t>ϵ</w:t>
-      </w:r>
-      <w:r>
-        <w:rPr>
-          <w:rFonts w:ascii="Arial" w:hAnsi="Arial" w:cs="Arial"/>
-        </w:rPr>
-        <w:t xml:space="preserve"> {1,4})</w:t>
+        <w:t xml:space="preserve"> (R ϵ {1,4})</w:t>
       </w:r>
       <w:r>
         <w:rPr>
@@ -13455,7 +14055,43 @@
         <w:rPr>
           <w:rFonts w:ascii="Arial" w:hAnsi="Arial" w:cs="Arial"/>
         </w:rPr>
-        <w:t xml:space="preserve"> increases with some environmental parameter, while the probability of a tree nesting species decreases. By partially pooling species within nesting types, we express our assumption that species from the same nesting type </w:t>
+        <w:t xml:space="preserve"> increases with some environmental parameter, while the probability of a tree nesting species </w:t>
+      </w:r>
+      <w:commentRangeStart w:id="17"/>
+      <w:ins w:id="18" w:author="SRF Koordinator" w:date="2024-01-01T08:29:00Z">
+        <w:r>
+          <w:rPr>
+            <w:rFonts w:ascii="Arial" w:hAnsi="Arial" w:cs="Arial"/>
+          </w:rPr>
+          <w:t xml:space="preserve">may </w:t>
+        </w:r>
+      </w:ins>
+      <w:r>
+        <w:rPr>
+          <w:rFonts w:ascii="Arial" w:hAnsi="Arial" w:cs="Arial"/>
+        </w:rPr>
+        <w:t>decrease</w:t>
+      </w:r>
+      <w:commentRangeEnd w:id="17"/>
+      <w:r>
+        <w:rPr>
+          <w:rStyle w:val="CommentReference"/>
+        </w:rPr>
+        <w:commentReference w:id="17"/>
+      </w:r>
+      <w:del w:id="19" w:author="SRF Koordinator" w:date="2024-01-01T08:29:00Z">
+        <w:r>
+          <w:rPr>
+            <w:rFonts w:ascii="Arial" w:hAnsi="Arial" w:cs="Arial"/>
+          </w:rPr>
+          <w:delText>s</w:delText>
+        </w:r>
+      </w:del>
+      <w:r>
+        <w:rPr>
+          <w:rFonts w:ascii="Arial" w:hAnsi="Arial" w:cs="Arial"/>
+        </w:rPr>
+        <w:t xml:space="preserve">. By partially pooling species within nesting types, we express our assumption that species from the same nesting type </w:t>
       </w:r>
       <w:r>
         <w:rPr>
@@ -13499,7 +14135,45 @@
         <w:rPr>
           <w:rFonts w:ascii="Arial" w:hAnsi="Arial" w:cs="Arial"/>
         </w:rPr>
-        <w:t>model using the same connotation as above, as follows:</w:t>
+        <w:t xml:space="preserve">model using the same </w:t>
+      </w:r>
+      <w:commentRangeStart w:id="20"/>
+      <w:del w:id="21" w:author="SRF Koordinator" w:date="2024-01-01T08:39:00Z">
+        <w:r>
+          <w:rPr>
+            <w:rFonts w:ascii="Arial" w:hAnsi="Arial" w:cs="Arial"/>
+          </w:rPr>
+          <w:delText xml:space="preserve">connotation </w:delText>
+        </w:r>
+      </w:del>
+      <w:ins w:id="22" w:author="SRF Koordinator" w:date="2024-01-01T08:39:00Z">
+        <w:r>
+          <w:rPr>
+            <w:rFonts w:ascii="Arial" w:hAnsi="Arial" w:cs="Arial"/>
+          </w:rPr>
+          <w:t>value sets</w:t>
+        </w:r>
+        <w:r>
+          <w:rPr>
+            <w:rFonts w:ascii="Arial" w:hAnsi="Arial" w:cs="Arial"/>
+          </w:rPr>
+          <w:t xml:space="preserve"> </w:t>
+        </w:r>
+      </w:ins>
+      <w:commentRangeEnd w:id="20"/>
+      <w:ins w:id="23" w:author="SRF Koordinator" w:date="2024-01-01T08:40:00Z">
+        <w:r>
+          <w:rPr>
+            <w:rStyle w:val="CommentReference"/>
+          </w:rPr>
+          <w:commentReference w:id="20"/>
+        </w:r>
+      </w:ins>
+      <w:r>
+        <w:rPr>
+          <w:rFonts w:ascii="Arial" w:hAnsi="Arial" w:cs="Arial"/>
+        </w:rPr>
+        <w:t>as above, as follows:</w:t>
       </w:r>
       <w:r>
         <w:rPr>
@@ -13507,6 +14181,7 @@
         </w:rPr>
         <w:t xml:space="preserve"> Let </w:t>
       </w:r>
+      <w:proofErr w:type="spellStart"/>
       <w:r>
         <w:rPr>
           <w:rFonts w:ascii="Arial" w:hAnsi="Arial" w:cs="Arial"/>
@@ -13524,6 +14199,7 @@
         </w:rPr>
         <w:t>isn</w:t>
       </w:r>
+      <w:proofErr w:type="spellEnd"/>
       <w:r>
         <w:rPr>
           <w:rFonts w:ascii="Arial" w:hAnsi="Arial" w:cs="Arial"/>
@@ -15134,17 +15810,59 @@
         </w:rPr>
         <w:t xml:space="preserve"> forms colonies of similar size </w:t>
       </w:r>
-      <w:r>
-        <w:rPr>
-          <w:rFonts w:ascii="Arial" w:hAnsi="Arial" w:cs="Arial"/>
-        </w:rPr>
-        <w:t>within</w:t>
-      </w:r>
-      <w:r>
-        <w:rPr>
-          <w:rFonts w:ascii="Arial" w:hAnsi="Arial" w:cs="Arial"/>
-        </w:rPr>
-        <w:t xml:space="preserve"> regions. This is unlike the presence model, where the fixed effect </w:t>
+      <w:commentRangeStart w:id="24"/>
+      <w:del w:id="25" w:author="SRF Koordinator" w:date="2024-01-01T08:25:00Z">
+        <w:r>
+          <w:rPr>
+            <w:rFonts w:ascii="Arial" w:hAnsi="Arial" w:cs="Arial"/>
+          </w:rPr>
+          <w:delText>within</w:delText>
+        </w:r>
+        <w:r>
+          <w:rPr>
+            <w:rFonts w:ascii="Arial" w:hAnsi="Arial" w:cs="Arial"/>
+          </w:rPr>
+          <w:delText xml:space="preserve"> </w:delText>
+        </w:r>
+      </w:del>
+      <w:ins w:id="26" w:author="SRF Koordinator" w:date="2024-01-01T08:25:00Z">
+        <w:r>
+          <w:rPr>
+            <w:rFonts w:ascii="Arial" w:hAnsi="Arial" w:cs="Arial"/>
+          </w:rPr>
+          <w:t>acros</w:t>
+        </w:r>
+      </w:ins>
+      <w:ins w:id="27" w:author="SRF Koordinator" w:date="2024-01-01T08:26:00Z">
+        <w:r>
+          <w:rPr>
+            <w:rFonts w:ascii="Arial" w:hAnsi="Arial" w:cs="Arial"/>
+          </w:rPr>
+          <w:t>s</w:t>
+        </w:r>
+      </w:ins>
+      <w:commentRangeEnd w:id="24"/>
+      <w:ins w:id="28" w:author="SRF Koordinator" w:date="2024-01-01T08:27:00Z">
+        <w:r>
+          <w:rPr>
+            <w:rStyle w:val="CommentReference"/>
+          </w:rPr>
+          <w:commentReference w:id="24"/>
+        </w:r>
+      </w:ins>
+      <w:ins w:id="29" w:author="SRF Koordinator" w:date="2024-01-01T08:25:00Z">
+        <w:r>
+          <w:rPr>
+            <w:rFonts w:ascii="Arial" w:hAnsi="Arial" w:cs="Arial"/>
+          </w:rPr>
+          <w:t xml:space="preserve"> </w:t>
+        </w:r>
+      </w:ins>
+      <w:r>
+        <w:rPr>
+          <w:rFonts w:ascii="Arial" w:hAnsi="Arial" w:cs="Arial"/>
+        </w:rPr>
+        <w:t xml:space="preserve">regions. This is unlike the presence model, where the fixed effect </w:t>
       </w:r>
       <w:r>
         <w:rPr>
@@ -15334,13 +16052,33 @@
         </w:rPr>
         <w:t xml:space="preserve"> (</w:t>
       </w:r>
-      <w:r>
-        <w:rPr>
-          <w:rFonts w:ascii="Arial" w:hAnsi="Arial" w:cs="Arial"/>
-          <w:highlight w:val="yellow"/>
-        </w:rPr>
-        <w:t>insert link</w:t>
-      </w:r>
+      <w:commentRangeStart w:id="30"/>
+      <w:ins w:id="31" w:author="SRF Koordinator" w:date="2024-01-01T08:31:00Z">
+        <w:r>
+          <w:rPr>
+            <w:rFonts w:ascii="Arial" w:hAnsi="Arial" w:cs="Arial"/>
+          </w:rPr>
+          <w:t>https://github.com/simonsteiger/atoll-seabirds</w:t>
+        </w:r>
+      </w:ins>
+      <w:commentRangeEnd w:id="30"/>
+      <w:ins w:id="32" w:author="SRF Koordinator" w:date="2024-01-01T08:32:00Z">
+        <w:r>
+          <w:rPr>
+            <w:rStyle w:val="CommentReference"/>
+          </w:rPr>
+          <w:commentReference w:id="30"/>
+        </w:r>
+      </w:ins>
+      <w:del w:id="33" w:author="SRF Koordinator" w:date="2024-01-01T08:31:00Z">
+        <w:r>
+          <w:rPr>
+            <w:rFonts w:ascii="Arial" w:hAnsi="Arial" w:cs="Arial"/>
+            <w:highlight w:val="yellow"/>
+          </w:rPr>
+          <w:delText>insert link</w:delText>
+        </w:r>
+      </w:del>
       <w:r>
         <w:rPr>
           <w:rFonts w:ascii="Arial" w:hAnsi="Arial" w:cs="Arial"/>
@@ -15769,7 +16507,14 @@
         <w:rPr>
           <w:rFonts w:ascii="Arial" w:eastAsiaTheme="minorEastAsia" w:hAnsi="Arial" w:cs="Arial"/>
         </w:rPr>
-        <w:t>, A</w:t>
+        <w:t xml:space="preserve">, </w:t>
+      </w:r>
+      <w:proofErr w:type="spellStart"/>
+      <w:r>
+        <w:rPr>
+          <w:rFonts w:ascii="Arial" w:eastAsiaTheme="minorEastAsia" w:hAnsi="Arial" w:cs="Arial"/>
+        </w:rPr>
+        <w:t>A</w:t>
       </w:r>
       <w:r>
         <w:rPr>
@@ -15778,6 +16523,7 @@
         </w:rPr>
         <w:t>eff</w:t>
       </w:r>
+      <w:proofErr w:type="spellEnd"/>
       <w:r>
         <w:rPr>
           <w:rFonts w:ascii="Arial" w:eastAsiaTheme="minorEastAsia" w:hAnsi="Arial" w:cs="Arial"/>
@@ -16154,6 +16900,7 @@
           <w:i/>
           <w:iCs/>
         </w:rPr>
+        <w:lastRenderedPageBreak/>
         <w:t>Simulating</w:t>
       </w:r>
       <w:r>
@@ -16202,7 +16949,6 @@
         <w:rPr>
           <w:rFonts w:ascii="Arial" w:hAnsi="Arial" w:cs="Arial"/>
         </w:rPr>
-        <w:lastRenderedPageBreak/>
         <w:t xml:space="preserve">Data on maximum and mean </w:t>
       </w:r>
       <w:r>
@@ -16401,7 +17147,21 @@
         <w:rPr>
           <w:rFonts w:ascii="Arial" w:hAnsi="Arial" w:cs="Arial"/>
         </w:rPr>
-        <w:t>for Se.S. provided by a Walter Benjamin-fellowship (STE 3139/1) of the German Research Foundation.</w:t>
+        <w:t xml:space="preserve">for </w:t>
+      </w:r>
+      <w:proofErr w:type="spellStart"/>
+      <w:r>
+        <w:rPr>
+          <w:rFonts w:ascii="Arial" w:hAnsi="Arial" w:cs="Arial"/>
+        </w:rPr>
+        <w:t>Se.S</w:t>
+      </w:r>
+      <w:proofErr w:type="spellEnd"/>
+      <w:r>
+        <w:rPr>
+          <w:rFonts w:ascii="Arial" w:hAnsi="Arial" w:cs="Arial"/>
+        </w:rPr>
+        <w:t>. provided by a Walter Benjamin-fellowship (STE 3139/1) of the German Research Foundation.</w:t>
       </w:r>
     </w:p>
     <w:p>
@@ -16427,7 +17187,7 @@
           <w:bCs/>
         </w:rPr>
       </w:pPr>
-      <w:commentRangeStart w:id="3"/>
+      <w:commentRangeStart w:id="34"/>
       <w:r>
         <w:rPr>
           <w:rFonts w:ascii="Arial" w:hAnsi="Arial" w:cs="Arial"/>
@@ -16436,7 +17196,7 @@
         </w:rPr>
         <w:t>References</w:t>
       </w:r>
-      <w:commentRangeEnd w:id="3"/>
+      <w:commentRangeEnd w:id="34"/>
       <w:r>
         <w:rPr>
           <w:rStyle w:val="CommentReference"/>
@@ -16444,7 +17204,7 @@
           <w:sz w:val="22"/>
           <w:szCs w:val="22"/>
         </w:rPr>
-        <w:commentReference w:id="3"/>
+        <w:commentReference w:id="34"/>
       </w:r>
     </w:p>
     <w:p>
@@ -16574,13 +17334,23 @@
         </w:rPr>
         <w:t xml:space="preserve">Classifying Pacific islands. </w:t>
       </w:r>
+      <w:proofErr w:type="spellStart"/>
       <w:r>
         <w:rPr>
           <w:rFonts w:ascii="Arial" w:hAnsi="Arial" w:cs="Arial"/>
           <w:i/>
           <w:iCs/>
         </w:rPr>
-        <w:t>Geosci. Lett.</w:t>
+        <w:t>Geosci</w:t>
+      </w:r>
+      <w:proofErr w:type="spellEnd"/>
+      <w:r>
+        <w:rPr>
+          <w:rFonts w:ascii="Arial" w:hAnsi="Arial" w:cs="Arial"/>
+          <w:i/>
+          <w:iCs/>
+        </w:rPr>
+        <w:t>. Lett.</w:t>
       </w:r>
       <w:r>
         <w:rPr>
@@ -16748,7 +17518,21 @@
         <w:rPr>
           <w:rFonts w:ascii="Arial" w:hAnsi="Arial" w:cs="Arial"/>
         </w:rPr>
-        <w:t xml:space="preserve">E. Beetham, P. S. Kench, S. Popinet, </w:t>
+        <w:t xml:space="preserve">E. Beetham, P. S. Kench, S. </w:t>
+      </w:r>
+      <w:proofErr w:type="spellStart"/>
+      <w:r>
+        <w:rPr>
+          <w:rFonts w:ascii="Arial" w:hAnsi="Arial" w:cs="Arial"/>
+        </w:rPr>
+        <w:t>Popinet</w:t>
+      </w:r>
+      <w:proofErr w:type="spellEnd"/>
+      <w:r>
+        <w:rPr>
+          <w:rFonts w:ascii="Arial" w:hAnsi="Arial" w:cs="Arial"/>
+        </w:rPr>
+        <w:t xml:space="preserve">, </w:t>
       </w:r>
       <w:r>
         <w:rPr>
@@ -16798,7 +17582,21 @@
         <w:rPr>
           <w:rFonts w:ascii="Arial" w:hAnsi="Arial" w:cs="Arial"/>
         </w:rPr>
-        <w:t xml:space="preserve">G. Masselink, E. Beetham, P. S. Kench, Coral reef islands can accrete vertically in response to sea level rise. </w:t>
+        <w:t xml:space="preserve">G. </w:t>
+      </w:r>
+      <w:proofErr w:type="spellStart"/>
+      <w:r>
+        <w:rPr>
+          <w:rFonts w:ascii="Arial" w:hAnsi="Arial" w:cs="Arial"/>
+        </w:rPr>
+        <w:t>Masselink</w:t>
+      </w:r>
+      <w:proofErr w:type="spellEnd"/>
+      <w:r>
+        <w:rPr>
+          <w:rFonts w:ascii="Arial" w:hAnsi="Arial" w:cs="Arial"/>
+        </w:rPr>
+        <w:t xml:space="preserve">, E. Beetham, P. S. Kench, Coral reef islands can accrete vertically in response to sea level rise. </w:t>
       </w:r>
       <w:r>
         <w:rPr>
@@ -16848,7 +17646,21 @@
         <w:rPr>
           <w:rFonts w:ascii="Arial" w:hAnsi="Arial" w:cs="Arial"/>
         </w:rPr>
-        <w:t>J. Ryan, T. Turner, E. Beetham, M. E. Dickson, W. Stephenson, A. Vila-Concejo, R. F. McLean, Reef islands have continually adjusted to environmental change over the past two millennia</w:t>
+        <w:t>J. Ryan, T. Turner, E. Beetham, M. E. Dickson, W. Stephenson, A. Vila-</w:t>
+      </w:r>
+      <w:proofErr w:type="spellStart"/>
+      <w:r>
+        <w:rPr>
+          <w:rFonts w:ascii="Arial" w:hAnsi="Arial" w:cs="Arial"/>
+        </w:rPr>
+        <w:t>Concejo</w:t>
+      </w:r>
+      <w:proofErr w:type="spellEnd"/>
+      <w:r>
+        <w:rPr>
+          <w:rFonts w:ascii="Arial" w:hAnsi="Arial" w:cs="Arial"/>
+        </w:rPr>
+        <w:t>, R. F. McLean, Reef islands have continually adjusted to environmental change over the past two millennia</w:t>
       </w:r>
       <w:r>
         <w:rPr>
@@ -16898,13 +17710,55 @@
         <w:rPr>
           <w:rFonts w:ascii="Arial" w:hAnsi="Arial" w:cs="Arial"/>
         </w:rPr>
-        <w:t>S. Steibl, P. S. Kench, H. S. Young, A. S. Wegmann, N. D. Holmes, N. Bunbury, T. H. Teava</w:t>
-      </w:r>
-      <w:r>
-        <w:rPr>
-          <w:rFonts w:ascii="Arial" w:hAnsi="Arial" w:cs="Arial"/>
-        </w:rPr>
-        <w:t xml:space="preserve">i-Murphy, N. Davies, F. Murphy, J. C. Russell, Rethinking atoll futures: local resilience to global challenges </w:t>
+        <w:t xml:space="preserve">S. </w:t>
+      </w:r>
+      <w:proofErr w:type="spellStart"/>
+      <w:r>
+        <w:rPr>
+          <w:rFonts w:ascii="Arial" w:hAnsi="Arial" w:cs="Arial"/>
+        </w:rPr>
+        <w:t>Steibl</w:t>
+      </w:r>
+      <w:proofErr w:type="spellEnd"/>
+      <w:r>
+        <w:rPr>
+          <w:rFonts w:ascii="Arial" w:hAnsi="Arial" w:cs="Arial"/>
+        </w:rPr>
+        <w:t xml:space="preserve">, P. S. Kench, H. S. Young, A. S. </w:t>
+      </w:r>
+      <w:proofErr w:type="spellStart"/>
+      <w:r>
+        <w:rPr>
+          <w:rFonts w:ascii="Arial" w:hAnsi="Arial" w:cs="Arial"/>
+        </w:rPr>
+        <w:t>Wegmann</w:t>
+      </w:r>
+      <w:proofErr w:type="spellEnd"/>
+      <w:r>
+        <w:rPr>
+          <w:rFonts w:ascii="Arial" w:hAnsi="Arial" w:cs="Arial"/>
+        </w:rPr>
+        <w:t xml:space="preserve">, N. D. Holmes, N. Bunbury, T. H. </w:t>
+      </w:r>
+      <w:proofErr w:type="spellStart"/>
+      <w:r>
+        <w:rPr>
+          <w:rFonts w:ascii="Arial" w:hAnsi="Arial" w:cs="Arial"/>
+        </w:rPr>
+        <w:t>Teava</w:t>
+      </w:r>
+      <w:r>
+        <w:rPr>
+          <w:rFonts w:ascii="Arial" w:hAnsi="Arial" w:cs="Arial"/>
+        </w:rPr>
+        <w:t>i</w:t>
+      </w:r>
+      <w:proofErr w:type="spellEnd"/>
+      <w:r>
+        <w:rPr>
+          <w:rFonts w:ascii="Arial" w:hAnsi="Arial" w:cs="Arial"/>
+        </w:rPr>
+        <w:t xml:space="preserve">-Murphy, N. Davies, F. Murphy, J. C. Russell, Rethinking atoll futures: local resilience to global challenges </w:t>
       </w:r>
       <w:r>
         <w:rPr>
@@ -16920,7 +17774,25 @@
           <w:i/>
           <w:iCs/>
         </w:rPr>
-        <w:t xml:space="preserve">rends Ecol. Evol. </w:t>
+        <w:t xml:space="preserve">rends Ecol. </w:t>
+      </w:r>
+      <w:proofErr w:type="spellStart"/>
+      <w:r>
+        <w:rPr>
+          <w:rFonts w:ascii="Arial" w:hAnsi="Arial" w:cs="Arial"/>
+          <w:i/>
+          <w:iCs/>
+        </w:rPr>
+        <w:t>Evol</w:t>
+      </w:r>
+      <w:proofErr w:type="spellEnd"/>
+      <w:r>
+        <w:rPr>
+          <w:rFonts w:ascii="Arial" w:hAnsi="Arial" w:cs="Arial"/>
+          <w:i/>
+          <w:iCs/>
+        </w:rPr>
+        <w:t xml:space="preserve">. </w:t>
       </w:r>
       <w:r>
         <w:rPr>
@@ -16942,7 +17814,35 @@
         <w:rPr>
           <w:rFonts w:ascii="Arial" w:hAnsi="Arial" w:cs="Arial"/>
         </w:rPr>
-        <w:t>J. Barnett, S. Jarillo, S. E. Swearer, C. E. Lovelock, A. Pomeroy, T. Konlechner, E. Waters, R. L. Morris, R. Lowe, Nature-based solutions for atoll habitability</w:t>
+        <w:t xml:space="preserve">J. Barnett, S. </w:t>
+      </w:r>
+      <w:proofErr w:type="spellStart"/>
+      <w:r>
+        <w:rPr>
+          <w:rFonts w:ascii="Arial" w:hAnsi="Arial" w:cs="Arial"/>
+        </w:rPr>
+        <w:t>Jarillo</w:t>
+      </w:r>
+      <w:proofErr w:type="spellEnd"/>
+      <w:r>
+        <w:rPr>
+          <w:rFonts w:ascii="Arial" w:hAnsi="Arial" w:cs="Arial"/>
+        </w:rPr>
+        <w:t xml:space="preserve">, S. E. Swearer, C. E. Lovelock, A. Pomeroy, T. </w:t>
+      </w:r>
+      <w:proofErr w:type="spellStart"/>
+      <w:r>
+        <w:rPr>
+          <w:rFonts w:ascii="Arial" w:hAnsi="Arial" w:cs="Arial"/>
+        </w:rPr>
+        <w:t>Konlechner</w:t>
+      </w:r>
+      <w:proofErr w:type="spellEnd"/>
+      <w:r>
+        <w:rPr>
+          <w:rFonts w:ascii="Arial" w:hAnsi="Arial" w:cs="Arial"/>
+        </w:rPr>
+        <w:t>, E. Waters, R. L. Morris, R. Lowe, Nature-based solutions for atoll habitability</w:t>
       </w:r>
       <w:r>
         <w:rPr>
@@ -16986,19 +17886,56 @@
         <w:rPr>
           <w:rFonts w:ascii="Arial" w:hAnsi="Arial" w:cs="Arial"/>
         </w:rPr>
+        <w:lastRenderedPageBreak/>
         <w:t>S. Brown, R. J. Nicholls, A. Bloodworth</w:t>
       </w:r>
       <w:r>
         <w:rPr>
           <w:rFonts w:ascii="Arial" w:hAnsi="Arial" w:cs="Arial"/>
         </w:rPr>
-        <w:t xml:space="preserve">, O. Bragg, A. Clauss, S. Field, L. Gibbons, M. </w:t>
-      </w:r>
-      <w:r>
-        <w:rPr>
-          <w:rFonts w:ascii="Arial" w:hAnsi="Arial" w:cs="Arial"/>
-        </w:rPr>
-        <w:t xml:space="preserve">Pladaité, M. Szuplewski, J. Watling, A. Shareef, Pathways to sustain atolls under rising sea levels through land claim and island raising. </w:t>
+        <w:t xml:space="preserve">, O. Bragg, A. </w:t>
+      </w:r>
+      <w:proofErr w:type="spellStart"/>
+      <w:r>
+        <w:rPr>
+          <w:rFonts w:ascii="Arial" w:hAnsi="Arial" w:cs="Arial"/>
+        </w:rPr>
+        <w:t>Clauss</w:t>
+      </w:r>
+      <w:proofErr w:type="spellEnd"/>
+      <w:r>
+        <w:rPr>
+          <w:rFonts w:ascii="Arial" w:hAnsi="Arial" w:cs="Arial"/>
+        </w:rPr>
+        <w:t xml:space="preserve">, S. Field, L. Gibbons, M. </w:t>
+      </w:r>
+      <w:proofErr w:type="spellStart"/>
+      <w:r>
+        <w:rPr>
+          <w:rFonts w:ascii="Arial" w:hAnsi="Arial" w:cs="Arial"/>
+        </w:rPr>
+        <w:t>Pladaité</w:t>
+      </w:r>
+      <w:proofErr w:type="spellEnd"/>
+      <w:r>
+        <w:rPr>
+          <w:rFonts w:ascii="Arial" w:hAnsi="Arial" w:cs="Arial"/>
+        </w:rPr>
+        <w:t xml:space="preserve">, M. </w:t>
+      </w:r>
+      <w:proofErr w:type="spellStart"/>
+      <w:r>
+        <w:rPr>
+          <w:rFonts w:ascii="Arial" w:hAnsi="Arial" w:cs="Arial"/>
+        </w:rPr>
+        <w:t>Szuplewski</w:t>
+      </w:r>
+      <w:proofErr w:type="spellEnd"/>
+      <w:r>
+        <w:rPr>
+          <w:rFonts w:ascii="Arial" w:hAnsi="Arial" w:cs="Arial"/>
+        </w:rPr>
+        <w:t xml:space="preserve">, J. Watling, A. Shareef, Pathways to sustain atolls under rising sea levels through land claim and island raising. </w:t>
       </w:r>
       <w:r>
         <w:rPr>
@@ -17050,7 +17987,25 @@
           <w:i/>
           <w:iCs/>
         </w:rPr>
-        <w:t xml:space="preserve">Biol. Conserv. </w:t>
+        <w:t xml:space="preserve">Biol. </w:t>
+      </w:r>
+      <w:proofErr w:type="spellStart"/>
+      <w:r>
+        <w:rPr>
+          <w:rFonts w:ascii="Arial" w:hAnsi="Arial" w:cs="Arial"/>
+          <w:i/>
+          <w:iCs/>
+        </w:rPr>
+        <w:t>Conserv</w:t>
+      </w:r>
+      <w:proofErr w:type="spellEnd"/>
+      <w:r>
+        <w:rPr>
+          <w:rFonts w:ascii="Arial" w:hAnsi="Arial" w:cs="Arial"/>
+          <w:i/>
+          <w:iCs/>
+        </w:rPr>
+        <w:t xml:space="preserve">. </w:t>
       </w:r>
       <w:r>
         <w:rPr>
@@ -17080,7 +18035,6 @@
         <w:rPr>
           <w:rFonts w:ascii="Arial" w:hAnsi="Arial" w:cs="Arial"/>
         </w:rPr>
-        <w:lastRenderedPageBreak/>
         <w:t>N. Myers, R. A. Mittermeier, C. G. Mittermeier, G. A. B. da Fonseca, J. Kent, Biodiversity hotspots for conservation p</w:t>
       </w:r>
       <w:r>
@@ -17131,7 +18085,21 @@
         <w:rPr>
           <w:rFonts w:ascii="Arial" w:hAnsi="Arial" w:cs="Arial"/>
         </w:rPr>
-        <w:t xml:space="preserve">R. R. Thaman, Atolls </w:t>
+        <w:t xml:space="preserve">R. R. </w:t>
+      </w:r>
+      <w:proofErr w:type="spellStart"/>
+      <w:r>
+        <w:rPr>
+          <w:rFonts w:ascii="Arial" w:hAnsi="Arial" w:cs="Arial"/>
+        </w:rPr>
+        <w:t>Thaman</w:t>
+      </w:r>
+      <w:proofErr w:type="spellEnd"/>
+      <w:r>
+        <w:rPr>
+          <w:rFonts w:ascii="Arial" w:hAnsi="Arial" w:cs="Arial"/>
+        </w:rPr>
+        <w:t xml:space="preserve">, Atolls </w:t>
       </w:r>
       <w:r>
         <w:rPr>
@@ -17199,13 +18167,83 @@
         <w:rPr>
           <w:rFonts w:ascii="Arial" w:hAnsi="Arial" w:cs="Arial"/>
         </w:rPr>
-        <w:t xml:space="preserve">G. Kier, H. Kreft, T. M. Lee, W. Jetz, P. L. Ibisch, </w:t>
-      </w:r>
-      <w:r>
-        <w:rPr>
-          <w:rFonts w:ascii="Arial" w:hAnsi="Arial" w:cs="Arial"/>
-        </w:rPr>
-        <w:t xml:space="preserve">C. Nowicki, J. Mutke, W. Barthlott, A global </w:t>
+        <w:t xml:space="preserve">G. Kier, H. </w:t>
+      </w:r>
+      <w:proofErr w:type="spellStart"/>
+      <w:r>
+        <w:rPr>
+          <w:rFonts w:ascii="Arial" w:hAnsi="Arial" w:cs="Arial"/>
+        </w:rPr>
+        <w:t>Kreft</w:t>
+      </w:r>
+      <w:proofErr w:type="spellEnd"/>
+      <w:r>
+        <w:rPr>
+          <w:rFonts w:ascii="Arial" w:hAnsi="Arial" w:cs="Arial"/>
+        </w:rPr>
+        <w:t xml:space="preserve">, T. M. Lee, W. </w:t>
+      </w:r>
+      <w:proofErr w:type="spellStart"/>
+      <w:r>
+        <w:rPr>
+          <w:rFonts w:ascii="Arial" w:hAnsi="Arial" w:cs="Arial"/>
+        </w:rPr>
+        <w:t>Jetz</w:t>
+      </w:r>
+      <w:proofErr w:type="spellEnd"/>
+      <w:r>
+        <w:rPr>
+          <w:rFonts w:ascii="Arial" w:hAnsi="Arial" w:cs="Arial"/>
+        </w:rPr>
+        <w:t xml:space="preserve">, P. L. </w:t>
+      </w:r>
+      <w:proofErr w:type="spellStart"/>
+      <w:r>
+        <w:rPr>
+          <w:rFonts w:ascii="Arial" w:hAnsi="Arial" w:cs="Arial"/>
+        </w:rPr>
+        <w:t>Ibisch</w:t>
+      </w:r>
+      <w:proofErr w:type="spellEnd"/>
+      <w:r>
+        <w:rPr>
+          <w:rFonts w:ascii="Arial" w:hAnsi="Arial" w:cs="Arial"/>
+        </w:rPr>
+        <w:t xml:space="preserve">, </w:t>
+      </w:r>
+      <w:r>
+        <w:rPr>
+          <w:rFonts w:ascii="Arial" w:hAnsi="Arial" w:cs="Arial"/>
+        </w:rPr>
+        <w:t xml:space="preserve">C. Nowicki, J. </w:t>
+      </w:r>
+      <w:proofErr w:type="spellStart"/>
+      <w:r>
+        <w:rPr>
+          <w:rFonts w:ascii="Arial" w:hAnsi="Arial" w:cs="Arial"/>
+        </w:rPr>
+        <w:t>Mutke</w:t>
+      </w:r>
+      <w:proofErr w:type="spellEnd"/>
+      <w:r>
+        <w:rPr>
+          <w:rFonts w:ascii="Arial" w:hAnsi="Arial" w:cs="Arial"/>
+        </w:rPr>
+        <w:t xml:space="preserve">, W. </w:t>
+      </w:r>
+      <w:proofErr w:type="spellStart"/>
+      <w:r>
+        <w:rPr>
+          <w:rFonts w:ascii="Arial" w:hAnsi="Arial" w:cs="Arial"/>
+        </w:rPr>
+        <w:t>Barthlott</w:t>
+      </w:r>
+      <w:proofErr w:type="spellEnd"/>
+      <w:r>
+        <w:rPr>
+          <w:rFonts w:ascii="Arial" w:hAnsi="Arial" w:cs="Arial"/>
+        </w:rPr>
+        <w:t xml:space="preserve">, A global </w:t>
       </w:r>
       <w:r>
         <w:rPr>
@@ -17301,8 +18339,16 @@
         <w:rPr>
           <w:rFonts w:ascii="Arial" w:hAnsi="Arial" w:cs="Arial"/>
         </w:rPr>
-        <w:t>H. S. Young, D. J. McCauley, R. Dirzo</w:t>
-      </w:r>
+        <w:t xml:space="preserve">H. S. Young, D. J. McCauley, R. </w:t>
+      </w:r>
+      <w:proofErr w:type="spellStart"/>
+      <w:r>
+        <w:rPr>
+          <w:rFonts w:ascii="Arial" w:hAnsi="Arial" w:cs="Arial"/>
+        </w:rPr>
+        <w:t>Dirzo</w:t>
+      </w:r>
+      <w:proofErr w:type="spellEnd"/>
       <w:r>
         <w:rPr>
           <w:rFonts w:ascii="Arial" w:hAnsi="Arial" w:cs="Arial"/>
@@ -17371,7 +18417,25 @@
           <w:i/>
           <w:iCs/>
         </w:rPr>
-        <w:t xml:space="preserve">J. Geophys. Res. Oceans </w:t>
+        <w:t xml:space="preserve">J. </w:t>
+      </w:r>
+      <w:proofErr w:type="spellStart"/>
+      <w:r>
+        <w:rPr>
+          <w:rFonts w:ascii="Arial" w:hAnsi="Arial" w:cs="Arial"/>
+          <w:i/>
+          <w:iCs/>
+        </w:rPr>
+        <w:t>Geophys</w:t>
+      </w:r>
+      <w:proofErr w:type="spellEnd"/>
+      <w:r>
+        <w:rPr>
+          <w:rFonts w:ascii="Arial" w:hAnsi="Arial" w:cs="Arial"/>
+          <w:i/>
+          <w:iCs/>
+        </w:rPr>
+        <w:t xml:space="preserve">. Res. Oceans </w:t>
       </w:r>
       <w:r>
         <w:rPr>
@@ -17407,7 +18471,21 @@
         <w:rPr>
           <w:rFonts w:ascii="Arial" w:hAnsi="Arial" w:cs="Arial"/>
         </w:rPr>
-        <w:t xml:space="preserve">H. S. Young, D. J. McCauley, R. B. Dunbar, R. Dirzo, Plants cause ecosystem nutrient depletion via the interruption of bird-derived spatial subsidies. </w:t>
+        <w:t xml:space="preserve">H. S. Young, D. J. McCauley, R. B. Dunbar, R. </w:t>
+      </w:r>
+      <w:proofErr w:type="spellStart"/>
+      <w:r>
+        <w:rPr>
+          <w:rFonts w:ascii="Arial" w:hAnsi="Arial" w:cs="Arial"/>
+        </w:rPr>
+        <w:t>Dirzo</w:t>
+      </w:r>
+      <w:proofErr w:type="spellEnd"/>
+      <w:r>
+        <w:rPr>
+          <w:rFonts w:ascii="Arial" w:hAnsi="Arial" w:cs="Arial"/>
+        </w:rPr>
+        <w:t xml:space="preserve">, Plants cause ecosystem nutrient depletion via the interruption of bird-derived spatial subsidies. </w:t>
       </w:r>
       <w:r>
         <w:rPr>
@@ -17445,7 +18523,35 @@
         <w:rPr>
           <w:rFonts w:ascii="Arial" w:hAnsi="Arial" w:cs="Arial"/>
         </w:rPr>
-        <w:t xml:space="preserve">C. E. Benkwitt, P. Carr, S. K. Wilson, N. A. J. Graham, Seabird diversity and biomass enhance cross-ecosystem nutrient subsidies. </w:t>
+        <w:t xml:space="preserve">C. E. </w:t>
+      </w:r>
+      <w:proofErr w:type="spellStart"/>
+      <w:r>
+        <w:rPr>
+          <w:rFonts w:ascii="Arial" w:hAnsi="Arial" w:cs="Arial"/>
+        </w:rPr>
+        <w:t>Benkwitt</w:t>
+      </w:r>
+      <w:proofErr w:type="spellEnd"/>
+      <w:r>
+        <w:rPr>
+          <w:rFonts w:ascii="Arial" w:hAnsi="Arial" w:cs="Arial"/>
+        </w:rPr>
+        <w:t xml:space="preserve">, P. </w:t>
+      </w:r>
+      <w:proofErr w:type="spellStart"/>
+      <w:r>
+        <w:rPr>
+          <w:rFonts w:ascii="Arial" w:hAnsi="Arial" w:cs="Arial"/>
+        </w:rPr>
+        <w:t>Carr</w:t>
+      </w:r>
+      <w:proofErr w:type="spellEnd"/>
+      <w:r>
+        <w:rPr>
+          <w:rFonts w:ascii="Arial" w:hAnsi="Arial" w:cs="Arial"/>
+        </w:rPr>
+        <w:t xml:space="preserve">, S. K. Wilson, N. A. J. Graham, Seabird diversity and biomass enhance cross-ecosystem nutrient subsidies. </w:t>
       </w:r>
       <w:r>
         <w:rPr>
@@ -17539,7 +18645,63 @@
         <w:rPr>
           <w:rFonts w:ascii="Arial" w:hAnsi="Arial" w:cs="Arial"/>
         </w:rPr>
-        <w:t>T. Berr, M. P. Dias, S. Andréfouet, T. Davies, J. Handley, M. Le Corre, A. Millon, E. Vidal</w:t>
+        <w:t xml:space="preserve">T. </w:t>
+      </w:r>
+      <w:proofErr w:type="spellStart"/>
+      <w:r>
+        <w:rPr>
+          <w:rFonts w:ascii="Arial" w:hAnsi="Arial" w:cs="Arial"/>
+        </w:rPr>
+        <w:t>Berr</w:t>
+      </w:r>
+      <w:proofErr w:type="spellEnd"/>
+      <w:r>
+        <w:rPr>
+          <w:rFonts w:ascii="Arial" w:hAnsi="Arial" w:cs="Arial"/>
+        </w:rPr>
+        <w:t xml:space="preserve">, M. P. Dias, S. </w:t>
+      </w:r>
+      <w:proofErr w:type="spellStart"/>
+      <w:r>
+        <w:rPr>
+          <w:rFonts w:ascii="Arial" w:hAnsi="Arial" w:cs="Arial"/>
+        </w:rPr>
+        <w:t>Andréfouet</w:t>
+      </w:r>
+      <w:proofErr w:type="spellEnd"/>
+      <w:r>
+        <w:rPr>
+          <w:rFonts w:ascii="Arial" w:hAnsi="Arial" w:cs="Arial"/>
+        </w:rPr>
+        <w:t xml:space="preserve">, T. Davies, J. Handley, M. Le </w:t>
+      </w:r>
+      <w:proofErr w:type="spellStart"/>
+      <w:r>
+        <w:rPr>
+          <w:rFonts w:ascii="Arial" w:hAnsi="Arial" w:cs="Arial"/>
+        </w:rPr>
+        <w:t>Corre</w:t>
+      </w:r>
+      <w:proofErr w:type="spellEnd"/>
+      <w:r>
+        <w:rPr>
+          <w:rFonts w:ascii="Arial" w:hAnsi="Arial" w:cs="Arial"/>
+        </w:rPr>
+        <w:t xml:space="preserve">, A. </w:t>
+      </w:r>
+      <w:proofErr w:type="spellStart"/>
+      <w:r>
+        <w:rPr>
+          <w:rFonts w:ascii="Arial" w:hAnsi="Arial" w:cs="Arial"/>
+        </w:rPr>
+        <w:t>Millon</w:t>
+      </w:r>
+      <w:proofErr w:type="spellEnd"/>
+      <w:r>
+        <w:rPr>
+          <w:rFonts w:ascii="Arial" w:hAnsi="Arial" w:cs="Arial"/>
+        </w:rPr>
+        <w:t>, E. Vidal</w:t>
       </w:r>
       <w:r>
         <w:rPr>
@@ -17565,7 +18727,25 @@
           <w:i/>
           <w:iCs/>
         </w:rPr>
-        <w:t xml:space="preserve">Trends Ecol. Evol. </w:t>
+        <w:t xml:space="preserve">Trends Ecol. </w:t>
+      </w:r>
+      <w:proofErr w:type="spellStart"/>
+      <w:r>
+        <w:rPr>
+          <w:rFonts w:ascii="Arial" w:hAnsi="Arial" w:cs="Arial"/>
+          <w:i/>
+          <w:iCs/>
+        </w:rPr>
+        <w:t>Evol</w:t>
+      </w:r>
+      <w:proofErr w:type="spellEnd"/>
+      <w:r>
+        <w:rPr>
+          <w:rFonts w:ascii="Arial" w:hAnsi="Arial" w:cs="Arial"/>
+          <w:i/>
+          <w:iCs/>
+        </w:rPr>
+        <w:t xml:space="preserve">. </w:t>
       </w:r>
       <w:r>
         <w:rPr>
@@ -17703,13 +18883,41 @@
         <w:rPr>
           <w:rFonts w:ascii="Arial" w:hAnsi="Arial" w:cs="Arial"/>
         </w:rPr>
-        <w:t xml:space="preserve">S. M. Billerman, </w:t>
-      </w:r>
-      <w:r>
-        <w:rPr>
-          <w:rFonts w:ascii="Arial" w:hAnsi="Arial" w:cs="Arial"/>
-        </w:rPr>
-        <w:t>B. K. Keeney, P. G. Rodewald, T. S. Schulenberg</w:t>
+        <w:t xml:space="preserve">S. M. </w:t>
+      </w:r>
+      <w:proofErr w:type="spellStart"/>
+      <w:r>
+        <w:rPr>
+          <w:rFonts w:ascii="Arial" w:hAnsi="Arial" w:cs="Arial"/>
+        </w:rPr>
+        <w:t>Billerman</w:t>
+      </w:r>
+      <w:proofErr w:type="spellEnd"/>
+      <w:r>
+        <w:rPr>
+          <w:rFonts w:ascii="Arial" w:hAnsi="Arial" w:cs="Arial"/>
+        </w:rPr>
+        <w:t xml:space="preserve">, </w:t>
+      </w:r>
+      <w:r>
+        <w:rPr>
+          <w:rFonts w:ascii="Arial" w:hAnsi="Arial" w:cs="Arial"/>
+        </w:rPr>
+        <w:t xml:space="preserve">B. K. Keeney, P. G. </w:t>
+      </w:r>
+      <w:proofErr w:type="spellStart"/>
+      <w:r>
+        <w:rPr>
+          <w:rFonts w:ascii="Arial" w:hAnsi="Arial" w:cs="Arial"/>
+        </w:rPr>
+        <w:t>Rodewald</w:t>
+      </w:r>
+      <w:proofErr w:type="spellEnd"/>
+      <w:r>
+        <w:rPr>
+          <w:rFonts w:ascii="Arial" w:hAnsi="Arial" w:cs="Arial"/>
+        </w:rPr>
+        <w:t>, T. S. Schulenberg</w:t>
       </w:r>
       <w:r>
         <w:rPr>
@@ -17754,12 +18962,14 @@
           <w:rFonts w:ascii="Arial" w:hAnsi="Arial" w:cs="Arial"/>
         </w:rPr>
       </w:pPr>
+      <w:proofErr w:type="spellStart"/>
       <w:r>
         <w:rPr>
           <w:rFonts w:ascii="Arial" w:hAnsi="Arial" w:cs="Arial"/>
         </w:rPr>
         <w:t>BirdLife</w:t>
       </w:r>
+      <w:proofErr w:type="spellEnd"/>
       <w:r>
         <w:rPr>
           <w:rFonts w:ascii="Arial" w:hAnsi="Arial" w:cs="Arial"/>
@@ -17801,7 +19011,22 @@
         <w:rPr>
           <w:rFonts w:ascii="Arial" w:hAnsi="Arial" w:cs="Arial"/>
         </w:rPr>
-        <w:t>X. L. Otero, S. de la Peña-Lastra, A. Pérez-</w:t>
+        <w:lastRenderedPageBreak/>
+        <w:t>X. L. Otero, S. de la Peña-</w:t>
+      </w:r>
+      <w:proofErr w:type="spellStart"/>
+      <w:r>
+        <w:rPr>
+          <w:rFonts w:ascii="Arial" w:hAnsi="Arial" w:cs="Arial"/>
+        </w:rPr>
+        <w:t>Lastra</w:t>
+      </w:r>
+      <w:proofErr w:type="spellEnd"/>
+      <w:r>
+        <w:rPr>
+          <w:rFonts w:ascii="Arial" w:hAnsi="Arial" w:cs="Arial"/>
+        </w:rPr>
+        <w:t>, A. Pérez-</w:t>
       </w:r>
       <w:r>
         <w:rPr>
@@ -17845,8 +19070,35 @@
         <w:rPr>
           <w:rFonts w:ascii="Arial" w:hAnsi="Arial" w:cs="Arial"/>
         </w:rPr>
-        <w:lastRenderedPageBreak/>
-        <w:t>L. J. Wilson, P. J. Bacon, J. Bull, U. Dragosits, T. D. Blackall, T. E. Dunn, K. C. Hamer, M. A. Sutton, S. Wanless, Modelling the spatial distribution of ammonia emissions from seabirds in the UK</w:t>
+        <w:t xml:space="preserve">L. J. Wilson, P. J. Bacon, J. Bull, U. </w:t>
+      </w:r>
+      <w:proofErr w:type="spellStart"/>
+      <w:r>
+        <w:rPr>
+          <w:rFonts w:ascii="Arial" w:hAnsi="Arial" w:cs="Arial"/>
+        </w:rPr>
+        <w:t>Dragosits</w:t>
+      </w:r>
+      <w:proofErr w:type="spellEnd"/>
+      <w:r>
+        <w:rPr>
+          <w:rFonts w:ascii="Arial" w:hAnsi="Arial" w:cs="Arial"/>
+        </w:rPr>
+        <w:t xml:space="preserve">, T. D. Blackall, T. E. Dunn, K. C. Hamer, M. A. Sutton, S. </w:t>
+      </w:r>
+      <w:proofErr w:type="spellStart"/>
+      <w:r>
+        <w:rPr>
+          <w:rFonts w:ascii="Arial" w:hAnsi="Arial" w:cs="Arial"/>
+        </w:rPr>
+        <w:t>Wanless</w:t>
+      </w:r>
+      <w:proofErr w:type="spellEnd"/>
+      <w:r>
+        <w:rPr>
+          <w:rFonts w:ascii="Arial" w:hAnsi="Arial" w:cs="Arial"/>
+        </w:rPr>
+        <w:t>, Modelling the spatial distribution of ammonia emissions from seabirds in the UK</w:t>
       </w:r>
       <w:r>
         <w:rPr>
@@ -17890,7 +19142,35 @@
         <w:rPr>
           <w:rFonts w:ascii="Arial" w:hAnsi="Arial" w:cs="Arial"/>
         </w:rPr>
-        <w:t xml:space="preserve">C. B. Thaxter, B. Lascelles, K. Sugar, A. S. C. P. Cook, S. Roos, M. Bolton, R. H. W. Langston, N. H. K. Burton, Seabird foraging ranges as a preliminary tool for identifying candidate Marine Protected Areas. </w:t>
+        <w:t xml:space="preserve">C. B. </w:t>
+      </w:r>
+      <w:proofErr w:type="spellStart"/>
+      <w:r>
+        <w:rPr>
+          <w:rFonts w:ascii="Arial" w:hAnsi="Arial" w:cs="Arial"/>
+        </w:rPr>
+        <w:t>Thaxter</w:t>
+      </w:r>
+      <w:proofErr w:type="spellEnd"/>
+      <w:r>
+        <w:rPr>
+          <w:rFonts w:ascii="Arial" w:hAnsi="Arial" w:cs="Arial"/>
+        </w:rPr>
+        <w:t xml:space="preserve">, B. Lascelles, K. Sugar, A. S. C. P. Cook, S. </w:t>
+      </w:r>
+      <w:proofErr w:type="spellStart"/>
+      <w:r>
+        <w:rPr>
+          <w:rFonts w:ascii="Arial" w:hAnsi="Arial" w:cs="Arial"/>
+        </w:rPr>
+        <w:t>Roos</w:t>
+      </w:r>
+      <w:proofErr w:type="spellEnd"/>
+      <w:r>
+        <w:rPr>
+          <w:rFonts w:ascii="Arial" w:hAnsi="Arial" w:cs="Arial"/>
+        </w:rPr>
+        <w:t xml:space="preserve">, M. Bolton, R. H. W. Langston, N. H. K. Burton, Seabird foraging ranges as a preliminary tool for identifying candidate Marine Protected Areas. </w:t>
       </w:r>
       <w:r>
         <w:rPr>
@@ -17898,7 +19178,25 @@
           <w:i/>
           <w:iCs/>
         </w:rPr>
-        <w:t xml:space="preserve">Biol. Conserv. </w:t>
+        <w:t xml:space="preserve">Biol. </w:t>
+      </w:r>
+      <w:proofErr w:type="spellStart"/>
+      <w:r>
+        <w:rPr>
+          <w:rFonts w:ascii="Arial" w:hAnsi="Arial" w:cs="Arial"/>
+          <w:i/>
+          <w:iCs/>
+        </w:rPr>
+        <w:t>Conserv</w:t>
+      </w:r>
+      <w:proofErr w:type="spellEnd"/>
+      <w:r>
+        <w:rPr>
+          <w:rFonts w:ascii="Arial" w:hAnsi="Arial" w:cs="Arial"/>
+          <w:i/>
+          <w:iCs/>
+        </w:rPr>
+        <w:t xml:space="preserve">. </w:t>
       </w:r>
       <w:r>
         <w:rPr>
@@ -17928,7 +19226,21 @@
         <w:rPr>
           <w:rFonts w:ascii="Arial" w:hAnsi="Arial" w:cs="Arial"/>
         </w:rPr>
-        <w:t xml:space="preserve">S. de la Peña-Lastra, Seabird droppings: effects on a global and local level. </w:t>
+        <w:t>S. de la Peña-</w:t>
+      </w:r>
+      <w:proofErr w:type="spellStart"/>
+      <w:r>
+        <w:rPr>
+          <w:rFonts w:ascii="Arial" w:hAnsi="Arial" w:cs="Arial"/>
+        </w:rPr>
+        <w:t>Lastra</w:t>
+      </w:r>
+      <w:proofErr w:type="spellEnd"/>
+      <w:r>
+        <w:rPr>
+          <w:rFonts w:ascii="Arial" w:hAnsi="Arial" w:cs="Arial"/>
+        </w:rPr>
+        <w:t xml:space="preserve">, Seabird droppings: effects on a global and local level. </w:t>
       </w:r>
       <w:r>
         <w:rPr>
@@ -17974,21 +19286,53 @@
         <w:rPr>
           <w:rFonts w:ascii="Arial" w:hAnsi="Arial" w:cs="Arial"/>
         </w:rPr>
-        <w:t>S. L. Chown, K. J. Gaston, P. H. Williams, Global patterns in species richness of pelagic seabirds: the Procellariiformes</w:t>
-      </w:r>
+        <w:t xml:space="preserve">S. L. </w:t>
+      </w:r>
+      <w:proofErr w:type="spellStart"/>
+      <w:r>
+        <w:rPr>
+          <w:rFonts w:ascii="Arial" w:hAnsi="Arial" w:cs="Arial"/>
+        </w:rPr>
+        <w:t>Chown</w:t>
+      </w:r>
+      <w:proofErr w:type="spellEnd"/>
+      <w:r>
+        <w:rPr>
+          <w:rFonts w:ascii="Arial" w:hAnsi="Arial" w:cs="Arial"/>
+        </w:rPr>
+        <w:t xml:space="preserve">, K. J. Gaston, P. H. Williams, Global patterns in species richness of pelagic seabirds: the </w:t>
+      </w:r>
+      <w:proofErr w:type="spellStart"/>
+      <w:r>
+        <w:rPr>
+          <w:rFonts w:ascii="Arial" w:hAnsi="Arial" w:cs="Arial"/>
+        </w:rPr>
+        <w:t>Procellariiformes</w:t>
+      </w:r>
+      <w:proofErr w:type="spellEnd"/>
       <w:r>
         <w:rPr>
           <w:rFonts w:ascii="Arial" w:hAnsi="Arial" w:cs="Arial"/>
         </w:rPr>
         <w:t xml:space="preserve">. </w:t>
       </w:r>
+      <w:proofErr w:type="spellStart"/>
       <w:r>
         <w:rPr>
           <w:rFonts w:ascii="Arial" w:hAnsi="Arial" w:cs="Arial"/>
           <w:i/>
           <w:iCs/>
         </w:rPr>
-        <w:t xml:space="preserve">Ecography </w:t>
+        <w:t>Ecography</w:t>
+      </w:r>
+      <w:proofErr w:type="spellEnd"/>
+      <w:r>
+        <w:rPr>
+          <w:rFonts w:ascii="Arial" w:hAnsi="Arial" w:cs="Arial"/>
+          <w:i/>
+          <w:iCs/>
+        </w:rPr>
+        <w:t xml:space="preserve"> </w:t>
       </w:r>
       <w:r>
         <w:rPr>
@@ -18018,15 +19362,53 @@
         <w:rPr>
           <w:rFonts w:ascii="Arial" w:hAnsi="Arial" w:cs="Arial"/>
         </w:rPr>
-        <w:t xml:space="preserve">M. Paleczny, E. Hammill, V. Karpouzi, D. Pauly, Population trends of the World’s monitored seabirds, 1950-2010. </w:t>
-      </w:r>
+        <w:t xml:space="preserve">M. </w:t>
+      </w:r>
+      <w:proofErr w:type="spellStart"/>
+      <w:r>
+        <w:rPr>
+          <w:rFonts w:ascii="Arial" w:hAnsi="Arial" w:cs="Arial"/>
+        </w:rPr>
+        <w:t>Paleczny</w:t>
+      </w:r>
+      <w:proofErr w:type="spellEnd"/>
+      <w:r>
+        <w:rPr>
+          <w:rFonts w:ascii="Arial" w:hAnsi="Arial" w:cs="Arial"/>
+        </w:rPr>
+        <w:t xml:space="preserve">, E. Hammill, V. </w:t>
+      </w:r>
+      <w:proofErr w:type="spellStart"/>
+      <w:r>
+        <w:rPr>
+          <w:rFonts w:ascii="Arial" w:hAnsi="Arial" w:cs="Arial"/>
+        </w:rPr>
+        <w:t>Karpouzi</w:t>
+      </w:r>
+      <w:proofErr w:type="spellEnd"/>
+      <w:r>
+        <w:rPr>
+          <w:rFonts w:ascii="Arial" w:hAnsi="Arial" w:cs="Arial"/>
+        </w:rPr>
+        <w:t xml:space="preserve">, D. Pauly, Population trends of the World’s monitored seabirds, 1950-2010. </w:t>
+      </w:r>
+      <w:proofErr w:type="spellStart"/>
       <w:r>
         <w:rPr>
           <w:rFonts w:ascii="Arial" w:hAnsi="Arial" w:cs="Arial"/>
           <w:i/>
           <w:iCs/>
         </w:rPr>
-        <w:t xml:space="preserve">PLoS ONE </w:t>
+        <w:t>PLoS</w:t>
+      </w:r>
+      <w:proofErr w:type="spellEnd"/>
+      <w:r>
+        <w:rPr>
+          <w:rFonts w:ascii="Arial" w:hAnsi="Arial" w:cs="Arial"/>
+          <w:i/>
+          <w:iCs/>
+        </w:rPr>
+        <w:t xml:space="preserve"> ONE </w:t>
       </w:r>
       <w:r>
         <w:rPr>
@@ -18122,15 +19504,53 @@
         <w:rPr>
           <w:rFonts w:ascii="Arial" w:hAnsi="Arial" w:cs="Arial"/>
         </w:rPr>
-        <w:t xml:space="preserve">M. H. Reynolds, K. N. Courtot, P. Berkowitz, C. D. Storlazzi, J. Moore, E. Flint, Will the effect of sea-level rise create ecological traps for Pacific island seabirds? </w:t>
-      </w:r>
+        <w:t xml:space="preserve">M. H. Reynolds, K. N. </w:t>
+      </w:r>
+      <w:proofErr w:type="spellStart"/>
+      <w:r>
+        <w:rPr>
+          <w:rFonts w:ascii="Arial" w:hAnsi="Arial" w:cs="Arial"/>
+        </w:rPr>
+        <w:t>Courtot</w:t>
+      </w:r>
+      <w:proofErr w:type="spellEnd"/>
+      <w:r>
+        <w:rPr>
+          <w:rFonts w:ascii="Arial" w:hAnsi="Arial" w:cs="Arial"/>
+        </w:rPr>
+        <w:t xml:space="preserve">, P. Berkowitz, C. D. </w:t>
+      </w:r>
+      <w:proofErr w:type="spellStart"/>
+      <w:r>
+        <w:rPr>
+          <w:rFonts w:ascii="Arial" w:hAnsi="Arial" w:cs="Arial"/>
+        </w:rPr>
+        <w:t>Storlazzi</w:t>
+      </w:r>
+      <w:proofErr w:type="spellEnd"/>
+      <w:r>
+        <w:rPr>
+          <w:rFonts w:ascii="Arial" w:hAnsi="Arial" w:cs="Arial"/>
+        </w:rPr>
+        <w:t xml:space="preserve">, J. Moore, E. Flint, Will the effect of sea-level rise create ecological traps for Pacific island seabirds? </w:t>
+      </w:r>
+      <w:proofErr w:type="spellStart"/>
       <w:r>
         <w:rPr>
           <w:rFonts w:ascii="Arial" w:hAnsi="Arial" w:cs="Arial"/>
           <w:i/>
           <w:iCs/>
         </w:rPr>
-        <w:t>PLoS ONE</w:t>
+        <w:t>PLoS</w:t>
+      </w:r>
+      <w:proofErr w:type="spellEnd"/>
+      <w:r>
+        <w:rPr>
+          <w:rFonts w:ascii="Arial" w:hAnsi="Arial" w:cs="Arial"/>
+          <w:i/>
+          <w:iCs/>
+        </w:rPr>
+        <w:t xml:space="preserve"> ONE</w:t>
       </w:r>
       <w:r>
         <w:rPr>
@@ -18166,7 +19586,77 @@
         <w:rPr>
           <w:rFonts w:ascii="Arial" w:hAnsi="Arial" w:cs="Arial"/>
         </w:rPr>
-        <w:t>P. Carr, A. Trevail, S. Bárrios, C. Clubbe, R. Freeman, H. J. Koldewey, S. C. Votier, T. Wilkinson, M. A. C. Nicoll</w:t>
+        <w:t xml:space="preserve">P. </w:t>
+      </w:r>
+      <w:proofErr w:type="spellStart"/>
+      <w:r>
+        <w:rPr>
+          <w:rFonts w:ascii="Arial" w:hAnsi="Arial" w:cs="Arial"/>
+        </w:rPr>
+        <w:t>Carr</w:t>
+      </w:r>
+      <w:proofErr w:type="spellEnd"/>
+      <w:r>
+        <w:rPr>
+          <w:rFonts w:ascii="Arial" w:hAnsi="Arial" w:cs="Arial"/>
+        </w:rPr>
+        <w:t xml:space="preserve">, A. </w:t>
+      </w:r>
+      <w:proofErr w:type="spellStart"/>
+      <w:r>
+        <w:rPr>
+          <w:rFonts w:ascii="Arial" w:hAnsi="Arial" w:cs="Arial"/>
+        </w:rPr>
+        <w:t>Trevail</w:t>
+      </w:r>
+      <w:proofErr w:type="spellEnd"/>
+      <w:r>
+        <w:rPr>
+          <w:rFonts w:ascii="Arial" w:hAnsi="Arial" w:cs="Arial"/>
+        </w:rPr>
+        <w:t xml:space="preserve">, S. </w:t>
+      </w:r>
+      <w:proofErr w:type="spellStart"/>
+      <w:r>
+        <w:rPr>
+          <w:rFonts w:ascii="Arial" w:hAnsi="Arial" w:cs="Arial"/>
+        </w:rPr>
+        <w:t>Bárrios</w:t>
+      </w:r>
+      <w:proofErr w:type="spellEnd"/>
+      <w:r>
+        <w:rPr>
+          <w:rFonts w:ascii="Arial" w:hAnsi="Arial" w:cs="Arial"/>
+        </w:rPr>
+        <w:t xml:space="preserve">, C. </w:t>
+      </w:r>
+      <w:proofErr w:type="spellStart"/>
+      <w:r>
+        <w:rPr>
+          <w:rFonts w:ascii="Arial" w:hAnsi="Arial" w:cs="Arial"/>
+        </w:rPr>
+        <w:t>Clubbe</w:t>
+      </w:r>
+      <w:proofErr w:type="spellEnd"/>
+      <w:r>
+        <w:rPr>
+          <w:rFonts w:ascii="Arial" w:hAnsi="Arial" w:cs="Arial"/>
+        </w:rPr>
+        <w:t xml:space="preserve">, R. Freeman, H. J. Koldewey, S. C. </w:t>
+      </w:r>
+      <w:proofErr w:type="spellStart"/>
+      <w:r>
+        <w:rPr>
+          <w:rFonts w:ascii="Arial" w:hAnsi="Arial" w:cs="Arial"/>
+        </w:rPr>
+        <w:t>Votier</w:t>
+      </w:r>
+      <w:proofErr w:type="spellEnd"/>
+      <w:r>
+        <w:rPr>
+          <w:rFonts w:ascii="Arial" w:hAnsi="Arial" w:cs="Arial"/>
+        </w:rPr>
+        <w:t>, T. Wilkinson, M. A. C. Nicoll</w:t>
       </w:r>
       <w:r>
         <w:rPr>
@@ -18174,13 +19664,23 @@
         </w:rPr>
         <w:t xml:space="preserve">, Potential benefits to breeding seabirds of converting abandoned coconut plantations to native habitats after invasive predator eradication. </w:t>
       </w:r>
+      <w:proofErr w:type="spellStart"/>
       <w:r>
         <w:rPr>
           <w:rFonts w:ascii="Arial" w:hAnsi="Arial" w:cs="Arial"/>
           <w:i/>
           <w:iCs/>
         </w:rPr>
-        <w:t xml:space="preserve">Restor. Ecol. </w:t>
+        <w:t>Restor</w:t>
+      </w:r>
+      <w:proofErr w:type="spellEnd"/>
+      <w:r>
+        <w:rPr>
+          <w:rFonts w:ascii="Arial" w:hAnsi="Arial" w:cs="Arial"/>
+          <w:i/>
+          <w:iCs/>
+        </w:rPr>
+        <w:t xml:space="preserve">. Ecol. </w:t>
       </w:r>
       <w:r>
         <w:rPr>
@@ -18210,25 +19710,123 @@
         <w:rPr>
           <w:rFonts w:ascii="Arial" w:hAnsi="Arial" w:cs="Arial"/>
         </w:rPr>
-        <w:t xml:space="preserve">S. A. Sandin, P. A. Becker, C. Becker, K. Brown, </w:t>
-      </w:r>
-      <w:r>
-        <w:rPr>
-          <w:rFonts w:ascii="Arial" w:hAnsi="Arial" w:cs="Arial"/>
-        </w:rPr>
-        <w:t xml:space="preserve">N. G. Erazo, C. Figuerola, R. N. Fisher, A. M. Friedlander, T. Fukami, N. A. J. Graham, D. S. Gruner, N. D. Holmes, W. A. Holthuijzen, H. P. Jones, M. Rios, </w:t>
-      </w:r>
-      <w:r>
-        <w:rPr>
-          <w:rFonts w:ascii="Arial" w:hAnsi="Arial" w:cs="Arial"/>
-        </w:rPr>
-        <w:t>A. Samaniego, W. Sechrest, B. X. Semmens, H. E. Thornton, R. V. Th</w:t>
-      </w:r>
-      <w:r>
-        <w:rPr>
-          <w:rFonts w:ascii="Arial" w:hAnsi="Arial" w:cs="Arial"/>
-        </w:rPr>
-        <w:t>urber, C. N. Wails, C. A. Wolf, B. J. Zgliczynski, Harnessing island-ocean</w:t>
+        <w:t xml:space="preserve">S. A. </w:t>
+      </w:r>
+      <w:proofErr w:type="spellStart"/>
+      <w:r>
+        <w:rPr>
+          <w:rFonts w:ascii="Arial" w:hAnsi="Arial" w:cs="Arial"/>
+        </w:rPr>
+        <w:t>Sandin</w:t>
+      </w:r>
+      <w:proofErr w:type="spellEnd"/>
+      <w:r>
+        <w:rPr>
+          <w:rFonts w:ascii="Arial" w:hAnsi="Arial" w:cs="Arial"/>
+        </w:rPr>
+        <w:t xml:space="preserve">, P. A. Becker, C. Becker, K. Brown, </w:t>
+      </w:r>
+      <w:r>
+        <w:rPr>
+          <w:rFonts w:ascii="Arial" w:hAnsi="Arial" w:cs="Arial"/>
+        </w:rPr>
+        <w:t xml:space="preserve">N. G. </w:t>
+      </w:r>
+      <w:proofErr w:type="spellStart"/>
+      <w:r>
+        <w:rPr>
+          <w:rFonts w:ascii="Arial" w:hAnsi="Arial" w:cs="Arial"/>
+        </w:rPr>
+        <w:t>Erazo</w:t>
+      </w:r>
+      <w:proofErr w:type="spellEnd"/>
+      <w:r>
+        <w:rPr>
+          <w:rFonts w:ascii="Arial" w:hAnsi="Arial" w:cs="Arial"/>
+        </w:rPr>
+        <w:t xml:space="preserve">, C. </w:t>
+      </w:r>
+      <w:proofErr w:type="spellStart"/>
+      <w:r>
+        <w:rPr>
+          <w:rFonts w:ascii="Arial" w:hAnsi="Arial" w:cs="Arial"/>
+        </w:rPr>
+        <w:t>Figuerola</w:t>
+      </w:r>
+      <w:proofErr w:type="spellEnd"/>
+      <w:r>
+        <w:rPr>
+          <w:rFonts w:ascii="Arial" w:hAnsi="Arial" w:cs="Arial"/>
+        </w:rPr>
+        <w:t xml:space="preserve">, R. N. Fisher, A. M. Friedlander, T. </w:t>
+      </w:r>
+      <w:proofErr w:type="spellStart"/>
+      <w:r>
+        <w:rPr>
+          <w:rFonts w:ascii="Arial" w:hAnsi="Arial" w:cs="Arial"/>
+        </w:rPr>
+        <w:t>Fukami</w:t>
+      </w:r>
+      <w:proofErr w:type="spellEnd"/>
+      <w:r>
+        <w:rPr>
+          <w:rFonts w:ascii="Arial" w:hAnsi="Arial" w:cs="Arial"/>
+        </w:rPr>
+        <w:t xml:space="preserve">, N. A. J. Graham, D. S. Gruner, N. D. Holmes, W. A. </w:t>
+      </w:r>
+      <w:proofErr w:type="spellStart"/>
+      <w:r>
+        <w:rPr>
+          <w:rFonts w:ascii="Arial" w:hAnsi="Arial" w:cs="Arial"/>
+        </w:rPr>
+        <w:t>Holthuijzen</w:t>
+      </w:r>
+      <w:proofErr w:type="spellEnd"/>
+      <w:r>
+        <w:rPr>
+          <w:rFonts w:ascii="Arial" w:hAnsi="Arial" w:cs="Arial"/>
+        </w:rPr>
+        <w:t xml:space="preserve">, H. P. Jones, M. Rios, </w:t>
+      </w:r>
+      <w:r>
+        <w:rPr>
+          <w:rFonts w:ascii="Arial" w:hAnsi="Arial" w:cs="Arial"/>
+        </w:rPr>
+        <w:t xml:space="preserve">A. Samaniego, W. </w:t>
+      </w:r>
+      <w:proofErr w:type="spellStart"/>
+      <w:r>
+        <w:rPr>
+          <w:rFonts w:ascii="Arial" w:hAnsi="Arial" w:cs="Arial"/>
+        </w:rPr>
+        <w:t>Sechrest</w:t>
+      </w:r>
+      <w:proofErr w:type="spellEnd"/>
+      <w:r>
+        <w:rPr>
+          <w:rFonts w:ascii="Arial" w:hAnsi="Arial" w:cs="Arial"/>
+        </w:rPr>
+        <w:t>, B. X. Semmens, H. E. Thornton, R. V. Th</w:t>
+      </w:r>
+      <w:r>
+        <w:rPr>
+          <w:rFonts w:ascii="Arial" w:hAnsi="Arial" w:cs="Arial"/>
+        </w:rPr>
+        <w:t xml:space="preserve">urber, C. N. Wails, C. A. Wolf, B. J. </w:t>
+      </w:r>
+      <w:proofErr w:type="spellStart"/>
+      <w:r>
+        <w:rPr>
+          <w:rFonts w:ascii="Arial" w:hAnsi="Arial" w:cs="Arial"/>
+        </w:rPr>
+        <w:t>Zgliczynski</w:t>
+      </w:r>
+      <w:proofErr w:type="spellEnd"/>
+      <w:r>
+        <w:rPr>
+          <w:rFonts w:ascii="Arial" w:hAnsi="Arial" w:cs="Arial"/>
+        </w:rPr>
+        <w:t>, Harnessing island-ocean</w:t>
       </w:r>
       <w:r>
         <w:rPr>
@@ -18296,8 +19894,16 @@
         <w:rPr>
           <w:rFonts w:ascii="Arial" w:hAnsi="Arial" w:cs="Arial"/>
         </w:rPr>
-        <w:t>, X. Monbailiu</w:t>
-      </w:r>
+        <w:t xml:space="preserve">, X. </w:t>
+      </w:r>
+      <w:proofErr w:type="spellStart"/>
+      <w:r>
+        <w:rPr>
+          <w:rFonts w:ascii="Arial" w:hAnsi="Arial" w:cs="Arial"/>
+        </w:rPr>
+        <w:t>Monbailiu</w:t>
+      </w:r>
+      <w:proofErr w:type="spellEnd"/>
       <w:r>
         <w:rPr>
           <w:rFonts w:ascii="Arial" w:hAnsi="Arial" w:cs="Arial"/>
@@ -18336,7 +19942,21 @@
         <w:rPr>
           <w:rFonts w:ascii="Arial" w:hAnsi="Arial" w:cs="Arial"/>
         </w:rPr>
-        <w:t xml:space="preserve">S. N. Riddick, U. Dragosits, T. </w:t>
+        <w:t xml:space="preserve">S. N. Riddick, U. </w:t>
+      </w:r>
+      <w:proofErr w:type="spellStart"/>
+      <w:r>
+        <w:rPr>
+          <w:rFonts w:ascii="Arial" w:hAnsi="Arial" w:cs="Arial"/>
+        </w:rPr>
+        <w:t>Dragosits</w:t>
+      </w:r>
+      <w:proofErr w:type="spellEnd"/>
+      <w:r>
+        <w:rPr>
+          <w:rFonts w:ascii="Arial" w:hAnsi="Arial" w:cs="Arial"/>
+        </w:rPr>
+        <w:t xml:space="preserve">, T. </w:t>
       </w:r>
       <w:r>
         <w:rPr>
@@ -18348,7 +19968,49 @@
         <w:rPr>
           <w:rFonts w:ascii="Arial" w:hAnsi="Arial" w:cs="Arial"/>
         </w:rPr>
-        <w:t>S. J. Tomlinson, F. Daunt, S. Wanless, S. Hallsworth, C. F. Braban, Y. S. Tang, M. A. Sutton</w:t>
+        <w:t xml:space="preserve">S. J. Tomlinson, F. Daunt, S. </w:t>
+      </w:r>
+      <w:proofErr w:type="spellStart"/>
+      <w:r>
+        <w:rPr>
+          <w:rFonts w:ascii="Arial" w:hAnsi="Arial" w:cs="Arial"/>
+        </w:rPr>
+        <w:t>Wanless</w:t>
+      </w:r>
+      <w:proofErr w:type="spellEnd"/>
+      <w:r>
+        <w:rPr>
+          <w:rFonts w:ascii="Arial" w:hAnsi="Arial" w:cs="Arial"/>
+        </w:rPr>
+        <w:t xml:space="preserve">, S. </w:t>
+      </w:r>
+      <w:proofErr w:type="spellStart"/>
+      <w:r>
+        <w:rPr>
+          <w:rFonts w:ascii="Arial" w:hAnsi="Arial" w:cs="Arial"/>
+        </w:rPr>
+        <w:t>Hallsworth</w:t>
+      </w:r>
+      <w:proofErr w:type="spellEnd"/>
+      <w:r>
+        <w:rPr>
+          <w:rFonts w:ascii="Arial" w:hAnsi="Arial" w:cs="Arial"/>
+        </w:rPr>
+        <w:t xml:space="preserve">, C. F. </w:t>
+      </w:r>
+      <w:proofErr w:type="spellStart"/>
+      <w:r>
+        <w:rPr>
+          <w:rFonts w:ascii="Arial" w:hAnsi="Arial" w:cs="Arial"/>
+        </w:rPr>
+        <w:t>Braban</w:t>
+      </w:r>
+      <w:proofErr w:type="spellEnd"/>
+      <w:r>
+        <w:rPr>
+          <w:rFonts w:ascii="Arial" w:hAnsi="Arial" w:cs="Arial"/>
+        </w:rPr>
+        <w:t>, Y. S. Tang, M. A. Sutton</w:t>
       </w:r>
       <w:r>
         <w:rPr>
@@ -18398,6 +20060,7 @@
         <w:rPr>
           <w:rFonts w:ascii="Arial" w:hAnsi="Arial" w:cs="Arial"/>
         </w:rPr>
+        <w:lastRenderedPageBreak/>
         <w:t>S. Schmidt, W. C. Dennison, G. J. Moss, G. R. Stewart</w:t>
       </w:r>
       <w:r>
@@ -18418,13 +20081,23 @@
         </w:rPr>
         <w:t xml:space="preserve">sland, a subtropical coral cay of the Great Barrier Reef, Australia. </w:t>
       </w:r>
+      <w:proofErr w:type="spellStart"/>
       <w:r>
         <w:rPr>
           <w:rFonts w:ascii="Arial" w:hAnsi="Arial" w:cs="Arial"/>
           <w:i/>
           <w:iCs/>
         </w:rPr>
-        <w:t xml:space="preserve">Funct. Plant Biol. </w:t>
+        <w:t>Funct</w:t>
+      </w:r>
+      <w:proofErr w:type="spellEnd"/>
+      <w:r>
+        <w:rPr>
+          <w:rFonts w:ascii="Arial" w:hAnsi="Arial" w:cs="Arial"/>
+          <w:i/>
+          <w:iCs/>
+        </w:rPr>
+        <w:t xml:space="preserve">. Plant Biol. </w:t>
       </w:r>
       <w:r>
         <w:rPr>
@@ -18460,8 +20133,35 @@
         <w:rPr>
           <w:rFonts w:ascii="Arial" w:hAnsi="Arial" w:cs="Arial"/>
         </w:rPr>
-        <w:lastRenderedPageBreak/>
-        <w:t xml:space="preserve">S. Schmidt, K. Mackintosh, R. Gillett, A. Pudmenzky, D. E. Allen, H. Rennenberg, J. F. Mueller, Atmospheric concentrations of ammonia and </w:t>
+        <w:t xml:space="preserve">S. Schmidt, K. Mackintosh, R. Gillett, A. </w:t>
+      </w:r>
+      <w:proofErr w:type="spellStart"/>
+      <w:r>
+        <w:rPr>
+          <w:rFonts w:ascii="Arial" w:hAnsi="Arial" w:cs="Arial"/>
+        </w:rPr>
+        <w:t>Pudmenzky</w:t>
+      </w:r>
+      <w:proofErr w:type="spellEnd"/>
+      <w:r>
+        <w:rPr>
+          <w:rFonts w:ascii="Arial" w:hAnsi="Arial" w:cs="Arial"/>
+        </w:rPr>
+        <w:t xml:space="preserve">, D. E. Allen, H. </w:t>
+      </w:r>
+      <w:proofErr w:type="spellStart"/>
+      <w:r>
+        <w:rPr>
+          <w:rFonts w:ascii="Arial" w:hAnsi="Arial" w:cs="Arial"/>
+        </w:rPr>
+        <w:t>Rennenberg</w:t>
+      </w:r>
+      <w:proofErr w:type="spellEnd"/>
+      <w:r>
+        <w:rPr>
+          <w:rFonts w:ascii="Arial" w:hAnsi="Arial" w:cs="Arial"/>
+        </w:rPr>
+        <w:t xml:space="preserve">, J. F. Mueller, Atmospheric concentrations of ammonia and </w:t>
       </w:r>
       <w:r>
         <w:rPr>
@@ -18511,13 +20211,41 @@
         <w:rPr>
           <w:rFonts w:ascii="Arial" w:hAnsi="Arial" w:cs="Arial"/>
         </w:rPr>
-        <w:t>S. N. Riddick, U. Dragosits, T. D. Blackall, F. Daunt</w:t>
-      </w:r>
-      <w:r>
-        <w:rPr>
-          <w:rFonts w:ascii="Arial" w:hAnsi="Arial" w:cs="Arial"/>
-        </w:rPr>
-        <w:t xml:space="preserve">, S. Wanless, M. A. Sutton, The global distribution of ammonia emissions from seabird colonies. </w:t>
+        <w:t xml:space="preserve">S. N. Riddick, U. </w:t>
+      </w:r>
+      <w:proofErr w:type="spellStart"/>
+      <w:r>
+        <w:rPr>
+          <w:rFonts w:ascii="Arial" w:hAnsi="Arial" w:cs="Arial"/>
+        </w:rPr>
+        <w:t>Dragosits</w:t>
+      </w:r>
+      <w:proofErr w:type="spellEnd"/>
+      <w:r>
+        <w:rPr>
+          <w:rFonts w:ascii="Arial" w:hAnsi="Arial" w:cs="Arial"/>
+        </w:rPr>
+        <w:t>, T. D. Blackall, F. Daunt</w:t>
+      </w:r>
+      <w:r>
+        <w:rPr>
+          <w:rFonts w:ascii="Arial" w:hAnsi="Arial" w:cs="Arial"/>
+        </w:rPr>
+        <w:t xml:space="preserve">, S. </w:t>
+      </w:r>
+      <w:proofErr w:type="spellStart"/>
+      <w:r>
+        <w:rPr>
+          <w:rFonts w:ascii="Arial" w:hAnsi="Arial" w:cs="Arial"/>
+        </w:rPr>
+        <w:t>Wanless</w:t>
+      </w:r>
+      <w:proofErr w:type="spellEnd"/>
+      <w:r>
+        <w:rPr>
+          <w:rFonts w:ascii="Arial" w:hAnsi="Arial" w:cs="Arial"/>
+        </w:rPr>
+        <w:t xml:space="preserve">, M. A. Sutton, The global distribution of ammonia emissions from seabird colonies. </w:t>
       </w:r>
       <w:r>
         <w:rPr>
@@ -18569,7 +20297,35 @@
         <w:rPr>
           <w:rFonts w:ascii="Arial" w:hAnsi="Arial" w:cs="Arial"/>
         </w:rPr>
-        <w:t>. Martino, D. Hamilton, A. R. Baker, T. D. Jickells, T. Bromley, Y. Nojiri, B. Quack, P. W. Boyd, Western Pacific atmospheric nutrient deposition fluxes, their impact on surface ocean productivity</w:t>
+        <w:t xml:space="preserve">. Martino, D. Hamilton, A. R. Baker, T. D. </w:t>
+      </w:r>
+      <w:proofErr w:type="spellStart"/>
+      <w:r>
+        <w:rPr>
+          <w:rFonts w:ascii="Arial" w:hAnsi="Arial" w:cs="Arial"/>
+        </w:rPr>
+        <w:t>Jickells</w:t>
+      </w:r>
+      <w:proofErr w:type="spellEnd"/>
+      <w:r>
+        <w:rPr>
+          <w:rFonts w:ascii="Arial" w:hAnsi="Arial" w:cs="Arial"/>
+        </w:rPr>
+        <w:t xml:space="preserve">, T. Bromley, Y. </w:t>
+      </w:r>
+      <w:proofErr w:type="spellStart"/>
+      <w:r>
+        <w:rPr>
+          <w:rFonts w:ascii="Arial" w:hAnsi="Arial" w:cs="Arial"/>
+        </w:rPr>
+        <w:t>Nojiri</w:t>
+      </w:r>
+      <w:proofErr w:type="spellEnd"/>
+      <w:r>
+        <w:rPr>
+          <w:rFonts w:ascii="Arial" w:hAnsi="Arial" w:cs="Arial"/>
+        </w:rPr>
+        <w:t>, B. Quack, P. W. Boyd, Western Pacific atmospheric nutrient deposition fluxes, their impact on surface ocean productivity</w:t>
       </w:r>
       <w:r>
         <w:rPr>
@@ -18583,7 +20339,25 @@
           <w:i/>
           <w:iCs/>
         </w:rPr>
-        <w:t xml:space="preserve">Global Biogeochem. Cycles </w:t>
+        <w:t xml:space="preserve">Global </w:t>
+      </w:r>
+      <w:proofErr w:type="spellStart"/>
+      <w:r>
+        <w:rPr>
+          <w:rFonts w:ascii="Arial" w:hAnsi="Arial" w:cs="Arial"/>
+          <w:i/>
+          <w:iCs/>
+        </w:rPr>
+        <w:t>Biogeochem</w:t>
+      </w:r>
+      <w:proofErr w:type="spellEnd"/>
+      <w:r>
+        <w:rPr>
+          <w:rFonts w:ascii="Arial" w:hAnsi="Arial" w:cs="Arial"/>
+          <w:i/>
+          <w:iCs/>
+        </w:rPr>
+        <w:t xml:space="preserve">. Cycles </w:t>
       </w:r>
       <w:r>
         <w:rPr>
@@ -18665,7 +20439,35 @@
         <w:rPr>
           <w:rFonts w:ascii="Arial" w:hAnsi="Arial" w:cs="Arial"/>
         </w:rPr>
-        <w:t xml:space="preserve">F. Paulot, D. J. Jacob, M. T. Johnson, T. G. Bell, A. R. Baker, W. C. Keene, I. D. Lima, S. C. Doney, C. A. Stock, Global oceanic emission of ammonia: constraints from seawater and atmospheric observations. </w:t>
+        <w:t xml:space="preserve">F. </w:t>
+      </w:r>
+      <w:proofErr w:type="spellStart"/>
+      <w:r>
+        <w:rPr>
+          <w:rFonts w:ascii="Arial" w:hAnsi="Arial" w:cs="Arial"/>
+        </w:rPr>
+        <w:t>Paulot</w:t>
+      </w:r>
+      <w:proofErr w:type="spellEnd"/>
+      <w:r>
+        <w:rPr>
+          <w:rFonts w:ascii="Arial" w:hAnsi="Arial" w:cs="Arial"/>
+        </w:rPr>
+        <w:t xml:space="preserve">, D. J. Jacob, M. T. Johnson, T. G. Bell, A. R. Baker, W. C. Keene, I. D. Lima, S. C. </w:t>
+      </w:r>
+      <w:proofErr w:type="spellStart"/>
+      <w:r>
+        <w:rPr>
+          <w:rFonts w:ascii="Arial" w:hAnsi="Arial" w:cs="Arial"/>
+        </w:rPr>
+        <w:t>Doney</w:t>
+      </w:r>
+      <w:proofErr w:type="spellEnd"/>
+      <w:r>
+        <w:rPr>
+          <w:rFonts w:ascii="Arial" w:hAnsi="Arial" w:cs="Arial"/>
+        </w:rPr>
+        <w:t xml:space="preserve">, C. A. Stock, Global oceanic emission of ammonia: constraints from seawater and atmospheric observations. </w:t>
       </w:r>
       <w:r>
         <w:rPr>
@@ -18673,7 +20475,25 @@
           <w:i/>
           <w:iCs/>
         </w:rPr>
-        <w:t xml:space="preserve">Global Biogeochem. Cycles </w:t>
+        <w:t xml:space="preserve">Global </w:t>
+      </w:r>
+      <w:proofErr w:type="spellStart"/>
+      <w:r>
+        <w:rPr>
+          <w:rFonts w:ascii="Arial" w:hAnsi="Arial" w:cs="Arial"/>
+          <w:i/>
+          <w:iCs/>
+        </w:rPr>
+        <w:t>Biogeochem</w:t>
+      </w:r>
+      <w:proofErr w:type="spellEnd"/>
+      <w:r>
+        <w:rPr>
+          <w:rFonts w:ascii="Arial" w:hAnsi="Arial" w:cs="Arial"/>
+          <w:i/>
+          <w:iCs/>
+        </w:rPr>
+        <w:t xml:space="preserve">. Cycles </w:t>
       </w:r>
       <w:r>
         <w:rPr>
@@ -18703,7 +20523,49 @@
         <w:rPr>
           <w:rFonts w:ascii="Arial" w:hAnsi="Arial" w:cs="Arial"/>
         </w:rPr>
-        <w:t>C. E. Benkwitt, C. D’Angelo, R. E. Dunn, R. L. Gunn, S. Healing, M. L. Mardones, J. Wiedenmann, S. K. Wilson, N. A. J. Graham, Seabirds boo</w:t>
+        <w:t xml:space="preserve">C. E. </w:t>
+      </w:r>
+      <w:proofErr w:type="spellStart"/>
+      <w:r>
+        <w:rPr>
+          <w:rFonts w:ascii="Arial" w:hAnsi="Arial" w:cs="Arial"/>
+        </w:rPr>
+        <w:t>Benkwitt</w:t>
+      </w:r>
+      <w:proofErr w:type="spellEnd"/>
+      <w:r>
+        <w:rPr>
+          <w:rFonts w:ascii="Arial" w:hAnsi="Arial" w:cs="Arial"/>
+        </w:rPr>
+        <w:t xml:space="preserve">, C. D’Angelo, R. E. Dunn, R. L. Gunn, S. Healing, M. L. </w:t>
+      </w:r>
+      <w:proofErr w:type="spellStart"/>
+      <w:r>
+        <w:rPr>
+          <w:rFonts w:ascii="Arial" w:hAnsi="Arial" w:cs="Arial"/>
+        </w:rPr>
+        <w:t>Mardones</w:t>
+      </w:r>
+      <w:proofErr w:type="spellEnd"/>
+      <w:r>
+        <w:rPr>
+          <w:rFonts w:ascii="Arial" w:hAnsi="Arial" w:cs="Arial"/>
+        </w:rPr>
+        <w:t xml:space="preserve">, J. </w:t>
+      </w:r>
+      <w:proofErr w:type="spellStart"/>
+      <w:r>
+        <w:rPr>
+          <w:rFonts w:ascii="Arial" w:hAnsi="Arial" w:cs="Arial"/>
+        </w:rPr>
+        <w:t>Wiedenmann</w:t>
+      </w:r>
+      <w:proofErr w:type="spellEnd"/>
+      <w:r>
+        <w:rPr>
+          <w:rFonts w:ascii="Arial" w:hAnsi="Arial" w:cs="Arial"/>
+        </w:rPr>
+        <w:t>, S. K. Wilson, N. A. J. Graham, Seabirds boo</w:t>
       </w:r>
       <w:r>
         <w:rPr>
@@ -18747,13 +20609,97 @@
         <w:rPr>
           <w:rFonts w:ascii="Arial" w:hAnsi="Arial" w:cs="Arial"/>
         </w:rPr>
-        <w:t xml:space="preserve">T. Berr, A. Millon, P. Dumas, P. Guehenneuc, </w:t>
-      </w:r>
-      <w:r>
-        <w:rPr>
-          <w:rFonts w:ascii="Arial" w:hAnsi="Arial" w:cs="Arial"/>
-        </w:rPr>
-        <w:t>F. Perez, H. de Méringo, J. Baudat-Franceschi, M. le Corre, E.</w:t>
+        <w:t xml:space="preserve">T. </w:t>
+      </w:r>
+      <w:proofErr w:type="spellStart"/>
+      <w:r>
+        <w:rPr>
+          <w:rFonts w:ascii="Arial" w:hAnsi="Arial" w:cs="Arial"/>
+        </w:rPr>
+        <w:t>Berr</w:t>
+      </w:r>
+      <w:proofErr w:type="spellEnd"/>
+      <w:r>
+        <w:rPr>
+          <w:rFonts w:ascii="Arial" w:hAnsi="Arial" w:cs="Arial"/>
+        </w:rPr>
+        <w:t xml:space="preserve">, A. </w:t>
+      </w:r>
+      <w:proofErr w:type="spellStart"/>
+      <w:r>
+        <w:rPr>
+          <w:rFonts w:ascii="Arial" w:hAnsi="Arial" w:cs="Arial"/>
+        </w:rPr>
+        <w:t>Millon</w:t>
+      </w:r>
+      <w:proofErr w:type="spellEnd"/>
+      <w:r>
+        <w:rPr>
+          <w:rFonts w:ascii="Arial" w:hAnsi="Arial" w:cs="Arial"/>
+        </w:rPr>
+        <w:t xml:space="preserve">, P. Dumas, P. </w:t>
+      </w:r>
+      <w:proofErr w:type="spellStart"/>
+      <w:r>
+        <w:rPr>
+          <w:rFonts w:ascii="Arial" w:hAnsi="Arial" w:cs="Arial"/>
+        </w:rPr>
+        <w:t>Guehenneuc</w:t>
+      </w:r>
+      <w:proofErr w:type="spellEnd"/>
+      <w:r>
+        <w:rPr>
+          <w:rFonts w:ascii="Arial" w:hAnsi="Arial" w:cs="Arial"/>
+        </w:rPr>
+        <w:t xml:space="preserve">, </w:t>
+      </w:r>
+      <w:r>
+        <w:rPr>
+          <w:rFonts w:ascii="Arial" w:hAnsi="Arial" w:cs="Arial"/>
+        </w:rPr>
+        <w:t xml:space="preserve">F. Perez, H. de </w:t>
+      </w:r>
+      <w:proofErr w:type="spellStart"/>
+      <w:r>
+        <w:rPr>
+          <w:rFonts w:ascii="Arial" w:hAnsi="Arial" w:cs="Arial"/>
+        </w:rPr>
+        <w:t>Méringo</w:t>
+      </w:r>
+      <w:proofErr w:type="spellEnd"/>
+      <w:r>
+        <w:rPr>
+          <w:rFonts w:ascii="Arial" w:hAnsi="Arial" w:cs="Arial"/>
+        </w:rPr>
+        <w:t xml:space="preserve">, J. </w:t>
+      </w:r>
+      <w:proofErr w:type="spellStart"/>
+      <w:r>
+        <w:rPr>
+          <w:rFonts w:ascii="Arial" w:hAnsi="Arial" w:cs="Arial"/>
+        </w:rPr>
+        <w:t>Baudat-Franceschi</w:t>
+      </w:r>
+      <w:proofErr w:type="spellEnd"/>
+      <w:r>
+        <w:rPr>
+          <w:rFonts w:ascii="Arial" w:hAnsi="Arial" w:cs="Arial"/>
+        </w:rPr>
+        <w:t xml:space="preserve">, M. le </w:t>
+      </w:r>
+      <w:proofErr w:type="spellStart"/>
+      <w:r>
+        <w:rPr>
+          <w:rFonts w:ascii="Arial" w:hAnsi="Arial" w:cs="Arial"/>
+        </w:rPr>
+        <w:t>Corre</w:t>
+      </w:r>
+      <w:proofErr w:type="spellEnd"/>
+      <w:r>
+        <w:rPr>
+          <w:rFonts w:ascii="Arial" w:hAnsi="Arial" w:cs="Arial"/>
+        </w:rPr>
+        <w:t>, E.</w:t>
       </w:r>
       <w:r>
         <w:rPr>
@@ -18769,13 +20715,23 @@
         </w:rPr>
         <w:t xml:space="preserve">Glob. Ecol. </w:t>
       </w:r>
+      <w:proofErr w:type="spellStart"/>
       <w:r>
         <w:rPr>
           <w:rFonts w:ascii="Arial" w:hAnsi="Arial" w:cs="Arial"/>
           <w:i/>
           <w:iCs/>
         </w:rPr>
-        <w:t xml:space="preserve">Conserv. </w:t>
+        <w:t>Conserv</w:t>
+      </w:r>
+      <w:proofErr w:type="spellEnd"/>
+      <w:r>
+        <w:rPr>
+          <w:rFonts w:ascii="Arial" w:hAnsi="Arial" w:cs="Arial"/>
+          <w:i/>
+          <w:iCs/>
+        </w:rPr>
+        <w:t xml:space="preserve">. </w:t>
       </w:r>
       <w:r>
         <w:rPr>
@@ -18807,12 +20763,14 @@
         </w:rPr>
         <w:t xml:space="preserve">A.B. </w:t>
       </w:r>
+      <w:proofErr w:type="spellStart"/>
       <w:r>
         <w:rPr>
           <w:rFonts w:ascii="Arial" w:hAnsi="Arial" w:cs="Arial"/>
         </w:rPr>
         <w:t>Amerson</w:t>
       </w:r>
+      <w:proofErr w:type="spellEnd"/>
       <w:r>
         <w:rPr>
           <w:rFonts w:ascii="Arial" w:hAnsi="Arial" w:cs="Arial"/>
@@ -18911,7 +20869,21 @@
         <w:rPr>
           <w:rFonts w:ascii="Arial" w:hAnsi="Arial" w:cs="Arial"/>
         </w:rPr>
-        <w:t>J. Bezanson, S. Karpinski, V. B. Shah, A. Edelman, Julia: a fast dynamic language for techn</w:t>
+        <w:t xml:space="preserve">J. </w:t>
+      </w:r>
+      <w:proofErr w:type="spellStart"/>
+      <w:r>
+        <w:rPr>
+          <w:rFonts w:ascii="Arial" w:hAnsi="Arial" w:cs="Arial"/>
+        </w:rPr>
+        <w:t>Bezanson</w:t>
+      </w:r>
+      <w:proofErr w:type="spellEnd"/>
+      <w:r>
+        <w:rPr>
+          <w:rFonts w:ascii="Arial" w:hAnsi="Arial" w:cs="Arial"/>
+        </w:rPr>
+        <w:t>, S. Karpinski, V. B. Shah, A. Edelman, Julia: a fast dynamic language for techn</w:t>
       </w:r>
       <w:r>
         <w:rPr>
@@ -18954,7 +20926,21 @@
         <w:rPr>
           <w:rFonts w:ascii="Arial" w:hAnsi="Arial" w:cs="Arial"/>
         </w:rPr>
-        <w:t>H. Ge, K. Xu, Z. Ghahramani, Turing: a</w:t>
+        <w:t xml:space="preserve">H. Ge, K. Xu, Z. </w:t>
+      </w:r>
+      <w:proofErr w:type="spellStart"/>
+      <w:r>
+        <w:rPr>
+          <w:rFonts w:ascii="Arial" w:hAnsi="Arial" w:cs="Arial"/>
+        </w:rPr>
+        <w:t>Ghahramani</w:t>
+      </w:r>
+      <w:proofErr w:type="spellEnd"/>
+      <w:r>
+        <w:rPr>
+          <w:rFonts w:ascii="Arial" w:hAnsi="Arial" w:cs="Arial"/>
+        </w:rPr>
+        <w:t>, Turing: a</w:t>
       </w:r>
       <w:r>
         <w:rPr>
@@ -19018,13 +21004,41 @@
         <w:rPr>
           <w:rFonts w:ascii="Arial" w:hAnsi="Arial" w:cs="Arial"/>
         </w:rPr>
-        <w:t xml:space="preserve">J. A. Tobias, C. Sheard, A. L. Pigot, A. J. M. Devenish, </w:t>
-      </w:r>
-      <w:r>
-        <w:rPr>
-          <w:rFonts w:ascii="Arial" w:hAnsi="Arial" w:cs="Arial"/>
-        </w:rPr>
-        <w:t xml:space="preserve">J. Yang, …, M. Schleuning, AVONET: morphological, ecological and geographical data for all birds. </w:t>
+        <w:t xml:space="preserve">J. A. Tobias, C. Sheard, A. L. </w:t>
+      </w:r>
+      <w:proofErr w:type="spellStart"/>
+      <w:r>
+        <w:rPr>
+          <w:rFonts w:ascii="Arial" w:hAnsi="Arial" w:cs="Arial"/>
+        </w:rPr>
+        <w:t>Pigot</w:t>
+      </w:r>
+      <w:proofErr w:type="spellEnd"/>
+      <w:r>
+        <w:rPr>
+          <w:rFonts w:ascii="Arial" w:hAnsi="Arial" w:cs="Arial"/>
+        </w:rPr>
+        <w:t xml:space="preserve">, A. J. M. Devenish, </w:t>
+      </w:r>
+      <w:r>
+        <w:rPr>
+          <w:rFonts w:ascii="Arial" w:hAnsi="Arial" w:cs="Arial"/>
+        </w:rPr>
+        <w:t xml:space="preserve">J. Yang, …, M. </w:t>
+      </w:r>
+      <w:proofErr w:type="spellStart"/>
+      <w:r>
+        <w:rPr>
+          <w:rFonts w:ascii="Arial" w:hAnsi="Arial" w:cs="Arial"/>
+        </w:rPr>
+        <w:t>Schleuning</w:t>
+      </w:r>
+      <w:proofErr w:type="spellEnd"/>
+      <w:r>
+        <w:rPr>
+          <w:rFonts w:ascii="Arial" w:hAnsi="Arial" w:cs="Arial"/>
+        </w:rPr>
+        <w:t xml:space="preserve">, AVONET: morphological, ecological and geographical data for all birds. </w:t>
       </w:r>
       <w:r>
         <w:rPr>
@@ -19147,7 +21161,25 @@
       </w:r>
     </w:p>
   </w:comment>
-  <w:comment w:id="1" w:author="sebastian steibl" w:date="2023-12-19T16:01:00Z" w:initials="ss">
+  <w:comment w:id="1" w:author="SRF Koordinator" w:date="2024-01-01T10:21:00Z" w:initials="MOU">
+    <w:p>
+      <w:r>
+        <w:rPr>
+          <w:rStyle w:val="CommentReference"/>
+        </w:rPr>
+        <w:annotationRef/>
+      </w:r>
+      <w:r>
+        <w:rPr>
+          <w:color w:val="000000"/>
+          <w:sz w:val="20"/>
+          <w:szCs w:val="20"/>
+        </w:rPr>
+        <w:t>grounds?</w:t>
+      </w:r>
+    </w:p>
+  </w:comment>
+  <w:comment w:id="2" w:author="sebastian steibl" w:date="2023-12-19T16:01:00Z" w:initials="ss">
     <w:p>
       <w:pPr>
         <w:pStyle w:val="CommentText"/>
@@ -19163,7 +21195,7 @@
       </w:r>
     </w:p>
   </w:comment>
-  <w:comment w:id="2" w:author="sebastian steibl" w:date="2023-12-19T16:19:00Z" w:initials="ss">
+  <w:comment w:id="3" w:author="sebastian steibl" w:date="2023-12-19T16:19:00Z" w:initials="ss">
     <w:p>
       <w:pPr>
         <w:pStyle w:val="CommentText"/>
@@ -19179,7 +21211,202 @@
       </w:r>
     </w:p>
   </w:comment>
-  <w:comment w:id="3" w:author="sebastian steibl" w:date="2023-12-19T16:19:00Z" w:initials="ss">
+  <w:comment w:id="4" w:author="SRF Koordinator" w:date="2024-01-01T10:32:00Z" w:initials="MOU">
+    <w:p>
+      <w:r>
+        <w:rPr>
+          <w:rStyle w:val="CommentReference"/>
+        </w:rPr>
+        <w:annotationRef/>
+      </w:r>
+      <w:r>
+        <w:rPr>
+          <w:color w:val="000000"/>
+          <w:sz w:val="20"/>
+          <w:szCs w:val="20"/>
+        </w:rPr>
+        <w:t>help establish / help in establishing ? (Ich würde das erste schreiben)</w:t>
+      </w:r>
+    </w:p>
+  </w:comment>
+  <w:comment w:id="5" w:author="SRF Koordinator" w:date="2024-01-01T10:34:00Z" w:initials="MOU">
+    <w:p>
+      <w:r>
+        <w:rPr>
+          <w:rStyle w:val="CommentReference"/>
+        </w:rPr>
+        <w:annotationRef/>
+      </w:r>
+      <w:r>
+        <w:rPr>
+          <w:sz w:val="20"/>
+          <w:szCs w:val="20"/>
+        </w:rPr>
+        <w:t>serve as? Nur ne Idee, just reject of you prefer “are”!</w:t>
+      </w:r>
+    </w:p>
+  </w:comment>
+  <w:comment w:id="6" w:author="SRF Koordinator" w:date="2024-01-01T10:46:00Z" w:initials="MOU">
+    <w:p>
+      <w:r>
+        <w:rPr>
+          <w:rStyle w:val="CommentReference"/>
+        </w:rPr>
+        <w:annotationRef/>
+      </w:r>
+      <w:r>
+        <w:rPr>
+          <w:color w:val="000000"/>
+          <w:sz w:val="20"/>
+          <w:szCs w:val="20"/>
+        </w:rPr>
+        <w:t xml:space="preserve">Adjust? Standardise funktioniert sicher auch, ist für mich nur nochmal anders konnotiert </w:t>
+      </w:r>
+    </w:p>
+  </w:comment>
+  <w:comment w:id="10" w:author="SRF Koordinator" w:date="2024-01-01T10:55:00Z" w:initials="MOU">
+    <w:p>
+      <w:r>
+        <w:rPr>
+          <w:rStyle w:val="CommentReference"/>
+        </w:rPr>
+        <w:annotationRef/>
+      </w:r>
+      <w:r>
+        <w:rPr>
+          <w:color w:val="000000"/>
+          <w:sz w:val="20"/>
+          <w:szCs w:val="20"/>
+        </w:rPr>
+        <w:t>I think we can drop ‘actually’</w:t>
+      </w:r>
+    </w:p>
+  </w:comment>
+  <w:comment w:id="11" w:author="SRF Koordinator" w:date="2024-01-01T10:57:00Z" w:initials="MOU">
+    <w:p>
+      <w:r>
+        <w:rPr>
+          <w:rStyle w:val="CommentReference"/>
+        </w:rPr>
+        <w:annotationRef/>
+      </w:r>
+      <w:r>
+        <w:rPr>
+          <w:sz w:val="20"/>
+          <w:szCs w:val="20"/>
+        </w:rPr>
+        <w:t>Nur Ideen: accelerating statt increasing, erosion statt undermining?</w:t>
+      </w:r>
+    </w:p>
+  </w:comment>
+  <w:comment w:id="12" w:author="SRF Koordinator" w:date="2024-01-01T11:00:00Z" w:initials="MOU">
+    <w:p>
+      <w:r>
+        <w:rPr>
+          <w:rStyle w:val="CommentReference"/>
+        </w:rPr>
+        <w:annotationRef/>
+      </w:r>
+      <w:r>
+        <w:rPr>
+          <w:color w:val="000000"/>
+          <w:sz w:val="20"/>
+          <w:szCs w:val="20"/>
+        </w:rPr>
+        <w:t>Ich dachte bei diesem Satz sofort dran, dass es sehr cost-efficient ist und auch gutes success monitoring erlaubt. Macht es Sinn, hier sowas wie “for cost-efficient and highly impactful ecological restoration actions…” einzufügen?</w:t>
+      </w:r>
+    </w:p>
+  </w:comment>
+  <w:comment w:id="16" w:author="SRF Koordinator" w:date="2024-01-01T08:53:00Z" w:initials="MOU">
+    <w:p>
+      <w:r>
+        <w:rPr>
+          <w:rStyle w:val="CommentReference"/>
+        </w:rPr>
+        <w:annotationRef/>
+      </w:r>
+      <w:r>
+        <w:rPr>
+          <w:color w:val="000000"/>
+          <w:sz w:val="20"/>
+          <w:szCs w:val="20"/>
+        </w:rPr>
+        <w:t>Über diesen Satz bin ich gestolpert. Zuerst dachte ich, es fehlt ein ‘were’ nach parameters, aber das macht den Satz dann definitiv falsch. Ich glaube ich wäre beim Lesen nicht gestolpert mit “These parameters have been identified as driving Indo-Pacific seabird colonies (…), and therefore crucial for modelling seabird occurrence and nesting population sizes.”</w:t>
+      </w:r>
+    </w:p>
+  </w:comment>
+  <w:comment w:id="17" w:author="SRF Koordinator" w:date="2024-01-01T08:30:00Z" w:initials="MOU">
+    <w:p>
+      <w:r>
+        <w:rPr>
+          <w:rStyle w:val="CommentReference"/>
+        </w:rPr>
+        <w:annotationRef/>
+      </w:r>
+      <w:r>
+        <w:rPr>
+          <w:color w:val="000000"/>
+          <w:sz w:val="20"/>
+          <w:szCs w:val="20"/>
+        </w:rPr>
+        <w:t>Meine alte Formulierung suggeriert, dass es ne negative Korrelation gibt zwischen tree und ground nester Parametern. Wasn’t intended.</w:t>
+      </w:r>
+    </w:p>
+  </w:comment>
+  <w:comment w:id="20" w:author="SRF Koordinator" w:date="2024-01-01T08:40:00Z" w:initials="MOU">
+    <w:p>
+      <w:r>
+        <w:rPr>
+          <w:rStyle w:val="CommentReference"/>
+        </w:rPr>
+        <w:annotationRef/>
+      </w:r>
+      <w:r>
+        <w:rPr>
+          <w:sz w:val="20"/>
+          <w:szCs w:val="20"/>
+        </w:rPr>
+        <w:t>Meinst du, dass die set notation in den Klammern die gleiche ist? Weiß auch nicht was hier das wirklich richtige Wort ist, mir kam ‘value sets’. Oder einfach notation?</w:t>
+      </w:r>
+    </w:p>
+  </w:comment>
+  <w:comment w:id="24" w:author="SRF Koordinator" w:date="2024-01-01T08:27:00Z" w:initials="MOU">
+    <w:p>
+      <w:r>
+        <w:rPr>
+          <w:rStyle w:val="CommentReference"/>
+        </w:rPr>
+        <w:annotationRef/>
+      </w:r>
+      <w:r>
+        <w:rPr>
+          <w:color w:val="000000"/>
+          <w:sz w:val="20"/>
+          <w:szCs w:val="20"/>
+        </w:rPr>
+        <w:t>‘Within’ wäre ohne partial pooling, wir poolen ja aber so wie bei McElreaths Café Beispiel</w:t>
+      </w:r>
+    </w:p>
+  </w:comment>
+  <w:comment w:id="30" w:author="SRF Koordinator" w:date="2024-01-01T08:32:00Z" w:initials="MOU">
+    <w:p>
+      <w:r>
+        <w:rPr>
+          <w:rStyle w:val="CommentReference"/>
+        </w:rPr>
+        <w:annotationRef/>
+      </w:r>
+      <w:r>
+        <w:rPr>
+          <w:color w:val="000000"/>
+          <w:sz w:val="20"/>
+          <w:szCs w:val="20"/>
+        </w:rPr>
+        <w:t>Sollten den Projektnamen schätze ich noch dem Paper Titel anpassen</w:t>
+      </w:r>
+    </w:p>
+  </w:comment>
+  <w:comment w:id="34" w:author="sebastian steibl" w:date="2023-12-19T16:19:00Z" w:initials="ss">
     <w:p>
       <w:pPr>
         <w:pStyle w:val="CommentText"/>
@@ -19201,8 +21428,20 @@
 <file path=word/commentsExtended.xml><?xml version="1.0" encoding="utf-8"?>
 <w15:commentsEx xmlns:wpc="http://schemas.microsoft.com/office/word/2010/wordprocessingCanvas" xmlns:cx="http://schemas.microsoft.com/office/drawing/2014/chartex" xmlns:cx1="http://schemas.microsoft.com/office/drawing/2015/9/8/chartex" xmlns:cx2="http://schemas.microsoft.com/office/drawing/2015/10/21/chartex" xmlns:cx3="http://schemas.microsoft.com/office/drawing/2016/5/9/chartex" xmlns:cx4="http://schemas.microsoft.com/office/drawing/2016/5/10/chartex" xmlns:cx5="http://schemas.microsoft.com/office/drawing/2016/5/11/chartex" xmlns:cx6="http://schemas.microsoft.com/office/drawing/2016/5/12/chartex" xmlns:cx7="http://schemas.microsoft.com/office/drawing/2016/5/13/chartex" xmlns:cx8="http://schemas.microsoft.com/office/drawing/2016/5/14/chartex" xmlns:mc="http://schemas.openxmlformats.org/markup-compatibility/2006" xmlns:aink="http://schemas.microsoft.com/office/drawing/2016/ink" xmlns:am3d="http://schemas.microsoft.com/office/drawing/2017/model3d" xmlns:o="urn:schemas-microsoft-com:office:office" xmlns:oel="http://schemas.microsoft.com/office/2019/extlst" xmlns:r="http://schemas.openxmlformats.org/officeDocument/2006/relationships" xmlns:m="http://schemas.openxmlformats.org/officeDocument/2006/math" xmlns:v="urn:schemas-microsoft-com:vml" xmlns:wp14="http://schemas.microsoft.com/office/word/2010/wordprocessingDrawing" xmlns:wp="http://schemas.openxmlformats.org/drawingml/2006/wordprocessingDrawing" xmlns:w10="urn:schemas-microsoft-com:office:word" xmlns:w="http://schemas.openxmlformats.org/wordprocessingml/2006/main" xmlns:w14="http://schemas.microsoft.com/office/word/2010/wordml" xmlns:w15="http://schemas.microsoft.com/office/word/2012/wordml" xmlns:w16cex="http://schemas.microsoft.com/office/word/2018/wordml/cex" xmlns:w16cid="http://schemas.microsoft.com/office/word/2016/wordml/cid" xmlns:w16="http://schemas.microsoft.com/office/word/2018/wordml" xmlns:w16sdtdh="http://schemas.microsoft.com/office/word/2020/wordml/sdtdatahash" xmlns:w16se="http://schemas.microsoft.com/office/word/2015/wordml/symex" xmlns:wpg="http://schemas.microsoft.com/office/word/2010/wordprocessingGroup" xmlns:wpi="http://schemas.microsoft.com/office/word/2010/wordprocessingInk" xmlns:wne="http://schemas.microsoft.com/office/word/2006/wordml" xmlns:wps="http://schemas.microsoft.com/office/word/2010/wordprocessingShape" mc:Ignorable="w14 w15 w16se w16cid w16 w16cex w16sdtdh wp14">
   <w15:commentEx w15:paraId="06396939" w15:done="0"/>
+  <w15:commentEx w15:paraId="7E28F64C" w15:done="0"/>
   <w15:commentEx w15:paraId="1F7A866F" w15:done="0"/>
   <w15:commentEx w15:paraId="676896B2" w15:done="0"/>
+  <w15:commentEx w15:paraId="6628DD2F" w15:done="0"/>
+  <w15:commentEx w15:paraId="58EE582D" w15:done="0"/>
+  <w15:commentEx w15:paraId="637E3D38" w15:done="0"/>
+  <w15:commentEx w15:paraId="00F40A54" w15:done="0"/>
+  <w15:commentEx w15:paraId="4231A7D0" w15:done="0"/>
+  <w15:commentEx w15:paraId="5D852CB7" w15:done="0"/>
+  <w15:commentEx w15:paraId="2776C4FB" w15:done="0"/>
+  <w15:commentEx w15:paraId="6615BE7E" w15:done="0"/>
+  <w15:commentEx w15:paraId="32D4CBB8" w15:done="0"/>
+  <w15:commentEx w15:paraId="45C4AAA7" w15:done="0"/>
+  <w15:commentEx w15:paraId="52378ED8" w15:done="0"/>
   <w15:commentEx w15:paraId="36A9AF7B" w15:done="0"/>
 </w15:commentsEx>
 </file>
@@ -19210,8 +21449,20 @@
 <file path=word/commentsExtensible.xml><?xml version="1.0" encoding="utf-8"?>
 <w16cex:commentsExtensible xmlns:wpc="http://schemas.microsoft.com/office/word/2010/wordprocessingCanvas" xmlns:cx="http://schemas.microsoft.com/office/drawing/2014/chartex" xmlns:cx1="http://schemas.microsoft.com/office/drawing/2015/9/8/chartex" xmlns:cx2="http://schemas.microsoft.com/office/drawing/2015/10/21/chartex" xmlns:cx3="http://schemas.microsoft.com/office/drawing/2016/5/9/chartex" xmlns:cx4="http://schemas.microsoft.com/office/drawing/2016/5/10/chartex" xmlns:cx5="http://schemas.microsoft.com/office/drawing/2016/5/11/chartex" xmlns:cx6="http://schemas.microsoft.com/office/drawing/2016/5/12/chartex" xmlns:cx7="http://schemas.microsoft.com/office/drawing/2016/5/13/chartex" xmlns:cx8="http://schemas.microsoft.com/office/drawing/2016/5/14/chartex" xmlns:mc="http://schemas.openxmlformats.org/markup-compatibility/2006" xmlns:aink="http://schemas.microsoft.com/office/drawing/2016/ink" xmlns:am3d="http://schemas.microsoft.com/office/drawing/2017/model3d" xmlns:o="urn:schemas-microsoft-com:office:office" xmlns:oel="http://schemas.microsoft.com/office/2019/extlst" xmlns:r="http://schemas.openxmlformats.org/officeDocument/2006/relationships" xmlns:m="http://schemas.openxmlformats.org/officeDocument/2006/math" xmlns:v="urn:schemas-microsoft-com:vml" xmlns:wp14="http://schemas.microsoft.com/office/word/2010/wordprocessingDrawing" xmlns:wp="http://schemas.openxmlformats.org/drawingml/2006/wordprocessingDrawing" xmlns:w10="urn:schemas-microsoft-com:office:word" xmlns:w="http://schemas.openxmlformats.org/wordprocessingml/2006/main" xmlns:w14="http://schemas.microsoft.com/office/word/2010/wordml" xmlns:w15="http://schemas.microsoft.com/office/word/2012/wordml" xmlns:w16cex="http://schemas.microsoft.com/office/word/2018/wordml/cex" xmlns:w16cid="http://schemas.microsoft.com/office/word/2016/wordml/cid" xmlns:w16="http://schemas.microsoft.com/office/word/2018/wordml" xmlns:w16sdtdh="http://schemas.microsoft.com/office/word/2020/wordml/sdtdatahash" xmlns:w16se="http://schemas.microsoft.com/office/word/2015/wordml/symex" xmlns:wpg="http://schemas.microsoft.com/office/word/2010/wordprocessingGroup" xmlns:wpi="http://schemas.microsoft.com/office/word/2010/wordprocessingInk" xmlns:wne="http://schemas.microsoft.com/office/word/2006/wordml" xmlns:wps="http://schemas.microsoft.com/office/word/2010/wordprocessingShape" mc:Ignorable="w14 w15 w16se w16cid w16 w16cex w16sdtdh wp14">
   <w16cex:commentExtensible w16cex:durableId="292C3CC1" w16cex:dateUtc="2023-12-19T03:01:00Z"/>
+  <w16cex:commentExtensible w16cex:durableId="742B7DF6" w16cex:dateUtc="2024-01-01T09:21:00Z"/>
   <w16cex:commentExtensible w16cex:durableId="292C3CC7" w16cex:dateUtc="2023-12-19T03:01:00Z"/>
   <w16cex:commentExtensible w16cex:durableId="292C4103" w16cex:dateUtc="2023-12-19T03:19:00Z"/>
+  <w16cex:commentExtensible w16cex:durableId="742AE8D2" w16cex:dateUtc="2024-01-01T09:32:00Z"/>
+  <w16cex:commentExtensible w16cex:durableId="617EF516" w16cex:dateUtc="2024-01-01T09:34:00Z"/>
+  <w16cex:commentExtensible w16cex:durableId="6399DF03" w16cex:dateUtc="2024-01-01T09:46:00Z"/>
+  <w16cex:commentExtensible w16cex:durableId="11C4BA36" w16cex:dateUtc="2024-01-01T09:55:00Z"/>
+  <w16cex:commentExtensible w16cex:durableId="0397E55F" w16cex:dateUtc="2024-01-01T09:57:00Z"/>
+  <w16cex:commentExtensible w16cex:durableId="6354CE45" w16cex:dateUtc="2024-01-01T10:00:00Z"/>
+  <w16cex:commentExtensible w16cex:durableId="3E38AA46" w16cex:dateUtc="2024-01-01T07:53:00Z"/>
+  <w16cex:commentExtensible w16cex:durableId="65E7A827" w16cex:dateUtc="2024-01-01T07:30:00Z"/>
+  <w16cex:commentExtensible w16cex:durableId="6D8EC601" w16cex:dateUtc="2024-01-01T07:40:00Z"/>
+  <w16cex:commentExtensible w16cex:durableId="6149130C" w16cex:dateUtc="2024-01-01T07:27:00Z"/>
+  <w16cex:commentExtensible w16cex:durableId="50BDE110" w16cex:dateUtc="2024-01-01T07:32:00Z"/>
   <w16cex:commentExtensible w16cex:durableId="292C40FA" w16cex:dateUtc="2023-12-19T03:19:00Z"/>
 </w16cex:commentsExtensible>
 </file>
@@ -19219,8 +21470,20 @@
 <file path=word/commentsIds.xml><?xml version="1.0" encoding="utf-8"?>
 <w16cid:commentsIds xmlns:wpc="http://schemas.microsoft.com/office/word/2010/wordprocessingCanvas" xmlns:cx="http://schemas.microsoft.com/office/drawing/2014/chartex" xmlns:cx1="http://schemas.microsoft.com/office/drawing/2015/9/8/chartex" xmlns:cx2="http://schemas.microsoft.com/office/drawing/2015/10/21/chartex" xmlns:cx3="http://schemas.microsoft.com/office/drawing/2016/5/9/chartex" xmlns:cx4="http://schemas.microsoft.com/office/drawing/2016/5/10/chartex" xmlns:cx5="http://schemas.microsoft.com/office/drawing/2016/5/11/chartex" xmlns:cx6="http://schemas.microsoft.com/office/drawing/2016/5/12/chartex" xmlns:cx7="http://schemas.microsoft.com/office/drawing/2016/5/13/chartex" xmlns:cx8="http://schemas.microsoft.com/office/drawing/2016/5/14/chartex" xmlns:mc="http://schemas.openxmlformats.org/markup-compatibility/2006" xmlns:aink="http://schemas.microsoft.com/office/drawing/2016/ink" xmlns:am3d="http://schemas.microsoft.com/office/drawing/2017/model3d" xmlns:o="urn:schemas-microsoft-com:office:office" xmlns:oel="http://schemas.microsoft.com/office/2019/extlst" xmlns:r="http://schemas.openxmlformats.org/officeDocument/2006/relationships" xmlns:m="http://schemas.openxmlformats.org/officeDocument/2006/math" xmlns:v="urn:schemas-microsoft-com:vml" xmlns:wp14="http://schemas.microsoft.com/office/word/2010/wordprocessingDrawing" xmlns:wp="http://schemas.openxmlformats.org/drawingml/2006/wordprocessingDrawing" xmlns:w10="urn:schemas-microsoft-com:office:word" xmlns:w="http://schemas.openxmlformats.org/wordprocessingml/2006/main" xmlns:w14="http://schemas.microsoft.com/office/word/2010/wordml" xmlns:w15="http://schemas.microsoft.com/office/word/2012/wordml" xmlns:w16cex="http://schemas.microsoft.com/office/word/2018/wordml/cex" xmlns:w16cid="http://schemas.microsoft.com/office/word/2016/wordml/cid" xmlns:w16="http://schemas.microsoft.com/office/word/2018/wordml" xmlns:w16sdtdh="http://schemas.microsoft.com/office/word/2020/wordml/sdtdatahash" xmlns:w16se="http://schemas.microsoft.com/office/word/2015/wordml/symex" xmlns:wpg="http://schemas.microsoft.com/office/word/2010/wordprocessingGroup" xmlns:wpi="http://schemas.microsoft.com/office/word/2010/wordprocessingInk" xmlns:wne="http://schemas.microsoft.com/office/word/2006/wordml" xmlns:wps="http://schemas.microsoft.com/office/word/2010/wordprocessingShape" mc:Ignorable="w14 w15 w16se w16cid w16 w16cex w16sdtdh wp14">
   <w16cid:commentId w16cid:paraId="06396939" w16cid:durableId="292C3CC1"/>
+  <w16cid:commentId w16cid:paraId="7E28F64C" w16cid:durableId="742B7DF6"/>
   <w16cid:commentId w16cid:paraId="1F7A866F" w16cid:durableId="292C3CC7"/>
   <w16cid:commentId w16cid:paraId="676896B2" w16cid:durableId="292C4103"/>
+  <w16cid:commentId w16cid:paraId="6628DD2F" w16cid:durableId="742AE8D2"/>
+  <w16cid:commentId w16cid:paraId="58EE582D" w16cid:durableId="617EF516"/>
+  <w16cid:commentId w16cid:paraId="637E3D38" w16cid:durableId="6399DF03"/>
+  <w16cid:commentId w16cid:paraId="00F40A54" w16cid:durableId="11C4BA36"/>
+  <w16cid:commentId w16cid:paraId="4231A7D0" w16cid:durableId="0397E55F"/>
+  <w16cid:commentId w16cid:paraId="5D852CB7" w16cid:durableId="6354CE45"/>
+  <w16cid:commentId w16cid:paraId="2776C4FB" w16cid:durableId="3E38AA46"/>
+  <w16cid:commentId w16cid:paraId="6615BE7E" w16cid:durableId="65E7A827"/>
+  <w16cid:commentId w16cid:paraId="32D4CBB8" w16cid:durableId="6D8EC601"/>
+  <w16cid:commentId w16cid:paraId="45C4AAA7" w16cid:durableId="6149130C"/>
+  <w16cid:commentId w16cid:paraId="52378ED8" w16cid:durableId="50BDE110"/>
   <w16cid:commentId w16cid:paraId="36A9AF7B" w16cid:durableId="292C40FA"/>
 </w16cid:commentsIds>
 </file>
@@ -19789,6 +22052,9 @@
 <w15:people xmlns:wpc="http://schemas.microsoft.com/office/word/2010/wordprocessingCanvas" xmlns:cx="http://schemas.microsoft.com/office/drawing/2014/chartex" xmlns:cx1="http://schemas.microsoft.com/office/drawing/2015/9/8/chartex" xmlns:cx2="http://schemas.microsoft.com/office/drawing/2015/10/21/chartex" xmlns:cx3="http://schemas.microsoft.com/office/drawing/2016/5/9/chartex" xmlns:cx4="http://schemas.microsoft.com/office/drawing/2016/5/10/chartex" xmlns:cx5="http://schemas.microsoft.com/office/drawing/2016/5/11/chartex" xmlns:cx6="http://schemas.microsoft.com/office/drawing/2016/5/12/chartex" xmlns:cx7="http://schemas.microsoft.com/office/drawing/2016/5/13/chartex" xmlns:cx8="http://schemas.microsoft.com/office/drawing/2016/5/14/chartex" xmlns:mc="http://schemas.openxmlformats.org/markup-compatibility/2006" xmlns:aink="http://schemas.microsoft.com/office/drawing/2016/ink" xmlns:am3d="http://schemas.microsoft.com/office/drawing/2017/model3d" xmlns:o="urn:schemas-microsoft-com:office:office" xmlns:oel="http://schemas.microsoft.com/office/2019/extlst" xmlns:r="http://schemas.openxmlformats.org/officeDocument/2006/relationships" xmlns:m="http://schemas.openxmlformats.org/officeDocument/2006/math" xmlns:v="urn:schemas-microsoft-com:vml" xmlns:wp14="http://schemas.microsoft.com/office/word/2010/wordprocessingDrawing" xmlns:wp="http://schemas.openxmlformats.org/drawingml/2006/wordprocessingDrawing" xmlns:w10="urn:schemas-microsoft-com:office:word" xmlns:w="http://schemas.openxmlformats.org/wordprocessingml/2006/main" xmlns:w14="http://schemas.microsoft.com/office/word/2010/wordml" xmlns:w15="http://schemas.microsoft.com/office/word/2012/wordml" xmlns:w16cex="http://schemas.microsoft.com/office/word/2018/wordml/cex" xmlns:w16cid="http://schemas.microsoft.com/office/word/2016/wordml/cid" xmlns:w16="http://schemas.microsoft.com/office/word/2018/wordml" xmlns:w16sdtdh="http://schemas.microsoft.com/office/word/2020/wordml/sdtdatahash" xmlns:w16se="http://schemas.microsoft.com/office/word/2015/wordml/symex" xmlns:wpg="http://schemas.microsoft.com/office/word/2010/wordprocessingGroup" xmlns:wpi="http://schemas.microsoft.com/office/word/2010/wordprocessingInk" xmlns:wne="http://schemas.microsoft.com/office/word/2006/wordml" xmlns:wps="http://schemas.microsoft.com/office/word/2010/wordprocessingShape" mc:Ignorable="w14 w15 w16se w16cid w16 w16cex w16sdtdh wp14">
   <w15:person w15:author="sebastian steibl">
     <w15:presenceInfo w15:providerId="Windows Live" w15:userId="9eeeefec1d7671f9"/>
+  </w15:person>
+  <w15:person w15:author="SRF Koordinator">
+    <w15:presenceInfo w15:providerId="AD" w15:userId="S::koordinator@svenskreumatologi.se::2aea14db-1b66-4b24-a79b-553d02f578ba"/>
   </w15:person>
 </w15:people>
 </file>
@@ -20419,6 +22685,16 @@
       <w:lang w:val="en-US"/>
     </w:rPr>
   </w:style>
+  <w:style w:type="paragraph" w:styleId="Revision">
+    <w:name w:val="Revision"/>
+    <w:hidden/>
+    <w:uiPriority w:val="99"/>
+    <w:semiHidden/>
+    <w:rsid w:val="00FD7FD1"/>
+    <w:pPr>
+      <w:spacing w:after="0" w:line="240" w:lineRule="auto"/>
+    </w:pPr>
+  </w:style>
 </w:styles>
 </file>
 

</xml_diff>